<commit_message>
modified:   "Data/L\341\272\255p tr\303\254nh python.docx"
</commit_message>
<xml_diff>
--- a/Data/Lập trình python.docx
+++ b/Data/Lập trình python.docx
@@ -7951,430 +7951,1734 @@
     </w:p>
     <w:p>
       <w:r>
+        <w:t>Câu 3: Lệnh nào dưới đây sẽ tạo ra một Tuple có một phần tử duy nhất là số 5?</w:t>
+      </w:r>
+    </w:p>
+    <w:p>
+      <w:r>
+        <w:t>Đáp án:</w:t>
+      </w:r>
+    </w:p>
+    <w:p>
+      <w:pPr>
+        <w:rPr>
+          <w:highlight w:val="green"/>
+        </w:rPr>
+      </w:pPr>
+      <w:r>
+        <w:rPr>
+          <w:highlight w:val="green"/>
+        </w:rPr>
+        <w:t>A. t = (5,)</w:t>
+      </w:r>
+    </w:p>
+    <w:p>
+      <w:r>
+        <w:t>B. t = (5)</w:t>
+      </w:r>
+    </w:p>
+    <w:p>
+      <w:r>
+        <w:t>C. t = [5]</w:t>
+      </w:r>
+    </w:p>
+    <w:p>
+      <w:r>
+        <w:t>D. t = {5}</w:t>
+      </w:r>
+    </w:p>
+    <w:p>
+      <w:r>
+        <w:t>ID: 11007</w:t>
+      </w:r>
+    </w:p>
+    <w:p>
+      <w:r>
+        <w:t>Câu 4: Tuple khác với List như thế nào về cú pháp?</w:t>
+      </w:r>
+    </w:p>
+    <w:p>
+      <w:r>
+        <w:t>Đáp án:</w:t>
+      </w:r>
+    </w:p>
+    <w:p>
+      <w:r>
+        <w:t>A. Tuple sử dụng ngoặc vuông [ ] còn List sử dụng ngoặc nhọn { }</w:t>
+      </w:r>
+    </w:p>
+    <w:p>
+      <w:r>
+        <w:t>B. Tuple sử dụng ngoặc nhọn { } còn List sử dụng ngoặc vuông [ ]</w:t>
+      </w:r>
+    </w:p>
+    <w:p>
+      <w:pPr>
+        <w:rPr>
+          <w:highlight w:val="green"/>
+        </w:rPr>
+      </w:pPr>
+      <w:r>
+        <w:rPr>
+          <w:highlight w:val="green"/>
+        </w:rPr>
+        <w:t>C. Tuple sử dụng ngoặc tròn ( ) còn List sử dụng ngoặc vuông [ ]</w:t>
+      </w:r>
+    </w:p>
+    <w:p>
+      <w:r>
+        <w:t>D. Tuple sử dụng ngoặc vuông [ ] còn List sử dụng ngoặc tròn ( )</w:t>
+      </w:r>
+    </w:p>
+    <w:p>
+      <w:r>
+        <w:t>ID: 11012</w:t>
+      </w:r>
+    </w:p>
+    <w:p>
+      <w:r>
+        <w:t>Câu 5: Nếu bạn cố gắng thay đổi một phần tử trong Tuple, điều gì sẽ xảy ra?</w:t>
+      </w:r>
+    </w:p>
+    <w:p>
+      <w:r>
+        <w:t>Đáp án:</w:t>
+      </w:r>
+    </w:p>
+    <w:p>
+      <w:r>
+        <w:t>A. Phần tử sẽ được thay đổi thành giá trị mới.</w:t>
+      </w:r>
+    </w:p>
+    <w:p>
+      <w:pPr>
+        <w:rPr>
+          <w:highlight w:val="green"/>
+        </w:rPr>
+      </w:pPr>
+      <w:r>
+        <w:rPr>
+          <w:highlight w:val="green"/>
+        </w:rPr>
+        <w:t>B. Một lỗi sẽ xảy ra vì Tuple là không thể thay đổi</w:t>
+      </w:r>
+    </w:p>
+    <w:p>
+      <w:r>
+        <w:t>C. Phần tử sẽ bị xóa khỏi Tuple.</w:t>
+      </w:r>
+    </w:p>
+    <w:p>
+      <w:r>
+        <w:t>D. Giá trị sẽ được thêm vào cuối Tuple.</w:t>
+      </w:r>
+    </w:p>
+    <w:p>
+      <w:r>
+        <w:t>ID: 11019</w:t>
+      </w:r>
+    </w:p>
+    <w:p>
+      <w:r>
+        <w:t>Câu 6: Lệnh nào sau đây sẽ tạo ra một Tuple rỗng?</w:t>
+      </w:r>
+    </w:p>
+    <w:p>
+      <w:r>
+        <w:t>Đáp án:</w:t>
+      </w:r>
+    </w:p>
+    <w:p>
+      <w:pPr>
+        <w:rPr>
+          <w:highlight w:val="green"/>
+        </w:rPr>
+      </w:pPr>
+      <w:r>
+        <w:rPr>
+          <w:highlight w:val="green"/>
+        </w:rPr>
+        <w:t>A. t = ( )</w:t>
+      </w:r>
+    </w:p>
+    <w:p>
+      <w:r>
+        <w:t>B. t = [ ]</w:t>
+      </w:r>
+    </w:p>
+    <w:p>
+      <w:r>
+        <w:t>C. t = {}</w:t>
+      </w:r>
+    </w:p>
+    <w:p>
+      <w:r>
+        <w:t>D. t = None</w:t>
+      </w:r>
+    </w:p>
+    <w:p>
+      <w:r>
+        <w:t>ID: 11024</w:t>
+      </w:r>
+    </w:p>
+    <w:p>
+      <w:r>
+        <w:t>Câu 7: Làm thế nào để tạo một Tuple từ một List?</w:t>
+      </w:r>
+    </w:p>
+    <w:p>
+      <w:r>
+        <w:t>Đáp án:</w:t>
+      </w:r>
+    </w:p>
+    <w:p>
+      <w:pPr>
+        <w:rPr>
+          <w:highlight w:val="green"/>
+        </w:rPr>
+      </w:pPr>
+      <w:r>
+        <w:rPr>
+          <w:highlight w:val="green"/>
+        </w:rPr>
+        <w:t>A. tuple(list)</w:t>
+      </w:r>
+    </w:p>
+    <w:p>
+      <w:r>
+        <w:t>B. list(tuple)</w:t>
+      </w:r>
+    </w:p>
+    <w:p>
+      <w:r>
+        <w:t>C. list.to_tuple()</w:t>
+      </w:r>
+    </w:p>
+    <w:p>
+      <w:r>
+        <w:t>D. tuple.from_list(list)</w:t>
+      </w:r>
+    </w:p>
+    <w:p>
+      <w:r>
+        <w:t>ID: 11029</w:t>
+      </w:r>
+    </w:p>
+    <w:p>
+      <w:r>
+        <w:t>Câu 8: Giả sử bạn có một Tuple numbers như sau:numbers = (10, 20, 30)Bạn muốn thêm phần tử có giá trị 40 vào cuối Tuple này. Bạn nên thực hiện các bước nào?</w:t>
+      </w:r>
+    </w:p>
+    <w:p>
+      <w:r>
+        <w:t>Đáp án:</w:t>
+      </w:r>
+    </w:p>
+    <w:p>
+      <w:pPr>
+        <w:rPr>
+          <w:highlight w:val="green"/>
+        </w:rPr>
+      </w:pPr>
+      <w:r>
+        <w:rPr>
+          <w:highlight w:val="green"/>
+        </w:rPr>
+        <w:t>A. Tạo một Tuple mới bằng cách kết hợp Tuple cũ và Tuple chứa phần tử mới: new_numbers = numbers + (40,)</w:t>
+      </w:r>
+    </w:p>
+    <w:p>
+      <w:r>
+        <w:t>B. Sử dụng numbers.append(40)</w:t>
+      </w:r>
+    </w:p>
+    <w:p>
+      <w:r>
+        <w:t>C. Sử dụng numbers.extend((40,))</w:t>
+      </w:r>
+    </w:p>
+    <w:p>
+      <w:r>
+        <w:t>D. Sử dụng numbers.insert(-1, 40)</w:t>
+      </w:r>
+    </w:p>
+    <w:p>
+      <w:r>
+        <w:t>ID: 11036</w:t>
+      </w:r>
+    </w:p>
+    <w:p>
+      <w:r>
+        <w:t>Câu 9: Nếu bạn có Tuple t= (10, 20, 30) và bạn muốn truy cập phần tử thứ hai, lệnh nào dưới đây là đúng?</w:t>
+      </w:r>
+    </w:p>
+    <w:p>
+      <w:r>
+        <w:t>Đáp án:</w:t>
+      </w:r>
+    </w:p>
+    <w:p>
+      <w:r>
+        <w:t>A. t[2]</w:t>
+      </w:r>
+    </w:p>
+    <w:p>
+      <w:r>
+        <w:t>B. t.get(2)</w:t>
+      </w:r>
+    </w:p>
+    <w:p>
+      <w:r>
+        <w:rPr>
+          <w:highlight w:val="green"/>
+        </w:rPr>
+        <w:t>C. t[1]</w:t>
+      </w:r>
+    </w:p>
+    <w:p>
+      <w:r>
+        <w:t>D. t(2)</w:t>
+      </w:r>
+    </w:p>
+    <w:p>
+      <w:r>
+        <w:t>ID: 11043</w:t>
+      </w:r>
+    </w:p>
+    <w:p>
+      <w:r>
+        <w:t>Câu 10: Khi bạn sử dụng Tuple để lưu trữ dữ liệu, tại sao Tuple không thể dùng phương thức remove như List?</w:t>
+      </w:r>
+    </w:p>
+    <w:p>
+      <w:r>
+        <w:t>Đáp án:</w:t>
+      </w:r>
+    </w:p>
+    <w:p>
+      <w:pPr>
+        <w:rPr>
+          <w:highlight w:val="green"/>
+        </w:rPr>
+      </w:pPr>
+      <w:r>
+        <w:rPr>
+          <w:highlight w:val="green"/>
+        </w:rPr>
+        <w:t>A. Vì Tuple không hỗ trợ các phương thức thay đổi dữ liệu, chỉ hỗ trợ các phương thức truy cập dữ liệu.</w:t>
+      </w:r>
+    </w:p>
+    <w:p>
+      <w:r>
+        <w:t>B. Vì Tuple không có phương thức remove.</w:t>
+      </w:r>
+    </w:p>
+    <w:p>
+      <w:r>
+        <w:t>C. Vì Tuple không thể chứa các kiểu dữ liệu khác nhau.</w:t>
+      </w:r>
+    </w:p>
+    <w:p>
+      <w:r>
+        <w:t>D. Vì Tuple chỉ chứa các giá trị số nguyên.</w:t>
+      </w:r>
+    </w:p>
+    <w:p>
+      <w:r>
+        <w:t>ID: 11048</w:t>
+      </w:r>
+    </w:p>
+    <w:p>
+      <w:r>
+        <w:t>Câu 11: Lệnh nào dưới đây dùng để kiểm tra xem một giá trị có tồn tại trong Tuple không?</w:t>
+      </w:r>
+    </w:p>
+    <w:p>
+      <w:r>
+        <w:t>Đáp án:</w:t>
+      </w:r>
+    </w:p>
+    <w:p>
+      <w:r>
+        <w:rPr>
+          <w:highlight w:val="green"/>
+        </w:rPr>
+        <w:t>A. value in tuple</w:t>
+      </w:r>
+    </w:p>
+    <w:p>
+      <w:r>
+        <w:t>B. tuple.contains(value)</w:t>
+      </w:r>
+    </w:p>
+    <w:p>
+      <w:r>
+        <w:t>C. tuple.has(value)</w:t>
+      </w:r>
+    </w:p>
+    <w:p>
+      <w:r>
+        <w:t>D. tuple.exists(value)</w:t>
+      </w:r>
+    </w:p>
+    <w:p>
+      <w:r>
+        <w:t>ID: 11056</w:t>
+      </w:r>
+    </w:p>
+    <w:p>
+      <w:r>
+        <w:t>Câu 12: Tại sao việc sử dụng Tuple là lựa chọn tốt khi bạn cần lưu trữ một tập hợp các giá trị không thay đổi?</w:t>
+      </w:r>
+    </w:p>
+    <w:p>
+      <w:r>
+        <w:t>Đáp án:</w:t>
+      </w:r>
+    </w:p>
+    <w:p>
+      <w:r>
+        <w:t>A. Tuple có thể thay đổi kích thước dễ dàng sau khi tạo.</w:t>
+      </w:r>
+    </w:p>
+    <w:p>
+      <w:r>
+        <w:t>B. Tuple hỗ trợ thêm và xóa phần tử dễ dàng.</w:t>
+      </w:r>
+    </w:p>
+    <w:p>
+      <w:pPr>
+        <w:rPr>
+          <w:highlight w:val="green"/>
+        </w:rPr>
+      </w:pPr>
+      <w:r>
+        <w:rPr>
+          <w:highlight w:val="green"/>
+        </w:rPr>
+        <w:t>C. Tuple là không thể thay đổi, đảm bảo dữ liệu không bị thay đổi sau khi tạo, giúp bảo vệ tính toàn vẹn của dữ liệu.</w:t>
+      </w:r>
+    </w:p>
+    <w:p>
+      <w:r>
+        <w:t>D. Tuple chỉ chứa các kiểu dữ liệu số, làm cho việc lưu trữ dữ liệu không thay đổi dễ dàng hơn.</w:t>
+      </w:r>
+    </w:p>
+    <w:p>
+      <w:r>
+        <w:t>ID: 11060</w:t>
+      </w:r>
+    </w:p>
+    <w:p>
+      <w:r>
+        <w:t>Câu 13: Bạn có Tuple data = (5, 10, 15) và bạn muốn tạo một Tuple mới chứa phần tử đầu tiên và cuối cùng. Lệnh nào dưới đây là đúng?</w:t>
+      </w:r>
+    </w:p>
+    <w:p>
+      <w:r>
+        <w:t>Đáp án:</w:t>
+      </w:r>
+    </w:p>
+    <w:p>
+      <w:pPr>
+        <w:rPr>
+          <w:highlight w:val="green"/>
+        </w:rPr>
+      </w:pPr>
+      <w:r>
+        <w:rPr>
+          <w:highlight w:val="green"/>
+        </w:rPr>
+        <w:t>A. new_data = (data[0], data[-1])</w:t>
+      </w:r>
+    </w:p>
+    <w:p>
+      <w:r>
+        <w:t>B. new_data = data[::2]</w:t>
+      </w:r>
+    </w:p>
+    <w:p>
+      <w:r>
+        <w:t>C. new_data = data[1:]</w:t>
+      </w:r>
+    </w:p>
+    <w:p>
+      <w:r>
+        <w:t>D. new_data = (data[1], data[2])</w:t>
+      </w:r>
+    </w:p>
+    <w:p>
+      <w:r>
+        <w:t>ID: 11070</w:t>
+      </w:r>
+    </w:p>
+    <w:p>
+      <w:r>
+        <w:t>Câu 14: Khi bạn muốn hợp nhất hai Tuples tuple1 = (1, 2) và tuple2 = (3, 4) thành một Tuple duy nhất, cách nào là đúng?</w:t>
+      </w:r>
+    </w:p>
+    <w:p>
+      <w:r>
+        <w:t>Đáp án:</w:t>
+      </w:r>
+    </w:p>
+    <w:p>
+      <w:r>
+        <w:rPr>
+          <w:highlight w:val="green"/>
+        </w:rPr>
+        <w:t>A. merged = tuple1 + tuple2</w:t>
+      </w:r>
+    </w:p>
+    <w:p>
+      <w:r>
+        <w:t>B. merged = tuple1.merge(tuple2)</w:t>
+      </w:r>
+    </w:p>
+    <w:p>
+      <w:r>
+        <w:t>C. merged = tuple1.append(tuple2)</w:t>
+      </w:r>
+    </w:p>
+    <w:p>
+      <w:r>
+        <w:t>D. merged = tuple1.extend(tuple2)</w:t>
+      </w:r>
+    </w:p>
+    <w:p>
+      <w:r>
+        <w:t>ID: 11072</w:t>
+      </w:r>
+    </w:p>
+    <w:p>
+      <w:r>
+        <w:t>Câu 15: Nếu bạn có Tuple dimensions = (5, 10) và bạn cần tính diện tích bằng cách nhân hai phần tử, lệnh nào dưới đây là đúng?</w:t>
+      </w:r>
+    </w:p>
+    <w:p>
+      <w:r>
+        <w:t>Đáp án:</w:t>
+      </w:r>
+    </w:p>
+    <w:p>
+      <w:pPr>
+        <w:rPr>
+          <w:highlight w:val="green"/>
+        </w:rPr>
+      </w:pPr>
+      <w:r>
+        <w:rPr>
+          <w:highlight w:val="green"/>
+        </w:rPr>
+        <w:t>A. area = dimensions[0] * dimensions[1]</w:t>
+      </w:r>
+    </w:p>
+    <w:p>
+      <w:r>
+        <w:t>B. area = dimensions.product()</w:t>
+      </w:r>
+    </w:p>
+    <w:p>
+      <w:r>
+        <w:t>C. area = dimensions.sum()</w:t>
+      </w:r>
+    </w:p>
+    <w:p>
+      <w:r>
+        <w:t>D. area = dimensions.get(0) * dimensions.get(1)</w:t>
+      </w:r>
+    </w:p>
+    <w:p>
+      <w:r>
+        <w:t>ID: 11078</w:t>
+      </w:r>
+    </w:p>
+    <w:p>
+      <w:r>
+        <w:t>Câu 16: Bạn có Tuple data = (1, 2, 3, 4) và bạn muốn lấy phần tử ở vị trí thứ ba, lệnh nào dưới đây là đúng?</w:t>
+      </w:r>
+    </w:p>
+    <w:p>
+      <w:r>
+        <w:t>Đáp án:</w:t>
+      </w:r>
+    </w:p>
+    <w:p>
+      <w:pPr>
+        <w:rPr>
+          <w:highlight w:val="green"/>
+        </w:rPr>
+      </w:pPr>
+      <w:r>
+        <w:rPr>
+          <w:highlight w:val="green"/>
+        </w:rPr>
+        <w:t>A. element = data[2]</w:t>
+      </w:r>
+    </w:p>
+    <w:p>
+      <w:r>
+        <w:t>B. element = data.get(3)</w:t>
+      </w:r>
+    </w:p>
+    <w:p>
+      <w:r>
+        <w:t>C. element = data[3]</w:t>
+      </w:r>
+    </w:p>
+    <w:p>
+      <w:r>
+        <w:t>D. element = data(2)</w:t>
+      </w:r>
+    </w:p>
+    <w:p>
+      <w:r>
+        <w:t>ID: 11081</w:t>
+      </w:r>
+    </w:p>
+    <w:p>
+      <w:r>
+        <w:t>Câu 17: Bạn có Tuple data = (3, 6, 9, 12, 15) và bạn muốn tính tổng các số chẵn trong Tuple. Lệnh nào dưới đây là đúng?</w:t>
+      </w:r>
+    </w:p>
+    <w:p>
+      <w:r>
+        <w:t>Đáp án:</w:t>
+      </w:r>
+    </w:p>
+    <w:p>
+      <w:pPr>
+        <w:rPr>
+          <w:highlight w:val="green"/>
+        </w:rPr>
+      </w:pPr>
+      <w:r>
+        <w:rPr>
+          <w:highlight w:val="green"/>
+        </w:rPr>
+        <w:t>A. total = sum(x for x in data if x % 2 == 0)</w:t>
+      </w:r>
+    </w:p>
+    <w:p>
+      <w:r>
+        <w:t>B. total = data.sum() if x % 2 == 0</w:t>
+      </w:r>
+    </w:p>
+    <w:p>
+      <w:r>
+        <w:t>C. total = data.filter(lambda x: x % 2 == 0).sum()</w:t>
+      </w:r>
+    </w:p>
+    <w:p>
+      <w:r>
+        <w:t>D. total = reduce(lambda x, y: x + y if y % 2 == 0 else x, data)</w:t>
+      </w:r>
+    </w:p>
+    <w:p>
+      <w:r>
+        <w:t>ID: 11086</w:t>
+      </w:r>
+    </w:p>
+    <w:p>
+      <w:r>
+        <w:t>Câu 18: Cho Tuple scores = (85, 92, 78, 90) và bạn muốn tìm điểm cao nhất và điểm thấp nhất. Lệnh nào dưới đây là đúng?</w:t>
+      </w:r>
+    </w:p>
+    <w:p>
+      <w:r>
+        <w:t>Đáp án:</w:t>
+      </w:r>
+    </w:p>
+    <w:p>
+      <w:pPr>
+        <w:rPr>
+          <w:highlight w:val="green"/>
+        </w:rPr>
+      </w:pPr>
+      <w:r>
+        <w:rPr>
+          <w:highlight w:val="green"/>
+        </w:rPr>
+        <w:t>A. max_score = max(scores), min_score = min(scores)</w:t>
+      </w:r>
+    </w:p>
+    <w:p>
+      <w:r>
+        <w:t>B. max_score = scores.max(), min_score = scores.min()</w:t>
+      </w:r>
+    </w:p>
+    <w:p>
+      <w:r>
+        <w:t>C. max_score = scores[0], min_score = scores[-1]</w:t>
+      </w:r>
+    </w:p>
+    <w:p>
+      <w:r>
+        <w:t>D. max_score, min_score = scores.sort()</w:t>
+      </w:r>
+    </w:p>
+    <w:p>
+      <w:r>
+        <w:t>ID: 11132</w:t>
+      </w:r>
+    </w:p>
+    <w:p>
+      <w:r>
+        <w:t>Câu 19: Giả sử bạn có Tuple coordinates = (2, 4, 6) và bạn muốn tính tổng của tất cả các giá trị trong Tuple, lệnh nào dưới đây là đúng?</w:t>
+      </w:r>
+    </w:p>
+    <w:p>
+      <w:r>
+        <w:t>Đáp án:</w:t>
+      </w:r>
+    </w:p>
+    <w:p>
+      <w:pPr>
+        <w:rPr>
+          <w:highlight w:val="green"/>
+        </w:rPr>
+      </w:pPr>
+      <w:r>
+        <w:rPr>
+          <w:highlight w:val="green"/>
+        </w:rPr>
+        <w:t>A. total = sum(coordinates)</w:t>
+      </w:r>
+    </w:p>
+    <w:p>
+      <w:r>
+        <w:t>B. total = coordinates.sum()</w:t>
+      </w:r>
+    </w:p>
+    <w:p>
+      <w:r>
+        <w:t>C. total = reduce(lambda x, y: x + y, coordinates)</w:t>
+      </w:r>
+    </w:p>
+    <w:p>
+      <w:r>
+        <w:t>D. total = coordinates.aggregate(sum)</w:t>
+      </w:r>
+    </w:p>
+    <w:p>
+      <w:r>
+        <w:t>ID: 11142</w:t>
+      </w:r>
+    </w:p>
+    <w:p>
+      <w:r>
+        <w:t>Câu 20: Nếu bạn có Tuple elements = (3, 6, 9) và bạn cần nhân mỗi phần tử với 2 để tạo một Tuple mới, lệnh nào dưới đây là đúng?</w:t>
+      </w:r>
+    </w:p>
+    <w:p>
+      <w:r>
+        <w:t>Đáp án:</w:t>
+      </w:r>
+    </w:p>
+    <w:p>
+      <w:pPr>
+        <w:rPr>
+          <w:highlight w:val="green"/>
+        </w:rPr>
+      </w:pPr>
+      <w:r>
+        <w:rPr>
+          <w:highlight w:val="green"/>
+        </w:rPr>
+        <w:t>A. new_elements = tuple(x * 2 for x in elements)</w:t>
+      </w:r>
+    </w:p>
+    <w:p>
+      <w:r>
+        <w:t>B. new_elements = elements.map(lambda x: x * 2)</w:t>
+      </w:r>
+    </w:p>
+    <w:p>
+      <w:r>
+        <w:t>C. new_elements = list(map(lambda x: x * 2, elements))</w:t>
+      </w:r>
+    </w:p>
+    <w:p>
+      <w:r>
+        <w:t>D. new_elements = elements * 2</w:t>
+      </w:r>
+    </w:p>
+    <w:p>
+      <w:r>
+        <w:t>ID: 11149</w:t>
+      </w:r>
+    </w:p>
+    <w:p>
+      <w:r>
+        <w:t>Câu 21: Nếu bạn có Tuple info = ('John', 30, 'New York'), để tạo Tuple mới có giá trị ('John', 31, 'New York'), cách nào dưới đây là đúng?</w:t>
+      </w:r>
+    </w:p>
+    <w:p>
+      <w:r>
+        <w:t>Đáp án:</w:t>
+      </w:r>
+    </w:p>
+    <w:p>
+      <w:pPr>
+        <w:rPr>
+          <w:highlight w:val="green"/>
+        </w:rPr>
+      </w:pPr>
+      <w:r>
+        <w:rPr>
+          <w:highlight w:val="green"/>
+        </w:rPr>
+        <w:t>A. new_info = (info[0], 31, info[2])</w:t>
+      </w:r>
+    </w:p>
+    <w:p>
+      <w:r>
+        <w:t>B. new_info = info.update(1, 31)</w:t>
+      </w:r>
+    </w:p>
+    <w:p>
+      <w:r>
+        <w:t>C. new_info = info.replace(30, 31)</w:t>
+      </w:r>
+    </w:p>
+    <w:p>
+      <w:r>
+        <w:t>D. new_info = info[0:1] + (31,) + info[2:]</w:t>
+      </w:r>
+    </w:p>
+    <w:p>
+      <w:r>
+        <w:t>ID: 11158</w:t>
+      </w:r>
+    </w:p>
+    <w:p>
+      <w:r>
+        <w:t>Câu 22: Bạn có Tuple data = (5, 10, 15, 20) và bạn muốn lấy các phần tử có giá trị lớn hơn 10, lệnh nào dưới đây là đúng?</w:t>
+      </w:r>
+    </w:p>
+    <w:p>
+      <w:r>
+        <w:t>Đáp án:</w:t>
+      </w:r>
+    </w:p>
+    <w:p>
+      <w:pPr>
+        <w:rPr>
+          <w:highlight w:val="green"/>
+        </w:rPr>
+      </w:pPr>
+      <w:r>
+        <w:rPr>
+          <w:highlight w:val="green"/>
+        </w:rPr>
+        <w:t>A. filtered_data = tuple(x for x in data if x</w:t>
+      </w:r>
+      <w:r>
+        <w:rPr>
+          <w:highlight w:val="green"/>
+        </w:rPr>
+        <w:t>&gt;</w:t>
+      </w:r>
+      <w:r>
+        <w:rPr>
+          <w:highlight w:val="green"/>
+        </w:rPr>
+        <w:t>10)</w:t>
+      </w:r>
+    </w:p>
+    <w:p>
+      <w:r>
+        <w:t>B. filtered_data = filter(lambda x: x</w:t>
+      </w:r>
+      <w:r>
+        <w:t>&gt;</w:t>
+      </w:r>
+      <w:r>
+        <w:t>10, data)</w:t>
+      </w:r>
+    </w:p>
+    <w:p>
+      <w:r>
+        <w:t>C. filtered_data = data.filter(lambda x: x</w:t>
+      </w:r>
+      <w:r>
+        <w:t>&gt;</w:t>
+      </w:r>
+      <w:r>
+        <w:t>10)</w:t>
+      </w:r>
+    </w:p>
+    <w:p>
+      <w:r>
+        <w:t>D. filtered_data = data[2:]</w:t>
+      </w:r>
+    </w:p>
+    <w:p>
+      <w:r>
+        <w:t>ID: 11165</w:t>
+      </w:r>
+    </w:p>
+    <w:p>
+      <w:r>
+        <w:t>Câu 23: Để tìm chỉ số đầu tiên của phần tử 'banana' trong Tuple fruits = ('apple', 'banana', 'apple', 'cherry'), câu lệnh nào đúng?</w:t>
+      </w:r>
+    </w:p>
+    <w:p>
+      <w:r>
+        <w:t>Đáp án:</w:t>
+      </w:r>
+    </w:p>
+    <w:p>
+      <w:pPr>
+        <w:rPr>
+          <w:highlight w:val="green"/>
+        </w:rPr>
+      </w:pPr>
+      <w:r>
+        <w:rPr>
+          <w:highlight w:val="green"/>
+        </w:rPr>
+        <w:t>A. index = fruits.index('banana')</w:t>
+      </w:r>
+    </w:p>
+    <w:p>
+      <w:r>
+        <w:t>B. index = fruits.find('banana')</w:t>
+      </w:r>
+    </w:p>
+    <w:p>
+      <w:r>
+        <w:t>C. index = fruits.search('banana')</w:t>
+      </w:r>
+    </w:p>
+    <w:p>
+      <w:r>
+        <w:t>D. index = fruits.position('banana')</w:t>
+      </w:r>
+    </w:p>
+    <w:p>
+      <w:r>
+        <w:t>ID: 11169</w:t>
+      </w:r>
+    </w:p>
+    <w:p>
+      <w:r>
+        <w:t>Câu 24: Giả sử bạn có Tuple data = (1, 2, 3) và bạn cần sao chép Tuple này 3 lần để tạo thành một Tuple mới. Lệnh nào dưới đây là đúng?</w:t>
+      </w:r>
+    </w:p>
+    <w:p>
+      <w:r>
+        <w:t>Đáp án:</w:t>
+      </w:r>
+    </w:p>
+    <w:p>
+      <w:pPr>
+        <w:rPr>
+          <w:highlight w:val="green"/>
+        </w:rPr>
+      </w:pPr>
+      <w:r>
+        <w:rPr>
+          <w:highlight w:val="green"/>
+        </w:rPr>
+        <w:t>A. new_data = data * 3</w:t>
+      </w:r>
+    </w:p>
+    <w:p>
+      <w:r>
+        <w:t>B. new_data = data.copy(3)</w:t>
+      </w:r>
+    </w:p>
+    <w:p>
+      <w:r>
+        <w:t>C. new_data = data.repeat(3)</w:t>
+      </w:r>
+    </w:p>
+    <w:p>
+      <w:r>
+        <w:t>D. new_data = data.concat(data, data)</w:t>
+      </w:r>
+    </w:p>
+    <w:p>
+      <w:r>
+        <w:t>ID: 11173</w:t>
+      </w:r>
+    </w:p>
+    <w:p>
+      <w:r>
+        <w:t>Câu 25: Bạn có Tuple data = (1, 2, 3, 4, 5) và bạn muốn lấy phần tử ở vị trí thứ hai đến cuối cùng. Lệnh nào dưới đây là đúng?</w:t>
+      </w:r>
+    </w:p>
+    <w:p>
+      <w:r>
+        <w:t>Đáp án:</w:t>
+      </w:r>
+    </w:p>
+    <w:p>
+      <w:pPr>
+        <w:rPr>
+          <w:highlight w:val="green"/>
+        </w:rPr>
+      </w:pPr>
+      <w:r>
+        <w:rPr>
+          <w:highlight w:val="green"/>
+        </w:rPr>
+        <w:t>A. sub_data = data[1:]</w:t>
+      </w:r>
+    </w:p>
+    <w:p>
+      <w:r>
+        <w:t>B. sub_data = data[:2]</w:t>
+      </w:r>
+    </w:p>
+    <w:p>
+      <w:r>
+        <w:t>C. sub_data = data[2:]</w:t>
+      </w:r>
+    </w:p>
+    <w:p>
+      <w:r>
+        <w:t>D. sub_data = data[2:4]</w:t>
+      </w:r>
+    </w:p>
+    <w:p>
+      <w:r>
+        <w:t>ID: 11177</w:t>
+      </w:r>
+    </w:p>
+    <w:p>
+      <w:r>
+        <w:t>Câu 26: Cho Tuple data = (1, 2, 3, 4), làm thế nào để chuyển đổi nó thành một List?</w:t>
+      </w:r>
+    </w:p>
+    <w:p>
+      <w:r>
+        <w:t>Đáp án:</w:t>
+      </w:r>
+    </w:p>
+    <w:p>
+      <w:pPr>
+        <w:rPr>
+          <w:highlight w:val="green"/>
+        </w:rPr>
+      </w:pPr>
+      <w:r>
+        <w:rPr>
+          <w:highlight w:val="green"/>
+        </w:rPr>
+        <w:t>A. data_list = list(data)</w:t>
+      </w:r>
+    </w:p>
+    <w:p>
+      <w:r>
+        <w:t>B. data_list = data.to_list()</w:t>
+      </w:r>
+    </w:p>
+    <w:p>
+      <w:r>
+        <w:t>C. data_list = convert_to_list(data)</w:t>
+      </w:r>
+    </w:p>
+    <w:p>
+      <w:r>
+        <w:t>D. data_list = list.convert(data)</w:t>
+      </w:r>
+    </w:p>
+    <w:p>
+      <w:r>
+        <w:t>ID: 11181</w:t>
+      </w:r>
+    </w:p>
+    <w:p>
+      <w:r>
+        <w:t>Câu 27: Bạn có Tuple numbers = (4, 7, 2, 9, 5) và bạn muốn sắp xếp các số theo thứ tự giảm dần. Lệnh nào dưới đây là đúng?</w:t>
+      </w:r>
+    </w:p>
+    <w:p>
+      <w:r>
+        <w:t>Đáp án:</w:t>
+      </w:r>
+    </w:p>
+    <w:p>
+      <w:r>
+        <w:t>A. sorted_numbers = numbers.reverse()</w:t>
+      </w:r>
+    </w:p>
+    <w:p>
+      <w:r>
+        <w:t>B. sorted_numbers = numbers.sort(reverse=True)</w:t>
+      </w:r>
+    </w:p>
+    <w:p>
+      <w:r>
+        <w:t>C. sorted_numbers = numbers.order(reverse=True)</w:t>
+      </w:r>
+    </w:p>
+    <w:p>
+      <w:pPr>
+        <w:rPr>
+          <w:highlight w:val="green"/>
+        </w:rPr>
+      </w:pPr>
+      <w:r>
+        <w:rPr>
+          <w:highlight w:val="green"/>
+        </w:rPr>
+        <w:t>D. sorted_numbers = tuple(sorted(numbers, reverse=True))</w:t>
+      </w:r>
+    </w:p>
+    <w:p>
+      <w:r>
+        <w:t>ID: 11187</w:t>
+      </w:r>
+    </w:p>
+    <w:p>
+      <w:r>
+        <w:t>Câu 28: Giả sử bạn có Tuple data = (5, 10, 15, 20) và bạn cần tạo một Tuple mới với các phần tử chỉ chia hết cho 5. Câu lệnh nào dưới đây là đúng?</w:t>
+      </w:r>
+    </w:p>
+    <w:p>
+      <w:r>
+        <w:t>Đáp án:</w:t>
+      </w:r>
+    </w:p>
+    <w:p>
+      <w:r>
+        <w:rPr>
+          <w:highlight w:val="green"/>
+        </w:rPr>
+        <w:t>A. filtered_data = tuple(x for x in data if x % 5 == 0)</w:t>
+      </w:r>
+    </w:p>
+    <w:p>
+      <w:r>
+        <w:t>B. filtered_data = data.filter(lambda x: x % 5 == 0)</w:t>
+      </w:r>
+    </w:p>
+    <w:p>
+      <w:r>
+        <w:t>C. filtered_data = data.select(lambda x: x % 5 == 0)</w:t>
+      </w:r>
+    </w:p>
+    <w:p>
+      <w:r>
+        <w:t>D. filtered_data = tuple(x for x in data if x 5)</w:t>
+      </w:r>
+    </w:p>
+    <w:p>
+      <w:r>
+        <w:t>ID: 11199</w:t>
+      </w:r>
+    </w:p>
+    <w:p>
+      <w:r>
+        <w:t>Câu 29: Nếu bạn có Tuple data = (1, 2, 3, 4, 5) và bạn muốn lấy phần tử thứ ba và thứ tư, lệnh nào dưới đây là đúng?</w:t>
+      </w:r>
+    </w:p>
+    <w:p>
+      <w:r>
+        <w:t>Đáp án:</w:t>
+      </w:r>
+    </w:p>
+    <w:p>
+      <w:pPr>
+        <w:rPr>
+          <w:highlight w:val="green"/>
+        </w:rPr>
+      </w:pPr>
+      <w:r>
+        <w:rPr>
+          <w:highlight w:val="green"/>
+        </w:rPr>
+        <w:t>A. sub_data = data[2:4]</w:t>
+      </w:r>
+    </w:p>
+    <w:p>
+      <w:r>
+        <w:t>B. sub_data = data[3:5]</w:t>
+      </w:r>
+    </w:p>
+    <w:p>
+      <w:r>
+        <w:t>C. sub_data = data[2:5]</w:t>
+      </w:r>
+    </w:p>
+    <w:p>
+      <w:r>
+        <w:t>D. sub_data = data[1:3]</w:t>
+      </w:r>
+    </w:p>
+    <w:p>
+      <w:r>
+        <w:t>ID: 11203</w:t>
+      </w:r>
+    </w:p>
+    <w:p>
+      <w:r>
+        <w:t>Câu 30: Bạn có Tuple data = (7, 14, 21, 28) và bạn muốn tìm các số chia hết cho 7. Lệnh nào dưới đây là đúng?</w:t>
+      </w:r>
+    </w:p>
+    <w:p>
+      <w:r>
+        <w:t>Đáp án:</w:t>
+      </w:r>
+    </w:p>
+    <w:p>
+      <w:pPr>
+        <w:rPr>
+          <w:highlight w:val="green"/>
+        </w:rPr>
+      </w:pPr>
+      <w:r>
+        <w:rPr>
+          <w:highlight w:val="green"/>
+        </w:rPr>
+        <w:t>A. filtered_data = tuple(x for x in data if x % 7 == 0)</w:t>
+      </w:r>
+    </w:p>
+    <w:p>
+      <w:r>
+        <w:t>B. filtered_data = data.filter(lambda x: x % 7 == 0)</w:t>
+      </w:r>
+    </w:p>
+    <w:p>
+      <w:r>
+        <w:t>C. filtered_data = data.select(lambda x: x % 7 == 0)</w:t>
+      </w:r>
+    </w:p>
+    <w:p>
+      <w:r>
+        <w:t>D. filtered_data = tuple(x for x in data if x</w:t>
+      </w:r>
+      <w:r>
+        <w:t>&gt;</w:t>
+      </w:r>
+      <w:r>
+        <w:t>7)</w:t>
+      </w:r>
+    </w:p>
+    <w:p/>
+    <w:p>
+      <w:pPr>
+        <w:pStyle w:val="Heading1"/>
+      </w:pPr>
+      <w:r>
+        <w:t>W7</w:t>
+      </w:r>
+    </w:p>
+    <w:p>
+      <w:r>
+        <w:t>ID: 11274</w:t>
+      </w:r>
+    </w:p>
+    <w:p>
+      <w:r>
+        <w:t>Câu 1: Câu lệnh nào dưới đây dùng để tạo một Set rỗng trong Python?</w:t>
+      </w:r>
+    </w:p>
+    <w:p>
+      <w:r>
+        <w:t>Đáp án:</w:t>
+      </w:r>
+    </w:p>
+    <w:p>
+      <w:pPr>
+        <w:rPr>
+          <w:highlight w:val="green"/>
+        </w:rPr>
+      </w:pPr>
+      <w:r>
+        <w:rPr>
+          <w:highlight w:val="green"/>
+        </w:rPr>
+        <w:t>A. empty_set = set()</w:t>
+      </w:r>
+    </w:p>
+    <w:p>
+      <w:r>
+        <w:t>B. empty_set = {}</w:t>
+      </w:r>
+    </w:p>
+    <w:p>
+      <w:r>
+        <w:t>C. empty_set = []</w:t>
+      </w:r>
+    </w:p>
+    <w:p>
+      <w:r>
+        <w:t>D. empty_set = ()</w:t>
+      </w:r>
+    </w:p>
+    <w:p>
+      <w:r>
+        <w:t>ID: 11276</w:t>
+      </w:r>
+    </w:p>
+    <w:p>
+      <w:r>
+        <w:t>Câu 2: Câu lệnh nào dưới đây dùng để thêm phần tử vào Set?</w:t>
+      </w:r>
+    </w:p>
+    <w:p>
+      <w:r>
+        <w:t>Đáp án:</w:t>
+      </w:r>
+    </w:p>
+    <w:p>
+      <w:r>
+        <w:rPr>
+          <w:highlight w:val="green"/>
+        </w:rPr>
+        <w:t>A. my_set.add(element)</w:t>
+      </w:r>
+    </w:p>
+    <w:p>
+      <w:r>
+        <w:t>B. my_set.append(element)</w:t>
+      </w:r>
+    </w:p>
+    <w:p>
+      <w:r>
+        <w:t>C. my_set.insert(element)</w:t>
+      </w:r>
+    </w:p>
+    <w:p>
+      <w:r>
+        <w:t>D. my_set.extend(element)</w:t>
+      </w:r>
+    </w:p>
+    <w:p>
+      <w:r>
         <w:lastRenderedPageBreak/>
-        <w:t>Câu 3: Lệnh nào dưới đây sẽ tạo ra một Tuple có một phần tử duy nhất là số 5?</w:t>
-      </w:r>
-    </w:p>
-    <w:p>
-      <w:r>
-        <w:t>Đáp án:</w:t>
-      </w:r>
-    </w:p>
-    <w:p>
-      <w:pPr>
-        <w:rPr>
-          <w:highlight w:val="green"/>
-        </w:rPr>
-      </w:pPr>
-      <w:r>
-        <w:rPr>
-          <w:highlight w:val="green"/>
-        </w:rPr>
-        <w:t>A. t = (5,)</w:t>
-      </w:r>
-    </w:p>
-    <w:p>
-      <w:r>
-        <w:t>B. t = (5)</w:t>
-      </w:r>
-    </w:p>
-    <w:p>
-      <w:r>
-        <w:t>C. t = [5]</w:t>
-      </w:r>
-    </w:p>
-    <w:p>
-      <w:r>
-        <w:t>D. t = {5}</w:t>
-      </w:r>
-    </w:p>
-    <w:p>
-      <w:r>
-        <w:t>ID: 11007</w:t>
-      </w:r>
-    </w:p>
-    <w:p>
-      <w:r>
-        <w:t>Câu 4: Tuple khác với List như thế nào về cú pháp?</w:t>
-      </w:r>
-    </w:p>
-    <w:p>
-      <w:r>
-        <w:t>Đáp án:</w:t>
-      </w:r>
-    </w:p>
-    <w:p>
-      <w:r>
-        <w:t>A. Tuple sử dụng ngoặc vuông [ ] còn List sử dụng ngoặc nhọn { }</w:t>
-      </w:r>
-    </w:p>
-    <w:p>
-      <w:r>
-        <w:t>B. Tuple sử dụng ngoặc nhọn { } còn List sử dụng ngoặc vuông [ ]</w:t>
-      </w:r>
-    </w:p>
-    <w:p>
-      <w:pPr>
-        <w:rPr>
-          <w:highlight w:val="green"/>
-        </w:rPr>
-      </w:pPr>
-      <w:r>
-        <w:rPr>
-          <w:highlight w:val="green"/>
-        </w:rPr>
-        <w:t>C. Tuple sử dụng ngoặc tròn ( ) còn List sử dụng ngoặc vuông [ ]</w:t>
-      </w:r>
-    </w:p>
-    <w:p>
-      <w:r>
-        <w:t>D. Tuple sử dụng ngoặc vuông [ ] còn List sử dụng ngoặc tròn ( )</w:t>
-      </w:r>
-    </w:p>
-    <w:p>
-      <w:r>
-        <w:t>ID: 11012</w:t>
-      </w:r>
-    </w:p>
-    <w:p>
-      <w:r>
-        <w:t>Câu 5: Nếu bạn cố gắng thay đổi một phần tử trong Tuple, điều gì sẽ xảy ra?</w:t>
-      </w:r>
-    </w:p>
-    <w:p>
-      <w:r>
-        <w:t>Đáp án:</w:t>
-      </w:r>
-    </w:p>
-    <w:p>
-      <w:r>
-        <w:t>A. Phần tử sẽ được thay đổi thành giá trị mới.</w:t>
-      </w:r>
-    </w:p>
-    <w:p>
-      <w:pPr>
-        <w:rPr>
-          <w:highlight w:val="green"/>
-        </w:rPr>
-      </w:pPr>
-      <w:r>
-        <w:rPr>
-          <w:highlight w:val="green"/>
-        </w:rPr>
-        <w:t>B. Một lỗi sẽ xảy ra vì Tuple là không thể thay đổi</w:t>
-      </w:r>
-    </w:p>
-    <w:p>
-      <w:r>
-        <w:t>C. Phần tử sẽ bị xóa khỏi Tuple.</w:t>
-      </w:r>
-    </w:p>
-    <w:p>
-      <w:r>
-        <w:t>D. Giá trị sẽ được thêm vào cuối Tuple.</w:t>
-      </w:r>
-    </w:p>
-    <w:p>
-      <w:r>
-        <w:t>ID: 11019</w:t>
-      </w:r>
-    </w:p>
-    <w:p>
-      <w:r>
-        <w:t>Câu 6: Lệnh nào sau đây sẽ tạo ra một Tuple rỗng?</w:t>
-      </w:r>
-    </w:p>
-    <w:p>
-      <w:r>
-        <w:t>Đáp án:</w:t>
-      </w:r>
-    </w:p>
-    <w:p>
-      <w:pPr>
-        <w:rPr>
-          <w:highlight w:val="green"/>
-        </w:rPr>
-      </w:pPr>
-      <w:r>
-        <w:rPr>
-          <w:highlight w:val="green"/>
-        </w:rPr>
-        <w:t>A. t = ( )</w:t>
-      </w:r>
-    </w:p>
-    <w:p>
-      <w:r>
-        <w:t>B. t = [ ]</w:t>
-      </w:r>
-    </w:p>
-    <w:p>
-      <w:r>
-        <w:t>C. t = {}</w:t>
-      </w:r>
-    </w:p>
-    <w:p>
-      <w:r>
+        <w:t>ID: 11331</w:t>
+      </w:r>
+    </w:p>
+    <w:p>
+      <w:r>
+        <w:t>Câu 3: Khi bạn sử dụng phương thức add() trên một Set, điều gì sẽ xảy ra nếu bạn cố gắng thêm một phần tử đã tồn tại?</w:t>
+      </w:r>
+    </w:p>
+    <w:p>
+      <w:r>
+        <w:t>Đáp án:</w:t>
+      </w:r>
+    </w:p>
+    <w:p>
+      <w:pPr>
+        <w:rPr>
+          <w:highlight w:val="green"/>
+        </w:rPr>
+      </w:pPr>
+      <w:r>
+        <w:rPr>
+          <w:highlight w:val="green"/>
+        </w:rPr>
+        <w:t>A. Phần tử sẽ không được thêm và Set không thay đổi.</w:t>
+      </w:r>
+    </w:p>
+    <w:p>
+      <w:r>
+        <w:t>B. Phần tử sẽ được thêm vào nhiều lần.</w:t>
+      </w:r>
+    </w:p>
+    <w:p>
+      <w:r>
+        <w:t>C. Phần tử sẽ thay thế phần tử cũ với giá trị mới.</w:t>
+      </w:r>
+    </w:p>
+    <w:p>
+      <w:r>
+        <w:t>D. Một lỗi sẽ được phát sinh.</w:t>
+      </w:r>
+    </w:p>
+    <w:p>
+      <w:r>
+        <w:t>ID: 11337</w:t>
+      </w:r>
+    </w:p>
+    <w:p>
+      <w:r>
+        <w:t>Câu 4: Điều gì xảy ra khi bạn sử dụng phương thức discard() để xóa một phần tử không có trong Set?</w:t>
+      </w:r>
+    </w:p>
+    <w:p>
+      <w:r>
+        <w:t>Đáp án:</w:t>
+      </w:r>
+    </w:p>
+    <w:p>
+      <w:pPr>
+        <w:rPr>
+          <w:highlight w:val="green"/>
+        </w:rPr>
+      </w:pPr>
+      <w:r>
+        <w:rPr>
+          <w:highlight w:val="green"/>
+        </w:rPr>
+        <w:t>A. Phương thức sẽ không làm gì và Set không thay đổi.</w:t>
+      </w:r>
+    </w:p>
+    <w:p>
+      <w:r>
+        <w:t>B. Phần tử sẽ được xóa nếu tồn tại.</w:t>
+      </w:r>
+    </w:p>
+    <w:p>
+      <w:r>
+        <w:t>C. Một lỗi sẽ được phát sinh.</w:t>
+      </w:r>
+    </w:p>
+    <w:p>
+      <w:r>
+        <w:t>D. Phương thức sẽ thêm phần tử vào Set.</w:t>
+      </w:r>
+    </w:p>
+    <w:p>
+      <w:r>
+        <w:t>ID: 11392</w:t>
+      </w:r>
+    </w:p>
+    <w:p>
+      <w:r>
+        <w:t>Câu 5: Khi bạn gọi phương thức union() trên hai Set, kết quả là gì?</w:t>
+      </w:r>
+    </w:p>
+    <w:p>
+      <w:r>
+        <w:t>Đáp án:</w:t>
+      </w:r>
+    </w:p>
+    <w:p>
+      <w:pPr>
+        <w:rPr>
+          <w:highlight w:val="green"/>
+        </w:rPr>
+      </w:pPr>
+      <w:r>
+        <w:rPr>
+          <w:highlight w:val="green"/>
+        </w:rPr>
+        <w:t>A. Tập hợp các phần tử xuất hiện trong ít nhất một trong hai Set.</w:t>
+      </w:r>
+    </w:p>
+    <w:p>
+      <w:r>
+        <w:t>B. Tập hợp các phần tử xuất hiện trong cả hai Set.</w:t>
+      </w:r>
+    </w:p>
+    <w:p>
+      <w:r>
+        <w:t>C. Tập hợp các phần tử chỉ xuất hiện trong Set đầu tiên.</w:t>
+      </w:r>
+    </w:p>
+    <w:p>
+      <w:r>
+        <w:t>D. Tập hợp các phần tử chỉ xuất hiện trong Set thứ hai.</w:t>
+      </w:r>
+    </w:p>
+    <w:p>
+      <w:r>
+        <w:t>ID: 11393</w:t>
+      </w:r>
+    </w:p>
+    <w:p>
+      <w:r>
+        <w:t>Câu 6: Câu lệnh nào dưới đây sẽ trả về tập hợp các phần tử xuất hiện trong Set đầu tiên nhưng không xuất hiện trong Set thứ hai?</w:t>
+      </w:r>
+    </w:p>
+    <w:p>
+      <w:r>
+        <w:t>Đáp án:</w:t>
+      </w:r>
+    </w:p>
+    <w:p>
+      <w:pPr>
+        <w:rPr>
+          <w:highlight w:val="green"/>
+        </w:rPr>
+      </w:pPr>
+      <w:r>
+        <w:rPr>
+          <w:highlight w:val="green"/>
+        </w:rPr>
         <w:lastRenderedPageBreak/>
-        <w:t>D. t = None</w:t>
-      </w:r>
-    </w:p>
-    <w:p>
-      <w:r>
-        <w:t>ID: 11024</w:t>
-      </w:r>
-    </w:p>
-    <w:p>
-      <w:r>
-        <w:t>Câu 7: Làm thế nào để tạo một Tuple từ một List?</w:t>
-      </w:r>
-    </w:p>
-    <w:p>
-      <w:r>
-        <w:t>Đáp án:</w:t>
-      </w:r>
-    </w:p>
-    <w:p>
-      <w:pPr>
-        <w:rPr>
-          <w:highlight w:val="green"/>
-        </w:rPr>
-      </w:pPr>
-      <w:r>
-        <w:rPr>
-          <w:highlight w:val="green"/>
-        </w:rPr>
-        <w:t>A. tuple(list)</w:t>
-      </w:r>
-    </w:p>
-    <w:p>
-      <w:r>
-        <w:t>B. list(tuple)</w:t>
-      </w:r>
-    </w:p>
-    <w:p>
-      <w:r>
-        <w:t>C. list.to_tuple()</w:t>
-      </w:r>
-    </w:p>
-    <w:p>
-      <w:r>
-        <w:t>D. tuple.from_list(list)</w:t>
-      </w:r>
-    </w:p>
-    <w:p>
-      <w:r>
-        <w:t>ID: 11029</w:t>
-      </w:r>
-    </w:p>
-    <w:p>
-      <w:r>
-        <w:t>Câu 8: Giả sử bạn có một Tuple numbers như sau:numbers = (10, 20, 30)Bạn muốn thêm phần tử có giá trị 40 vào cuối Tuple này. Bạn nên thực hiện các bước nào?</w:t>
-      </w:r>
-    </w:p>
-    <w:p>
-      <w:r>
-        <w:t>Đáp án:</w:t>
-      </w:r>
-    </w:p>
-    <w:p>
-      <w:pPr>
-        <w:rPr>
-          <w:highlight w:val="green"/>
-        </w:rPr>
-      </w:pPr>
-      <w:r>
-        <w:rPr>
-          <w:highlight w:val="green"/>
-        </w:rPr>
-        <w:t>A. Tạo một Tuple mới bằng cách kết hợp Tuple cũ và Tuple chứa phần tử mới: new_numbers = numbers + (40,)</w:t>
-      </w:r>
-    </w:p>
-    <w:p>
-      <w:r>
-        <w:t>B. Sử dụng numbers.append(40)</w:t>
-      </w:r>
-    </w:p>
-    <w:p>
-      <w:r>
-        <w:t>C. Sử dụng numbers.extend((40,))</w:t>
-      </w:r>
-    </w:p>
-    <w:p>
-      <w:r>
-        <w:t>D. Sử dụng numbers.insert(-1, 40)</w:t>
-      </w:r>
-    </w:p>
-    <w:p>
-      <w:r>
-        <w:t>ID: 11036</w:t>
-      </w:r>
-    </w:p>
-    <w:p>
-      <w:r>
-        <w:t>Câu 9: Nếu bạn có Tuple t= (10, 20, 30) và bạn muốn truy cập phần tử thứ hai, lệnh nào dưới đây là đúng?</w:t>
-      </w:r>
-    </w:p>
-    <w:p>
-      <w:r>
-        <w:t>Đáp án:</w:t>
-      </w:r>
-    </w:p>
-    <w:p>
-      <w:r>
-        <w:t>A. t[2]</w:t>
-      </w:r>
-    </w:p>
-    <w:p>
-      <w:r>
-        <w:t>B. t.get(2)</w:t>
-      </w:r>
-    </w:p>
-    <w:p>
-      <w:r>
-        <w:rPr>
-          <w:highlight w:val="green"/>
-        </w:rPr>
-        <w:t>C. t[1]</w:t>
-      </w:r>
-    </w:p>
-    <w:p>
-      <w:r>
-        <w:t>D. t(2)</w:t>
-      </w:r>
-    </w:p>
-    <w:p>
-      <w:r>
-        <w:t>ID: 11043</w:t>
+        <w:t>A. set1.difference(set2)</w:t>
+      </w:r>
+    </w:p>
+    <w:p>
+      <w:r>
+        <w:t>B. set1.intersection(set2)</w:t>
+      </w:r>
+    </w:p>
+    <w:p>
+      <w:r>
+        <w:t>C. set1.union(set2)</w:t>
+      </w:r>
+    </w:p>
+    <w:p>
+      <w:r>
+        <w:t>D. set1.symmetric_difference(set2)</w:t>
+      </w:r>
+    </w:p>
+    <w:p>
+      <w:r>
+        <w:t>ID: 11394</w:t>
+      </w:r>
+    </w:p>
+    <w:p>
+      <w:r>
+        <w:t>Câu 7: Khi bạn gọi phương thức pop() trên một Set, phần tử nào sẽ được xóa?</w:t>
+      </w:r>
+    </w:p>
+    <w:p>
+      <w:r>
+        <w:t>Đáp án:</w:t>
+      </w:r>
+    </w:p>
+    <w:p>
+      <w:r>
+        <w:t>A. Phần tử đầu tiên theo thứ tự của Set.</w:t>
+      </w:r>
+    </w:p>
+    <w:p>
+      <w:pPr>
+        <w:rPr>
+          <w:highlight w:val="green"/>
+        </w:rPr>
+      </w:pPr>
+      <w:r>
+        <w:rPr>
+          <w:highlight w:val="green"/>
+        </w:rPr>
+        <w:t>B. Một phần tử ngẫu nhiên trong Set.</w:t>
+      </w:r>
+    </w:p>
+    <w:p>
+      <w:r>
+        <w:t>C. Phần tử cuối cùng theo thứ tự của Set.</w:t>
+      </w:r>
+    </w:p>
+    <w:p>
+      <w:r>
+        <w:t>D. Phần tử đầu tiên được thêm vào Set.</w:t>
+      </w:r>
+    </w:p>
+    <w:p>
+      <w:r>
+        <w:t>ID: 11395</w:t>
+      </w:r>
+    </w:p>
+    <w:p>
+      <w:r>
+        <w:t>Câu 8: Phương thức nào dưới đây sẽ trả về một Set chứa các phần tử chỉ xuất hiện trong một trong hai Set nhưng không xuất hiện trong cả hai?</w:t>
+      </w:r>
+    </w:p>
+    <w:p>
+      <w:r>
+        <w:t>Đáp án:</w:t>
+      </w:r>
+    </w:p>
+    <w:p>
+      <w:r>
+        <w:rPr>
+          <w:highlight w:val="green"/>
+        </w:rPr>
+        <w:t>A. set1.symmetric_difference(set2)</w:t>
+      </w:r>
+    </w:p>
+    <w:p>
+      <w:r>
+        <w:t>B. set1.union(set2)</w:t>
+      </w:r>
+    </w:p>
+    <w:p>
+      <w:r>
+        <w:t>C. set1.intersection(set2)</w:t>
+      </w:r>
+    </w:p>
+    <w:p>
+      <w:r>
+        <w:t>D. set1.difference(set2)</w:t>
+      </w:r>
+    </w:p>
+    <w:p>
+      <w:r>
+        <w:t>ID: 11396</w:t>
+      </w:r>
+    </w:p>
+    <w:p>
+      <w:r>
+        <w:t>Câu 9: Bạn có hai Set A = {1, 2, 3} và B = {2, 3, 4}. Lệnh nào dưới đây sẽ trả về Set chứa tất cả các phần tử từ cả hai Set mà không có phần tử nào lặp lại?</w:t>
+      </w:r>
+    </w:p>
+    <w:p>
+      <w:r>
+        <w:t>Đáp án:</w:t>
+      </w:r>
+    </w:p>
+    <w:p>
+      <w:r>
+        <w:rPr>
+          <w:highlight w:val="green"/>
+        </w:rPr>
+        <w:t>A. A.union(B)</w:t>
+      </w:r>
+    </w:p>
+    <w:p>
+      <w:r>
+        <w:t>B. A.intersection(B)</w:t>
+      </w:r>
+    </w:p>
+    <w:p>
+      <w:r>
+        <w:t>C. A.difference(B)</w:t>
+      </w:r>
+    </w:p>
+    <w:p>
+      <w:r>
+        <w:t>D. A.symmetric_difference(B)</w:t>
       </w:r>
     </w:p>
     <w:p>
       <w:r>
         <w:lastRenderedPageBreak/>
-        <w:t>Câu 10: Khi bạn sử dụng Tuple để lưu trữ dữ liệu, tại sao Tuple không thể dùng phương thức remove như List?</w:t>
-      </w:r>
-    </w:p>
-    <w:p>
-      <w:r>
-        <w:t>Đáp án:</w:t>
-      </w:r>
-    </w:p>
-    <w:p>
-      <w:pPr>
-        <w:rPr>
-          <w:highlight w:val="green"/>
-        </w:rPr>
-      </w:pPr>
-      <w:r>
-        <w:rPr>
-          <w:highlight w:val="green"/>
-        </w:rPr>
-        <w:t>A. Vì Tuple không hỗ trợ các phương thức thay đổi dữ liệu, chỉ hỗ trợ các phương thức truy cập dữ liệu.</w:t>
-      </w:r>
-    </w:p>
-    <w:p>
-      <w:r>
-        <w:t>B. Vì Tuple không có phương thức remove.</w:t>
-      </w:r>
-    </w:p>
-    <w:p>
-      <w:r>
-        <w:t>C. Vì Tuple không thể chứa các kiểu dữ liệu khác nhau.</w:t>
-      </w:r>
-    </w:p>
-    <w:p>
-      <w:r>
-        <w:t>D. Vì Tuple chỉ chứa các giá trị số nguyên.</w:t>
-      </w:r>
-    </w:p>
-    <w:p>
-      <w:r>
-        <w:t>ID: 11048</w:t>
-      </w:r>
-    </w:p>
-    <w:p>
-      <w:r>
-        <w:t>Câu 11: Lệnh nào dưới đây dùng để kiểm tra xem một giá trị có tồn tại trong Tuple không?</w:t>
-      </w:r>
-    </w:p>
-    <w:p>
-      <w:r>
-        <w:t>Đáp án:</w:t>
-      </w:r>
-    </w:p>
-    <w:p>
-      <w:r>
-        <w:rPr>
-          <w:highlight w:val="green"/>
-        </w:rPr>
-        <w:t>A. value in tuple</w:t>
-      </w:r>
-    </w:p>
-    <w:p>
-      <w:r>
-        <w:t>B. tuple.contains(value)</w:t>
-      </w:r>
-    </w:p>
-    <w:p>
-      <w:r>
-        <w:t>C. tuple.has(value)</w:t>
-      </w:r>
-    </w:p>
-    <w:p>
-      <w:r>
-        <w:t>D. tuple.exists(value)</w:t>
-      </w:r>
-    </w:p>
-    <w:p>
-      <w:r>
-        <w:t>ID: 11056</w:t>
-      </w:r>
-    </w:p>
-    <w:p>
-      <w:r>
-        <w:t>Câu 12: Tại sao việc sử dụng Tuple là lựa chọn tốt khi bạn cần lưu trữ một tập hợp các giá trị không thay đổi?</w:t>
-      </w:r>
-    </w:p>
-    <w:p>
-      <w:r>
-        <w:t>Đáp án:</w:t>
-      </w:r>
-    </w:p>
-    <w:p>
-      <w:r>
-        <w:t>A. Tuple có thể thay đổi kích thước dễ dàng sau khi tạo.</w:t>
-      </w:r>
-    </w:p>
-    <w:p>
-      <w:r>
-        <w:t>B. Tuple hỗ trợ thêm và xóa phần tử dễ dàng.</w:t>
-      </w:r>
-    </w:p>
-    <w:p>
-      <w:pPr>
-        <w:rPr>
-          <w:highlight w:val="green"/>
-        </w:rPr>
-      </w:pPr>
-      <w:r>
-        <w:rPr>
-          <w:highlight w:val="green"/>
-        </w:rPr>
-        <w:t>C. Tuple là không thể thay đổi, đảm bảo dữ liệu không bị thay đổi sau khi tạo, giúp bảo vệ tính toàn vẹn của dữ liệu.</w:t>
-      </w:r>
-    </w:p>
-    <w:p>
-      <w:r>
-        <w:t>D. Tuple chỉ chứa các kiểu dữ liệu số, làm cho việc lưu trữ dữ liệu không thay đổi dễ dàng hơn.</w:t>
-      </w:r>
-    </w:p>
-    <w:p>
-      <w:r>
-        <w:t>ID: 11060</w:t>
-      </w:r>
-    </w:p>
-    <w:p>
-      <w:r>
-        <w:t>Câu 13: Bạn có Tuple data = (5, 10, 15) và bạn muốn tạo một Tuple mới chứa phần tử đầu tiên và cuối cùng. Lệnh nào dưới đây là đúng?</w:t>
+        <w:t>ID: 11397</w:t>
+      </w:r>
+    </w:p>
+    <w:p>
+      <w:r>
+        <w:t>Câu 10: Nếu bạn có Set data = {10, 20, 30} và bạn muốn loại bỏ số 20 khỏi Set, lệnh nào dưới đây là đúng?</w:t>
+      </w:r>
+    </w:p>
+    <w:p>
+      <w:r>
+        <w:t>Đáp án:</w:t>
+      </w:r>
+    </w:p>
+    <w:p>
+      <w:pPr>
+        <w:rPr>
+          <w:highlight w:val="green"/>
+        </w:rPr>
+      </w:pPr>
+      <w:r>
+        <w:rPr>
+          <w:highlight w:val="green"/>
+        </w:rPr>
+        <w:t>A. data.remove(20)</w:t>
+      </w:r>
+    </w:p>
+    <w:p>
+      <w:r>
+        <w:t>B. data.discard(20)</w:t>
+      </w:r>
+    </w:p>
+    <w:p>
+      <w:r>
+        <w:t>C. data.pop(20)</w:t>
+      </w:r>
+    </w:p>
+    <w:p>
+      <w:r>
+        <w:t>D. data.delete(20)</w:t>
+      </w:r>
+    </w:p>
+    <w:p>
+      <w:r>
+        <w:t>ID: 11398</w:t>
+      </w:r>
+    </w:p>
+    <w:p>
+      <w:r>
+        <w:t>Câu 11: Bạn có Set set1 = {1, 2, 3} và set2 = {2, 3, 4}. Bạn cần tìm các phần tử chỉ có trong set1 nhưng không có trong set2. Lệnh nào dưới đây là đúng?</w:t>
+      </w:r>
+    </w:p>
+    <w:p>
+      <w:r>
+        <w:t>Đáp án:</w:t>
+      </w:r>
+    </w:p>
+    <w:p>
+      <w:pPr>
+        <w:rPr>
+          <w:highlight w:val="green"/>
+        </w:rPr>
+      </w:pPr>
+      <w:r>
+        <w:rPr>
+          <w:highlight w:val="green"/>
+        </w:rPr>
+        <w:t>A. result = set1 - set2</w:t>
+      </w:r>
+    </w:p>
+    <w:p>
+      <w:r>
+        <w:t>B. set1.intersection(set2)</w:t>
+      </w:r>
+    </w:p>
+    <w:p>
+      <w:r>
+        <w:t>C. set1.union(set2)</w:t>
+      </w:r>
+    </w:p>
+    <w:p>
+      <w:r>
+        <w:t>D. set1.symmetric_difference(set2)</w:t>
+      </w:r>
+    </w:p>
+    <w:p>
+      <w:r>
+        <w:t>ID: 11404</w:t>
+      </w:r>
+    </w:p>
+    <w:p>
+      <w:r>
+        <w:t>Câu 12: Khi bạn gọi phương thức symmetric_difference() trên hai Set, kết quả sẽ là gì?</w:t>
+      </w:r>
+    </w:p>
+    <w:p>
+      <w:r>
+        <w:t>Đáp án:</w:t>
+      </w:r>
+    </w:p>
+    <w:p>
+      <w:pPr>
+        <w:rPr>
+          <w:highlight w:val="green"/>
+        </w:rPr>
+      </w:pPr>
+      <w:r>
+        <w:rPr>
+          <w:highlight w:val="green"/>
+        </w:rPr>
+        <w:t>A. Tập hợp các phần tử chỉ xuất hiện trong một trong hai Set nhưng không xuất hiện trong cả hai.</w:t>
+      </w:r>
+    </w:p>
+    <w:p>
+      <w:r>
+        <w:t>B. Tập hợp các phần tử xuất hiện trong cả hai Set.</w:t>
+      </w:r>
+    </w:p>
+    <w:p>
+      <w:r>
+        <w:t>C. Tập hợp các phần tử chỉ xuất hiện trong Set đầu tiên.</w:t>
+      </w:r>
+    </w:p>
+    <w:p>
+      <w:r>
+        <w:t>D. Tập hợp các phần tử chỉ xuất hiện trong Set thứ hai.</w:t>
+      </w:r>
+    </w:p>
+    <w:p>
+      <w:r>
+        <w:t>ID: 11405</w:t>
+      </w:r>
+    </w:p>
+    <w:p>
+      <w:r>
+        <w:t>Câu 13: Giả sử bạn có Set numbers = {1, 2, 3, 4, 5} và bạn muốn tạo một Set mới chỉ chứa các số chẵn. Lệnh nào dưới đây là đúng?</w:t>
       </w:r>
     </w:p>
     <w:p>
@@ -8393,391 +9697,547 @@
         <w:rPr>
           <w:highlight w:val="green"/>
         </w:rPr>
-        <w:t>A. new_data = (data[0], data[-1])</w:t>
-      </w:r>
-    </w:p>
-    <w:p>
-      <w:r>
-        <w:t>B. new_data = data[::2]</w:t>
-      </w:r>
-    </w:p>
-    <w:p>
-      <w:r>
-        <w:t>C. new_data = data[1:]</w:t>
-      </w:r>
-    </w:p>
-    <w:p>
-      <w:r>
-        <w:t>D. new_data = (data[1], data[2])</w:t>
-      </w:r>
-    </w:p>
-    <w:p>
-      <w:r>
-        <w:t>ID: 11070</w:t>
-      </w:r>
-    </w:p>
-    <w:p>
-      <w:r>
-        <w:t>Câu 14: Khi bạn muốn hợp nhất hai Tuples tuple1 = (1, 2) và tuple2 = (3, 4) thành một Tuple duy nhất, cách nào là đúng?</w:t>
-      </w:r>
-    </w:p>
-    <w:p>
-      <w:r>
-        <w:t>Đáp án:</w:t>
-      </w:r>
-    </w:p>
-    <w:p>
-      <w:r>
-        <w:rPr>
-          <w:highlight w:val="green"/>
-        </w:rPr>
-        <w:t>A. merged = tuple1 + tuple2</w:t>
-      </w:r>
-    </w:p>
-    <w:p>
-      <w:r>
-        <w:t>B. merged = tuple1.merge(tuple2)</w:t>
-      </w:r>
-    </w:p>
-    <w:p>
-      <w:r>
-        <w:t>C. merged = tuple1.append(tuple2)</w:t>
-      </w:r>
-    </w:p>
-    <w:p>
-      <w:r>
-        <w:t>D. merged = tuple1.extend(tuple2)</w:t>
-      </w:r>
-    </w:p>
-    <w:p>
-      <w:r>
-        <w:t>ID: 11072</w:t>
-      </w:r>
-    </w:p>
-    <w:p>
-      <w:r>
-        <w:t>Câu 15: Nếu bạn có Tuple dimensions = (5, 10) và bạn cần tính diện tích bằng cách nhân hai phần tử, lệnh nào dưới đây là đúng?</w:t>
-      </w:r>
-    </w:p>
-    <w:p>
-      <w:r>
-        <w:t>Đáp án:</w:t>
-      </w:r>
-    </w:p>
-    <w:p>
-      <w:pPr>
-        <w:rPr>
-          <w:highlight w:val="green"/>
-        </w:rPr>
-      </w:pPr>
-      <w:r>
-        <w:rPr>
-          <w:highlight w:val="green"/>
-        </w:rPr>
-        <w:t>A. area = dimensions[0] * dimensions[1]</w:t>
-      </w:r>
-    </w:p>
-    <w:p>
-      <w:r>
-        <w:t>B. area = dimensions.product()</w:t>
-      </w:r>
-    </w:p>
-    <w:p>
-      <w:r>
-        <w:t>C. area = dimensions.sum()</w:t>
-      </w:r>
-    </w:p>
-    <w:p>
-      <w:r>
-        <w:t>D. area = dimensions.get(0) * dimensions.get(1)</w:t>
-      </w:r>
-    </w:p>
-    <w:p>
-      <w:r>
-        <w:t>ID: 11078</w:t>
-      </w:r>
-    </w:p>
-    <w:p>
-      <w:r>
-        <w:t>Câu 16: Bạn có Tuple data = (1, 2, 3, 4) và bạn muốn lấy phần tử ở vị trí thứ ba, lệnh nào dưới đây là đúng?</w:t>
-      </w:r>
-    </w:p>
-    <w:p>
-      <w:r>
-        <w:t>Đáp án:</w:t>
-      </w:r>
-    </w:p>
-    <w:p>
-      <w:pPr>
-        <w:rPr>
-          <w:highlight w:val="green"/>
-        </w:rPr>
-      </w:pPr>
-      <w:r>
-        <w:rPr>
-          <w:highlight w:val="green"/>
-        </w:rPr>
-        <w:t>A. element = data[2]</w:t>
-      </w:r>
-    </w:p>
-    <w:p>
-      <w:r>
-        <w:t>B. element = data.get(3)</w:t>
+        <w:t>A. even_numbers = {x for x in numbers if x % 2 == 0}</w:t>
+      </w:r>
+    </w:p>
+    <w:p>
+      <w:r>
+        <w:t>B. even_numbers = numbers.filter(lambda x: x % 2 == 0)</w:t>
+      </w:r>
+    </w:p>
+    <w:p>
+      <w:r>
+        <w:t>C. even_numbers = numbers.select(lambda x: x % 2 == 0)</w:t>
+      </w:r>
+    </w:p>
+    <w:p>
+      <w:r>
+        <w:t>D. even_numbers = {x if x % 2 == 0}</w:t>
+      </w:r>
+    </w:p>
+    <w:p>
+      <w:r>
+        <w:t>ID: 11406</w:t>
+      </w:r>
+    </w:p>
+    <w:p>
+      <w:r>
+        <w:t>Câu 14: Giả sử bạn có một tập hợp A = {1, 2, 3}. Điều gì xảy ra nếu bạn thêm phần tử 2 vào tập hợp A bằng cách sử dụng lệnh A.add(2)?</w:t>
+      </w:r>
+    </w:p>
+    <w:p>
+      <w:r>
+        <w:t>Đáp án:</w:t>
+      </w:r>
+    </w:p>
+    <w:p>
+      <w:r>
+        <w:t>A. Tập hợp A sẽ trở thành {1, 2, 3, 2}.</w:t>
+      </w:r>
+    </w:p>
+    <w:p>
+      <w:r>
+        <w:t>B. Tập hợp A sẽ trở thành {1, 2}.</w:t>
+      </w:r>
+    </w:p>
+    <w:p>
+      <w:r>
+        <w:rPr>
+          <w:highlight w:val="green"/>
+        </w:rPr>
+        <w:t>C. Tập hợp A sẽ không thay đổi.</w:t>
+      </w:r>
+    </w:p>
+    <w:p>
+      <w:r>
+        <w:t>D. Tập hợp A sẽ trở thành {1, 2, 3, 4}.</w:t>
+      </w:r>
+    </w:p>
+    <w:p>
+      <w:r>
+        <w:t>ID: 11407</w:t>
+      </w:r>
+    </w:p>
+    <w:p>
+      <w:r>
+        <w:t>Câu 15: Kết quả của chương trình sau là gì?set1 = set([ 4, 5, (6, 7)]) set1.update([10, 11])print(set1)</w:t>
+      </w:r>
+    </w:p>
+    <w:p>
+      <w:r>
+        <w:t>Đáp án:</w:t>
+      </w:r>
+    </w:p>
+    <w:p>
+      <w:pPr>
+        <w:rPr>
+          <w:highlight w:val="green"/>
+        </w:rPr>
+      </w:pPr>
+      <w:r>
+        <w:rPr>
+          <w:highlight w:val="green"/>
+        </w:rPr>
+        <w:t>A. {4, 5, (6, 7), 10, 11}</w:t>
+      </w:r>
+    </w:p>
+    <w:p>
+      <w:r>
+        <w:t>B. {4, 5, 6, 7, 10, 11}</w:t>
+      </w:r>
+    </w:p>
+    <w:p>
+      <w:r>
+        <w:t>C. {4, 5, 10, 11}</w:t>
+      </w:r>
+    </w:p>
+    <w:p>
+      <w:r>
+        <w:t>D. None</w:t>
+      </w:r>
+    </w:p>
+    <w:p>
+      <w:r>
+        <w:t>ID: 11409</w:t>
+      </w:r>
+    </w:p>
+    <w:p>
+      <w:r>
+        <w:t>Câu 16: Kết quả của chương trình sau là gì?sets = {1, 2, 3, 4, 4} print(sets)</w:t>
+      </w:r>
+    </w:p>
+    <w:p>
+      <w:r>
+        <w:t>Đáp án:</w:t>
+      </w:r>
+    </w:p>
+    <w:p>
+      <w:pPr>
+        <w:rPr>
+          <w:highlight w:val="green"/>
+        </w:rPr>
+      </w:pPr>
+      <w:r>
+        <w:rPr>
+          <w:highlight w:val="green"/>
+        </w:rPr>
+        <w:t>A. {1, 2, 3, 4}</w:t>
+      </w:r>
+    </w:p>
+    <w:p>
+      <w:r>
+        <w:t>B. {1, 2, 3}</w:t>
+      </w:r>
+    </w:p>
+    <w:p>
+      <w:r>
+        <w:t>C. {1, 2, 3, 4, 4}</w:t>
       </w:r>
     </w:p>
     <w:p>
       <w:r>
         <w:lastRenderedPageBreak/>
-        <w:t>C. element = data[3]</w:t>
-      </w:r>
-    </w:p>
-    <w:p>
-      <w:r>
-        <w:t>D. element = data(2)</w:t>
-      </w:r>
-    </w:p>
-    <w:p>
-      <w:r>
-        <w:t>ID: 11081</w:t>
-      </w:r>
-    </w:p>
-    <w:p>
-      <w:r>
-        <w:t>Câu 17: Bạn có Tuple data = (3, 6, 9, 12, 15) và bạn muốn tính tổng các số chẵn trong Tuple. Lệnh nào dưới đây là đúng?</w:t>
-      </w:r>
-    </w:p>
-    <w:p>
-      <w:r>
-        <w:t>Đáp án:</w:t>
-      </w:r>
-    </w:p>
-    <w:p>
-      <w:pPr>
-        <w:rPr>
-          <w:highlight w:val="green"/>
-        </w:rPr>
-      </w:pPr>
-      <w:r>
-        <w:rPr>
-          <w:highlight w:val="green"/>
-        </w:rPr>
-        <w:t>A. total = sum(x for x in data if x % 2 == 0)</w:t>
-      </w:r>
-    </w:p>
-    <w:p>
-      <w:r>
-        <w:t>B. total = data.sum() if x % 2 == 0</w:t>
-      </w:r>
-    </w:p>
-    <w:p>
-      <w:r>
-        <w:t>C. total = data.filter(lambda x: x % 2 == 0).sum()</w:t>
-      </w:r>
-    </w:p>
-    <w:p>
-      <w:r>
-        <w:t>D. total = reduce(lambda x, y: x + y if y % 2 == 0 else x, data)</w:t>
-      </w:r>
-    </w:p>
-    <w:p>
-      <w:r>
-        <w:t>ID: 11086</w:t>
-      </w:r>
-    </w:p>
-    <w:p>
-      <w:r>
-        <w:t>Câu 18: Cho Tuple scores = (85, 92, 78, 90) và bạn muốn tìm điểm cao nhất và điểm thấp nhất. Lệnh nào dưới đây là đúng?</w:t>
-      </w:r>
-    </w:p>
-    <w:p>
-      <w:r>
-        <w:t>Đáp án:</w:t>
-      </w:r>
-    </w:p>
-    <w:p>
-      <w:pPr>
-        <w:rPr>
-          <w:highlight w:val="green"/>
-        </w:rPr>
-      </w:pPr>
-      <w:r>
-        <w:rPr>
-          <w:highlight w:val="green"/>
-        </w:rPr>
-        <w:t>A. max_score = max(scores), min_score = min(scores)</w:t>
-      </w:r>
-    </w:p>
-    <w:p>
-      <w:r>
-        <w:t>B. max_score = scores.max(), min_score = scores.min()</w:t>
-      </w:r>
-    </w:p>
-    <w:p>
-      <w:r>
-        <w:t>C. max_score = scores[0], min_score = scores[-1]</w:t>
-      </w:r>
-    </w:p>
-    <w:p>
-      <w:r>
-        <w:t>D. max_score, min_score = scores.sort()</w:t>
-      </w:r>
-    </w:p>
-    <w:p>
-      <w:r>
-        <w:t>ID: 11132</w:t>
-      </w:r>
-    </w:p>
-    <w:p>
-      <w:r>
-        <w:t>Câu 19: Giả sử bạn có Tuple coordinates = (2, 4, 6) và bạn muốn tính tổng của tất cả các giá trị trong Tuple, lệnh nào dưới đây là đúng?</w:t>
-      </w:r>
-    </w:p>
-    <w:p>
-      <w:r>
-        <w:t>Đáp án:</w:t>
-      </w:r>
-    </w:p>
-    <w:p>
-      <w:pPr>
-        <w:rPr>
-          <w:highlight w:val="green"/>
-        </w:rPr>
-      </w:pPr>
-      <w:r>
-        <w:rPr>
-          <w:highlight w:val="green"/>
-        </w:rPr>
-        <w:t>A. total = sum(coordinates)</w:t>
-      </w:r>
-    </w:p>
-    <w:p>
-      <w:r>
-        <w:t>B. total = coordinates.sum()</w:t>
-      </w:r>
-    </w:p>
-    <w:p>
-      <w:r>
-        <w:t>C. total = reduce(lambda x, y: x + y, coordinates)</w:t>
-      </w:r>
-    </w:p>
-    <w:p>
-      <w:r>
-        <w:t>D. total = coordinates.aggregate(sum)</w:t>
-      </w:r>
-    </w:p>
-    <w:p>
-      <w:r>
-        <w:t>ID: 11142</w:t>
+        <w:t>D. Error</w:t>
+      </w:r>
+    </w:p>
+    <w:p>
+      <w:r>
+        <w:t>ID: 11410</w:t>
+      </w:r>
+    </w:p>
+    <w:p>
+      <w:r>
+        <w:t>Câu 17: Giả sử bạn có Set data = {1, 2, 3, 4, 5} và bạn muốn xóa tất cả các phần tử không nằm trong tập hợp {2, 4, 6}. Viết lệnh nào dưới đây là đúng?</w:t>
+      </w:r>
+    </w:p>
+    <w:p>
+      <w:r>
+        <w:t>Đáp án:</w:t>
+      </w:r>
+    </w:p>
+    <w:p>
+      <w:r>
+        <w:rPr>
+          <w:highlight w:val="green"/>
+        </w:rPr>
+        <w:t>A. data.intersection_update({2, 4, 6})</w:t>
+      </w:r>
+    </w:p>
+    <w:p>
+      <w:r>
+        <w:t>B. data.difference_update({2, 4, 6})</w:t>
+      </w:r>
+    </w:p>
+    <w:p>
+      <w:r>
+        <w:t>C. data.remove({2, 4, 6})</w:t>
+      </w:r>
+    </w:p>
+    <w:p>
+      <w:r>
+        <w:t>D. data.discard({2, 4, 6})</w:t>
+      </w:r>
+    </w:p>
+    <w:p>
+      <w:r>
+        <w:t>ID: 11411</w:t>
+      </w:r>
+    </w:p>
+    <w:p>
+      <w:r>
+        <w:t>Câu 18: Bạn có Set numbers = {1, 2, 3, 4, 5} và bạn muốn tạo một Set mới chỉ chứa các số lớn hơn 3. Viết lệnh nào dưới đây là đúng?</w:t>
+      </w:r>
+    </w:p>
+    <w:p>
+      <w:r>
+        <w:t>Đáp án:</w:t>
+      </w:r>
+    </w:p>
+    <w:p>
+      <w:pPr>
+        <w:rPr>
+          <w:highlight w:val="green"/>
+        </w:rPr>
+      </w:pPr>
+      <w:r>
+        <w:rPr>
+          <w:highlight w:val="green"/>
+        </w:rPr>
+        <w:t>A. filtered_numbers = {x for x in numbers if x</w:t>
+      </w:r>
+      <w:r>
+        <w:rPr>
+          <w:highlight w:val="green"/>
+        </w:rPr>
+        <w:t>&gt;</w:t>
+      </w:r>
+      <w:r>
+        <w:rPr>
+          <w:highlight w:val="green"/>
+        </w:rPr>
+        <w:t>3}</w:t>
+      </w:r>
+    </w:p>
+    <w:p>
+      <w:r>
+        <w:t>B. filtered_numbers = numbers.filter(lambda x: x 3)</w:t>
+      </w:r>
+    </w:p>
+    <w:p>
+      <w:r>
+        <w:t>C. filtered_numbers = {x 3 for x in numbers}</w:t>
+      </w:r>
+    </w:p>
+    <w:p>
+      <w:r>
+        <w:t>D. filtered_numbers = numbers.remove(x for x in numbers if x = 3)</w:t>
+      </w:r>
+    </w:p>
+    <w:p>
+      <w:r>
+        <w:t>ID: 11412</w:t>
+      </w:r>
+    </w:p>
+    <w:p>
+      <w:r>
+        <w:t>Câu 19: Kết quả của chương trình sau là gì?sets = {3, 4, 5} sets.update([1, 2, 3]) print(sets)</w:t>
+      </w:r>
+    </w:p>
+    <w:p>
+      <w:r>
+        <w:t>Đáp án:</w:t>
+      </w:r>
+    </w:p>
+    <w:p>
+      <w:pPr>
+        <w:rPr>
+          <w:highlight w:val="green"/>
+        </w:rPr>
+      </w:pPr>
+      <w:r>
+        <w:rPr>
+          <w:highlight w:val="green"/>
+        </w:rPr>
+        <w:t>A. {1, 2, 3, 4, 5}</w:t>
+      </w:r>
+    </w:p>
+    <w:p>
+      <w:r>
+        <w:t>B. {3, 4, 5, 1, 2, 3}</w:t>
+      </w:r>
+    </w:p>
+    <w:p>
+      <w:r>
+        <w:t>C. {1, 2, 3, 3, 4, 5}</w:t>
+      </w:r>
+    </w:p>
+    <w:p>
+      <w:r>
+        <w:t>D. Error</w:t>
+      </w:r>
+    </w:p>
+    <w:p>
+      <w:r>
+        <w:t>ID: 11413</w:t>
+      </w:r>
+    </w:p>
+    <w:p>
+      <w:r>
+        <w:t>Câu 20: Giả sử bạn có Set data = {10, 20, 30, 40} và bạn muốn sao chép Set này sang một Set mới. Viết lệnh nào dưới đây là đúng?</w:t>
       </w:r>
     </w:p>
     <w:p>
       <w:r>
         <w:lastRenderedPageBreak/>
-        <w:t>Câu 20: Nếu bạn có Tuple elements = (3, 6, 9) và bạn cần nhân mỗi phần tử với 2 để tạo một Tuple mới, lệnh nào dưới đây là đúng?</w:t>
-      </w:r>
-    </w:p>
-    <w:p>
-      <w:r>
-        <w:t>Đáp án:</w:t>
-      </w:r>
-    </w:p>
-    <w:p>
-      <w:pPr>
-        <w:rPr>
-          <w:highlight w:val="green"/>
-        </w:rPr>
-      </w:pPr>
-      <w:r>
-        <w:rPr>
-          <w:highlight w:val="green"/>
-        </w:rPr>
-        <w:t>A. new_elements = tuple(x * 2 for x in elements)</w:t>
-      </w:r>
-    </w:p>
-    <w:p>
-      <w:r>
-        <w:t>B. new_elements = elements.map(lambda x: x * 2)</w:t>
-      </w:r>
-    </w:p>
-    <w:p>
-      <w:r>
-        <w:t>C. new_elements = list(map(lambda x: x * 2, elements))</w:t>
-      </w:r>
-    </w:p>
-    <w:p>
-      <w:r>
-        <w:t>D. new_elements = elements * 2</w:t>
-      </w:r>
-    </w:p>
-    <w:p>
-      <w:r>
-        <w:t>ID: 11149</w:t>
-      </w:r>
-    </w:p>
-    <w:p>
-      <w:r>
-        <w:t>Câu 21: Nếu bạn có Tuple info = ('John', 30, 'New York'), để tạo Tuple mới có giá trị ('John', 31, 'New York'), cách nào dưới đây là đúng?</w:t>
-      </w:r>
-    </w:p>
-    <w:p>
-      <w:r>
-        <w:t>Đáp án:</w:t>
-      </w:r>
-    </w:p>
-    <w:p>
-      <w:pPr>
-        <w:rPr>
-          <w:highlight w:val="green"/>
-        </w:rPr>
-      </w:pPr>
-      <w:r>
-        <w:rPr>
-          <w:highlight w:val="green"/>
-        </w:rPr>
-        <w:t>A. new_info = (info[0], 31, info[2])</w:t>
-      </w:r>
-    </w:p>
-    <w:p>
-      <w:r>
-        <w:t>B. new_info = info.update(1, 31)</w:t>
-      </w:r>
-    </w:p>
-    <w:p>
-      <w:r>
-        <w:t>C. new_info = info.replace(30, 31)</w:t>
-      </w:r>
-    </w:p>
-    <w:p>
-      <w:r>
-        <w:t>D. new_info = info[0:1] + (31,) + info[2:]</w:t>
-      </w:r>
-    </w:p>
-    <w:p>
-      <w:r>
-        <w:t>ID: 11158</w:t>
-      </w:r>
-    </w:p>
-    <w:p>
-      <w:r>
-        <w:t>Câu 22: Bạn có Tuple data = (5, 10, 15, 20) và bạn muốn lấy các phần tử có giá trị lớn hơn 10, lệnh nào dưới đây là đúng?</w:t>
-      </w:r>
-    </w:p>
-    <w:p>
-      <w:r>
-        <w:t>Đáp án:</w:t>
-      </w:r>
-    </w:p>
-    <w:p>
-      <w:pPr>
-        <w:rPr>
-          <w:highlight w:val="green"/>
-        </w:rPr>
-      </w:pPr>
-      <w:r>
-        <w:rPr>
-          <w:highlight w:val="green"/>
-        </w:rPr>
-        <w:t>A. filtered_data = tuple(x for x in data if x</w:t>
+        <w:t>Đáp án:</w:t>
+      </w:r>
+    </w:p>
+    <w:p>
+      <w:pPr>
+        <w:rPr>
+          <w:highlight w:val="green"/>
+        </w:rPr>
+      </w:pPr>
+      <w:r>
+        <w:rPr>
+          <w:highlight w:val="green"/>
+        </w:rPr>
+        <w:t>A. new_data = data.copy()</w:t>
+      </w:r>
+    </w:p>
+    <w:p>
+      <w:r>
+        <w:t>B. new_data = data.clone()</w:t>
+      </w:r>
+    </w:p>
+    <w:p>
+      <w:r>
+        <w:t>C. new_data = data.duplicate()</w:t>
+      </w:r>
+    </w:p>
+    <w:p>
+      <w:r>
+        <w:t>D. new_data = data.replicate()</w:t>
+      </w:r>
+    </w:p>
+    <w:p>
+      <w:r>
+        <w:t>ID: 11414</w:t>
+      </w:r>
+    </w:p>
+    <w:p>
+      <w:r>
+        <w:t>Câu 21: Kết quả của chương trình sau là gì?set1 = {1, 2, 3} set2 = set1.copy() set2.add(4) print(set1)</w:t>
+      </w:r>
+    </w:p>
+    <w:p>
+      <w:r>
+        <w:t>Đáp án:</w:t>
+      </w:r>
+    </w:p>
+    <w:p>
+      <w:pPr>
+        <w:rPr>
+          <w:highlight w:val="green"/>
+        </w:rPr>
+      </w:pPr>
+      <w:r>
+        <w:rPr>
+          <w:highlight w:val="green"/>
+        </w:rPr>
+        <w:t>A. {1, 2, 3}</w:t>
+      </w:r>
+    </w:p>
+    <w:p>
+      <w:r>
+        <w:t>B. {1, 2, 3, 4}</w:t>
+      </w:r>
+    </w:p>
+    <w:p>
+      <w:r>
+        <w:t>C. Invalid Syntax</w:t>
+      </w:r>
+    </w:p>
+    <w:p>
+      <w:r>
+        <w:t>D. Error</w:t>
+      </w:r>
+    </w:p>
+    <w:p>
+      <w:r>
+        <w:t>ID: 11415</w:t>
+      </w:r>
+    </w:p>
+    <w:p>
+      <w:r>
+        <w:t>Câu 22: Nếu bạn có Set data = {5, 10, 15} và bạn muốn kiểm tra xem số 10 có tồn tại trong Set hay không, viết lệnh nào dưới đây là đúng?</w:t>
+      </w:r>
+    </w:p>
+    <w:p>
+      <w:r>
+        <w:t>Đáp án:</w:t>
+      </w:r>
+    </w:p>
+    <w:p>
+      <w:r>
+        <w:rPr>
+          <w:highlight w:val="green"/>
+        </w:rPr>
+        <w:t>A. exists = 10 in data</w:t>
+      </w:r>
+    </w:p>
+    <w:p>
+      <w:r>
+        <w:t>B. exists = data.has(10)</w:t>
+      </w:r>
+    </w:p>
+    <w:p>
+      <w:r>
+        <w:t>C. exists = data.contains(10)</w:t>
+      </w:r>
+    </w:p>
+    <w:p>
+      <w:r>
+        <w:t>D. exists = data.exists(10)</w:t>
+      </w:r>
+    </w:p>
+    <w:p>
+      <w:r>
+        <w:t>ID: 11416</w:t>
+      </w:r>
+    </w:p>
+    <w:p>
+      <w:r>
+        <w:t>Câu 23: Giả sử bạn có Set numbers = {1, 2, 3, 4, 5} và bạn muốn tìm phần tử duy nhất trong numbers có thể chia hết cho cả 2 và 3. Viết lệnh nào dưới đây là đúng?</w:t>
+      </w:r>
+    </w:p>
+    <w:p>
+      <w:r>
+        <w:t>Đáp án:</w:t>
+      </w:r>
+    </w:p>
+    <w:p>
+      <w:pPr>
+        <w:rPr>
+          <w:highlight w:val="green"/>
+        </w:rPr>
+      </w:pPr>
+      <w:r>
+        <w:rPr>
+          <w:highlight w:val="green"/>
+        </w:rPr>
+        <w:t>A. result = {x for x in numbers if x % 2 == 0 and x % 3 == 0}</w:t>
+      </w:r>
+    </w:p>
+    <w:p>
+      <w:r>
+        <w:t>B. result = {x for x in numbers if x % 2 == 0 or x % 3 == 0}</w:t>
+      </w:r>
+    </w:p>
+    <w:p>
+      <w:r>
+        <w:lastRenderedPageBreak/>
+        <w:t>C. result = numbers.filter(lambda x: x % 2 == 0 and x % 3 == 0)</w:t>
+      </w:r>
+    </w:p>
+    <w:p>
+      <w:r>
+        <w:t>D. result = numbers.intersection({6})</w:t>
+      </w:r>
+    </w:p>
+    <w:p>
+      <w:r>
+        <w:t>ID: 11417</w:t>
+      </w:r>
+    </w:p>
+    <w:p>
+      <w:r>
+        <w:t>Câu 24: Nếu bạn có Set data = {10, 12, 25, 50} và bạn muốn loại bỏ tất cả các phần tử có giá trị 25, viết lệnh nào dưới đây là đúng?</w:t>
+      </w:r>
+    </w:p>
+    <w:p>
+      <w:r>
+        <w:t>Đáp án:</w:t>
+      </w:r>
+    </w:p>
+    <w:p>
+      <w:pPr>
+        <w:rPr>
+          <w:highlight w:val="green"/>
+        </w:rPr>
+      </w:pPr>
+      <w:r>
+        <w:rPr>
+          <w:highlight w:val="green"/>
+        </w:rPr>
+        <w:t>A. data = {x for x in data if x</w:t>
+      </w:r>
+      <w:r>
+        <w:rPr>
+          <w:highlight w:val="green"/>
+        </w:rPr>
+        <w:t xml:space="preserve">&gt; </w:t>
+      </w:r>
+      <w:r>
+        <w:rPr>
+          <w:highlight w:val="green"/>
+        </w:rPr>
+        <w:t>25 or x</w:t>
+      </w:r>
+      <w:r>
+        <w:rPr>
+          <w:highlight w:val="green"/>
+        </w:rPr>
+        <w:t>&lt;</w:t>
+      </w:r>
+      <w:r>
+        <w:rPr>
+          <w:highlight w:val="green"/>
+        </w:rPr>
+        <w:t>25}</w:t>
+      </w:r>
+    </w:p>
+    <w:p>
+      <w:r>
+        <w:t>B. data.remove(x for x in data if x = 25 or x =25)</w:t>
+      </w:r>
+    </w:p>
+    <w:p>
+      <w:r>
+        <w:t>C. data.discard(x for x in data if x = 25)</w:t>
+      </w:r>
+    </w:p>
+    <w:p>
+      <w:r>
+        <w:t>D. data = data.difference({x for x in data if x = 25})</w:t>
+      </w:r>
+    </w:p>
+    <w:p>
+      <w:r>
+        <w:t>ID: 11418</w:t>
+      </w:r>
+    </w:p>
+    <w:p>
+      <w:r>
+        <w:t>Câu 25: Nếu bạn có Set data = {10, 12, 30, 50} và bạn muốn loại bỏ tất cả các phần tử nhỏ hơn 25, viết lệnh nào dưới đây là đúng?</w:t>
+      </w:r>
+    </w:p>
+    <w:p>
+      <w:r>
+        <w:t>Đáp án:</w:t>
+      </w:r>
+    </w:p>
+    <w:p>
+      <w:pPr>
+        <w:rPr>
+          <w:highlight w:val="green"/>
+        </w:rPr>
+      </w:pPr>
+      <w:r>
+        <w:rPr>
+          <w:highlight w:val="green"/>
+        </w:rPr>
+        <w:t xml:space="preserve">A. data = {x for x in data if x </w:t>
       </w:r>
       <w:r>
         <w:rPr>
@@ -8789,382 +10249,241 @@
         <w:rPr>
           <w:highlight w:val="green"/>
         </w:rPr>
-        <w:t>10)</w:t>
-      </w:r>
-    </w:p>
-    <w:p>
-      <w:r>
-        <w:t>B. filtered_data = filter(lambda x: x</w:t>
-      </w:r>
-      <w:r>
-        <w:t>&gt;</w:t>
-      </w:r>
-      <w:r>
-        <w:t>10, data)</w:t>
-      </w:r>
-    </w:p>
-    <w:p>
-      <w:r>
-        <w:t>C. filtered_data = data.filter(lambda x: x</w:t>
-      </w:r>
-      <w:r>
-        <w:t>&gt;</w:t>
-      </w:r>
-      <w:r>
-        <w:t>10)</w:t>
-      </w:r>
-    </w:p>
-    <w:p>
-      <w:r>
-        <w:t>D. filtered_data = data[2:]</w:t>
-      </w:r>
-    </w:p>
-    <w:p>
-      <w:r>
-        <w:t>ID: 11165</w:t>
-      </w:r>
-    </w:p>
-    <w:p>
-      <w:r>
-        <w:t>Câu 23: Để tìm chỉ số đầu tiên của phần tử 'banana' trong Tuple fruits = ('apple', 'banana', 'apple', 'cherry'), câu lệnh nào đúng?</w:t>
-      </w:r>
-    </w:p>
-    <w:p>
-      <w:r>
-        <w:t>Đáp án:</w:t>
-      </w:r>
-    </w:p>
-    <w:p>
-      <w:pPr>
-        <w:rPr>
-          <w:highlight w:val="green"/>
-        </w:rPr>
-      </w:pPr>
-      <w:r>
-        <w:rPr>
-          <w:highlight w:val="green"/>
-        </w:rPr>
+        <w:t>= 25}</w:t>
+      </w:r>
+    </w:p>
+    <w:p>
+      <w:r>
+        <w:t>B. data.remove(x for x in data if x 25)</w:t>
+      </w:r>
+    </w:p>
+    <w:p>
+      <w:r>
+        <w:t>C. data.discard(x for x in data if x 25)</w:t>
+      </w:r>
+    </w:p>
+    <w:p>
+      <w:r>
+        <w:t>D. data = data.difference({x for x in data if x 25})</w:t>
+      </w:r>
+    </w:p>
+    <w:p>
+      <w:r>
+        <w:t>ID: 11419</w:t>
+      </w:r>
+    </w:p>
+    <w:p>
+      <w:r>
+        <w:t>Câu 26: Nếu bạn có Set data = {10, 20, 30, 40} và bạn muốn loại bỏ tất cả các phần tử lớn hơn 25, viết lệnh nào dưới đây là đúng?</w:t>
+      </w:r>
+    </w:p>
+    <w:p>
+      <w:r>
+        <w:t>Đáp án:</w:t>
+      </w:r>
+    </w:p>
+    <w:p>
+      <w:pPr>
+        <w:rPr>
+          <w:highlight w:val="green"/>
+        </w:rPr>
+      </w:pPr>
+      <w:r>
+        <w:rPr>
+          <w:highlight w:val="green"/>
+        </w:rPr>
+        <w:t xml:space="preserve">A. data = {x for x in data if x </w:t>
+      </w:r>
+      <w:r>
+        <w:rPr>
+          <w:highlight w:val="green"/>
+        </w:rPr>
+        <w:t>&lt;</w:t>
+      </w:r>
+      <w:r>
+        <w:rPr>
+          <w:highlight w:val="green"/>
+        </w:rPr>
+        <w:t>= 25}</w:t>
+      </w:r>
+    </w:p>
+    <w:p>
+      <w:r>
+        <w:t>B. data.remove(x for x in data if x 25)</w:t>
+      </w:r>
+    </w:p>
+    <w:p>
+      <w:r>
+        <w:t>C. data.discard(x for x in data if x 25)</w:t>
+      </w:r>
+    </w:p>
+    <w:p>
+      <w:r>
+        <w:t>D. data = data.difference({x for x in data if x 25})</w:t>
+      </w:r>
+    </w:p>
+    <w:p>
+      <w:r>
+        <w:t>ID: 11421</w:t>
+      </w:r>
+    </w:p>
+    <w:p>
+      <w:r>
         <w:lastRenderedPageBreak/>
-        <w:t>A. index = fruits.index('banana')</w:t>
-      </w:r>
-    </w:p>
-    <w:p>
-      <w:r>
-        <w:t>B. index = fruits.find('banana')</w:t>
-      </w:r>
-    </w:p>
-    <w:p>
-      <w:r>
-        <w:t>C. index = fruits.search('banana')</w:t>
-      </w:r>
-    </w:p>
-    <w:p>
-      <w:r>
-        <w:t>D. index = fruits.position('banana')</w:t>
-      </w:r>
-    </w:p>
-    <w:p>
-      <w:r>
-        <w:t>ID: 11169</w:t>
-      </w:r>
-    </w:p>
-    <w:p>
-      <w:r>
-        <w:t>Câu 24: Giả sử bạn có Tuple data = (1, 2, 3) và bạn cần sao chép Tuple này 3 lần để tạo thành một Tuple mới. Lệnh nào dưới đây là đúng?</w:t>
-      </w:r>
-    </w:p>
-    <w:p>
-      <w:r>
-        <w:t>Đáp án:</w:t>
-      </w:r>
-    </w:p>
-    <w:p>
-      <w:pPr>
-        <w:rPr>
-          <w:highlight w:val="green"/>
-        </w:rPr>
-      </w:pPr>
-      <w:r>
-        <w:rPr>
-          <w:highlight w:val="green"/>
-        </w:rPr>
-        <w:t>A. new_data = data * 3</w:t>
-      </w:r>
-    </w:p>
-    <w:p>
-      <w:r>
-        <w:t>B. new_data = data.copy(3)</w:t>
-      </w:r>
-    </w:p>
-    <w:p>
-      <w:r>
-        <w:t>C. new_data = data.repeat(3)</w:t>
-      </w:r>
-    </w:p>
-    <w:p>
-      <w:r>
-        <w:t>D. new_data = data.concat(data, data)</w:t>
-      </w:r>
-    </w:p>
-    <w:p>
-      <w:r>
-        <w:t>ID: 11173</w:t>
-      </w:r>
-    </w:p>
-    <w:p>
-      <w:r>
-        <w:t>Câu 25: Bạn có Tuple data = (1, 2, 3, 4, 5) và bạn muốn lấy phần tử ở vị trí thứ hai đến cuối cùng. Lệnh nào dưới đây là đúng?</w:t>
-      </w:r>
-    </w:p>
-    <w:p>
-      <w:r>
-        <w:t>Đáp án:</w:t>
-      </w:r>
-    </w:p>
-    <w:p>
-      <w:pPr>
-        <w:rPr>
-          <w:highlight w:val="green"/>
-        </w:rPr>
-      </w:pPr>
-      <w:r>
-        <w:rPr>
-          <w:highlight w:val="green"/>
-        </w:rPr>
-        <w:t>A. sub_data = data[1:]</w:t>
-      </w:r>
-    </w:p>
-    <w:p>
-      <w:r>
-        <w:t>B. sub_data = data[:2]</w:t>
-      </w:r>
-    </w:p>
-    <w:p>
-      <w:r>
-        <w:t>C. sub_data = data[2:]</w:t>
-      </w:r>
-    </w:p>
-    <w:p>
-      <w:r>
-        <w:t>D. sub_data = data[2:4]</w:t>
-      </w:r>
-    </w:p>
-    <w:p>
-      <w:r>
-        <w:t>ID: 11177</w:t>
-      </w:r>
-    </w:p>
-    <w:p>
-      <w:r>
-        <w:t>Câu 26: Cho Tuple data = (1, 2, 3, 4), làm thế nào để chuyển đổi nó thành một List?</w:t>
-      </w:r>
-    </w:p>
-    <w:p>
-      <w:r>
-        <w:t>Đáp án:</w:t>
-      </w:r>
-    </w:p>
-    <w:p>
-      <w:pPr>
-        <w:rPr>
-          <w:highlight w:val="green"/>
-        </w:rPr>
-      </w:pPr>
-      <w:r>
-        <w:rPr>
-          <w:highlight w:val="green"/>
-        </w:rPr>
-        <w:t>A. data_list = list(data)</w:t>
-      </w:r>
-    </w:p>
-    <w:p>
-      <w:r>
-        <w:t>B. data_list = data.to_list()</w:t>
-      </w:r>
-    </w:p>
-    <w:p>
-      <w:r>
-        <w:t>C. data_list = convert_to_list(data)</w:t>
-      </w:r>
-    </w:p>
-    <w:p>
-      <w:r>
-        <w:t>D. data_list = list.convert(data)</w:t>
+        <w:t>Câu 27: Kết quả của chương trình sau là gì?set1 = {1, 2, 3} set2 = set1.add(4) print(set2)</w:t>
+      </w:r>
+    </w:p>
+    <w:p>
+      <w:r>
+        <w:t>Đáp án:</w:t>
+      </w:r>
+    </w:p>
+    <w:p>
+      <w:pPr>
+        <w:rPr>
+          <w:highlight w:val="green"/>
+        </w:rPr>
+      </w:pPr>
+      <w:r>
+        <w:rPr>
+          <w:highlight w:val="green"/>
+        </w:rPr>
+        <w:t>A. None</w:t>
+      </w:r>
+    </w:p>
+    <w:p>
+      <w:r>
+        <w:t>B. {1, 2, 3, 4}</w:t>
+      </w:r>
+    </w:p>
+    <w:p>
+      <w:r>
+        <w:t>C. {1, 2, 3}</w:t>
+      </w:r>
+    </w:p>
+    <w:p>
+      <w:r>
+        <w:t>D. Invalid Syntax</w:t>
+      </w:r>
+    </w:p>
+    <w:p>
+      <w:r>
+        <w:t>ID: 11422</w:t>
+      </w:r>
+    </w:p>
+    <w:p>
+      <w:r>
+        <w:t>Câu 28: Giả sử bạn có Set students = {'Alice', 'Bob', 'Charlie'} và bạn muốn thêm 'David' vào Set này. Viết lệnh nào dưới đây là đúng?</w:t>
+      </w:r>
+    </w:p>
+    <w:p>
+      <w:r>
+        <w:t>Đáp án:</w:t>
+      </w:r>
+    </w:p>
+    <w:p>
+      <w:r>
+        <w:rPr>
+          <w:highlight w:val="green"/>
+        </w:rPr>
+        <w:t>A. students.add('David')</w:t>
+      </w:r>
+    </w:p>
+    <w:p>
+      <w:r>
+        <w:t>B. students.append('David')</w:t>
+      </w:r>
+    </w:p>
+    <w:p>
+      <w:r>
+        <w:t>C. students.insert('David')</w:t>
+      </w:r>
+    </w:p>
+    <w:p>
+      <w:r>
+        <w:t>D. students.extend('David')</w:t>
+      </w:r>
+    </w:p>
+    <w:p>
+      <w:r>
+        <w:t>ID: 11423</w:t>
+      </w:r>
+    </w:p>
+    <w:p>
+      <w:r>
+        <w:t>Câu 29: Bạn có hai Set A = {1, 2, 3, 4, 5} và B = {4, 5, 6, 7, 8}. Viết lệnh để tạo một Set mới chứa các phần tử xuất hiện trong cả hai Set.</w:t>
+      </w:r>
+    </w:p>
+    <w:p>
+      <w:r>
+        <w:t>Đáp án:</w:t>
+      </w:r>
+    </w:p>
+    <w:p>
+      <w:r>
+        <w:rPr>
+          <w:highlight w:val="green"/>
+        </w:rPr>
+        <w:t>A. intersection_set = A B</w:t>
+      </w:r>
+    </w:p>
+    <w:p>
+      <w:r>
+        <w:t>B. intersection_set = A.union(B)</w:t>
+      </w:r>
+    </w:p>
+    <w:p>
+      <w:r>
+        <w:t>C. intersection_set = A.difference(B)</w:t>
+      </w:r>
+    </w:p>
+    <w:p>
+      <w:r>
+        <w:t>D. intersection_set = A.symmetric_difference(B)</w:t>
+      </w:r>
+    </w:p>
+    <w:p>
+      <w:r>
+        <w:t>ID: 11432</w:t>
+      </w:r>
+    </w:p>
+    <w:p>
+      <w:r>
+        <w:t>Câu 30: Bạn có hai Set A = {1, 2, 3, 4, 5} và B = {4, 5, 6, 7, 8}. Viết lệnh để tạo một Set mới chứa các phần tử chỉ xuất hiện trong Set A.</w:t>
+      </w:r>
+    </w:p>
+    <w:p>
+      <w:r>
+        <w:t>Đáp án:</w:t>
+      </w:r>
+    </w:p>
+    <w:p>
+      <w:pPr>
+        <w:rPr>
+          <w:highlight w:val="green"/>
+        </w:rPr>
+      </w:pPr>
+      <w:r>
+        <w:rPr>
+          <w:highlight w:val="green"/>
+        </w:rPr>
+        <w:t>A. difference_set = A - B</w:t>
       </w:r>
     </w:p>
     <w:p>
       <w:r>
         <w:lastRenderedPageBreak/>
-        <w:t>ID: 11181</w:t>
-      </w:r>
-    </w:p>
-    <w:p>
-      <w:r>
-        <w:t>Câu 27: Bạn có Tuple numbers = (4, 7, 2, 9, 5) và bạn muốn sắp xếp các số theo thứ tự giảm dần. Lệnh nào dưới đây là đúng?</w:t>
-      </w:r>
-    </w:p>
-    <w:p>
-      <w:r>
-        <w:t>Đáp án:</w:t>
-      </w:r>
-    </w:p>
-    <w:p>
-      <w:r>
-        <w:t>A. sorted_numbers = numbers.reverse()</w:t>
-      </w:r>
-    </w:p>
-    <w:p>
-      <w:r>
-        <w:t>B. sorted_numbers = numbers.sort(reverse=True)</w:t>
-      </w:r>
-    </w:p>
-    <w:p>
-      <w:r>
-        <w:t>C. sorted_numbers = numbers.order(reverse=True)</w:t>
-      </w:r>
-    </w:p>
-    <w:p>
-      <w:pPr>
-        <w:rPr>
-          <w:highlight w:val="green"/>
-        </w:rPr>
-      </w:pPr>
-      <w:r>
-        <w:rPr>
-          <w:highlight w:val="green"/>
-        </w:rPr>
-        <w:t>D. sorted_numbers = tuple(sorted(numbers, reverse=True))</w:t>
-      </w:r>
-    </w:p>
-    <w:p>
-      <w:r>
-        <w:t>ID: 11187</w:t>
-      </w:r>
-    </w:p>
-    <w:p>
-      <w:r>
-        <w:t>Câu 28: Giả sử bạn có Tuple data = (5, 10, 15, 20) và bạn cần tạo một Tuple mới với các phần tử chỉ chia hết cho 5. Câu lệnh nào dưới đây là đúng?</w:t>
-      </w:r>
-    </w:p>
-    <w:p>
-      <w:r>
-        <w:t>Đáp án:</w:t>
-      </w:r>
-    </w:p>
-    <w:p>
-      <w:r>
-        <w:rPr>
-          <w:highlight w:val="green"/>
-        </w:rPr>
-        <w:t>A. filtered_data = tuple(x for x in data if x % 5 == 0)</w:t>
-      </w:r>
-    </w:p>
-    <w:p>
-      <w:r>
-        <w:t>B. filtered_data = data.filter(lambda x: x % 5 == 0)</w:t>
-      </w:r>
-    </w:p>
-    <w:p>
-      <w:r>
-        <w:t>C. filtered_data = data.select(lambda x: x % 5 == 0)</w:t>
-      </w:r>
-    </w:p>
-    <w:p>
-      <w:r>
-        <w:t>D. filtered_data = tuple(x for x in data if x 5)</w:t>
-      </w:r>
-    </w:p>
-    <w:p>
-      <w:r>
-        <w:t>ID: 11199</w:t>
-      </w:r>
-    </w:p>
-    <w:p>
-      <w:r>
-        <w:t>Câu 29: Nếu bạn có Tuple data = (1, 2, 3, 4, 5) và bạn muốn lấy phần tử thứ ba và thứ tư, lệnh nào dưới đây là đúng?</w:t>
-      </w:r>
-    </w:p>
-    <w:p>
-      <w:r>
-        <w:t>Đáp án:</w:t>
-      </w:r>
-    </w:p>
-    <w:p>
-      <w:pPr>
-        <w:rPr>
-          <w:highlight w:val="green"/>
-        </w:rPr>
-      </w:pPr>
-      <w:r>
-        <w:rPr>
-          <w:highlight w:val="green"/>
-        </w:rPr>
-        <w:t>A. sub_data = data[2:4]</w:t>
-      </w:r>
-    </w:p>
-    <w:p>
-      <w:r>
-        <w:t>B. sub_data = data[3:5]</w:t>
-      </w:r>
-    </w:p>
-    <w:p>
-      <w:r>
-        <w:t>C. sub_data = data[2:5]</w:t>
-      </w:r>
-    </w:p>
-    <w:p>
-      <w:r>
-        <w:t>D. sub_data = data[1:3]</w:t>
-      </w:r>
-    </w:p>
-    <w:p>
-      <w:r>
-        <w:t>ID: 11203</w:t>
-      </w:r>
-    </w:p>
-    <w:p>
-      <w:r>
-        <w:t>Câu 30: Bạn có Tuple data = (7, 14, 21, 28) và bạn muốn tìm các số chia hết cho 7. Lệnh nào dưới đây là đúng?</w:t>
-      </w:r>
-    </w:p>
-    <w:p>
-      <w:r>
-        <w:lastRenderedPageBreak/>
-        <w:t>Đáp án:</w:t>
-      </w:r>
-    </w:p>
-    <w:p>
-      <w:pPr>
-        <w:rPr>
-          <w:highlight w:val="green"/>
-        </w:rPr>
-      </w:pPr>
-      <w:r>
-        <w:rPr>
-          <w:highlight w:val="green"/>
-        </w:rPr>
-        <w:t>A. filtered_data = tuple(x for x in data if x % 7 == 0)</w:t>
-      </w:r>
-    </w:p>
-    <w:p>
-      <w:r>
-        <w:t>B. filtered_data = data.filter(lambda x: x % 7 == 0)</w:t>
-      </w:r>
-    </w:p>
-    <w:p>
-      <w:r>
-        <w:t>C. filtered_data = data.select(lambda x: x % 7 == 0)</w:t>
-      </w:r>
-    </w:p>
-    <w:p>
-      <w:r>
-        <w:t>D. filtered_data = tuple(x for x in data if x</w:t>
-      </w:r>
-      <w:r>
-        <w:t>&gt;</w:t>
-      </w:r>
-      <w:r>
-        <w:t>7)</w:t>
+        <w:t>B. difference_set = A B</w:t>
+      </w:r>
+    </w:p>
+    <w:p>
+      <w:r>
+        <w:t>C. difference_set = A.union(B)</w:t>
+      </w:r>
+    </w:p>
+    <w:p>
+      <w:r>
+        <w:t>D. difference_set = A.symmetric_difference(B)</w:t>
       </w:r>
     </w:p>
     <w:sectPr>

</xml_diff>

<commit_message>
modified:   "Data/L\341\272\255p tr\303\254nh python.docx" 	modified:   "Data/Ph\303\242n t\303\255ch thi\341\272\277t k\341\272\277 thu\341\272\255t to\303\241n.docx" 	modified:   "Data/T\341\273\221i \306\260u ho\303\241 v\303\240 \341\273\251ng d\341\273\245ng.docx"
</commit_message>
<xml_diff>
--- a/Data/Lập trình python.docx
+++ b/Data/Lập trình python.docx
@@ -141,6 +141,7 @@
     </w:p>
     <w:p>
       <w:r>
+        <w:lastRenderedPageBreak/>
         <w:t>Đáp án:</w:t>
       </w:r>
     </w:p>
@@ -278,6 +279,7 @@
     </w:p>
     <w:p>
       <w:r>
+        <w:lastRenderedPageBreak/>
         <w:t>D. Chỉ được phát triển bởi các nhà phát triển chuyên nghiệp</w:t>
       </w:r>
     </w:p>
@@ -397,6 +399,7 @@
     </w:p>
     <w:p>
       <w:r>
+        <w:lastRenderedPageBreak/>
         <w:t>ID: 1046</w:t>
       </w:r>
     </w:p>
@@ -534,6 +537,7 @@
         <w:rPr>
           <w:highlight w:val="green"/>
         </w:rPr>
+        <w:lastRenderedPageBreak/>
         <w:t>B. In ra "Hello world" và "Python-programming"</w:t>
       </w:r>
     </w:p>
@@ -688,6 +692,7 @@
         <w:rPr>
           <w:highlight w:val="green"/>
         </w:rPr>
+        <w:lastRenderedPageBreak/>
         <w:t>D. Khi ô nhớ không còn biến nào chỉ tới nó</w:t>
       </w:r>
     </w:p>
@@ -842,6 +847,7 @@
     </w:p>
     <w:p>
       <w:r>
+        <w:lastRenderedPageBreak/>
         <w:t>print(type(a))print(type(b))print(type(c))</w:t>
       </w:r>
     </w:p>
@@ -989,6 +995,7 @@
         <w:rPr>
           <w:highlight w:val="green"/>
         </w:rPr>
+        <w:lastRenderedPageBreak/>
         <w:t>D. input()</w:t>
       </w:r>
     </w:p>
@@ -1138,6 +1145,7 @@
         </w:rPr>
       </w:pPr>
       <w:r>
+        <w:lastRenderedPageBreak/>
         <w:t>print(a+b+c+d)</w:t>
       </w:r>
     </w:p>
@@ -1276,6 +1284,7 @@
         <w:pStyle w:val="Heading1"/>
       </w:pPr>
       <w:r>
+        <w:lastRenderedPageBreak/>
         <w:t>W2</w:t>
       </w:r>
     </w:p>
@@ -1619,6 +1628,7 @@
         <w:rPr>
           <w:highlight w:val="green"/>
         </w:rPr>
+        <w:lastRenderedPageBreak/>
         <w:t>B. Khi điều kiện thực hiện vòng lặp while được thỏa mãn</w:t>
       </w:r>
     </w:p>
@@ -1963,6 +1973,7 @@
         <w:ind w:firstLine="720"/>
       </w:pPr>
       <w:r>
+        <w:lastRenderedPageBreak/>
         <w:t>print("a nhỏ hơn b")</w:t>
       </w:r>
     </w:p>
@@ -2126,6 +2137,7 @@
         <w:ind w:firstLine="720"/>
       </w:pPr>
       <w:r>
+        <w:lastRenderedPageBreak/>
         <w:t>print("num không chia hết cho cả 3 và 5")</w:t>
       </w:r>
     </w:p>
@@ -2277,6 +2289,7 @@
     </w:p>
     <w:p>
       <w:r>
+        <w:lastRenderedPageBreak/>
         <w:tab/>
         <w:t>Print (a)</w:t>
       </w:r>
@@ -2473,6 +2486,7 @@
     </w:p>
     <w:p>
       <w:r>
+        <w:lastRenderedPageBreak/>
         <w:t>ID: 4029</w:t>
       </w:r>
     </w:p>
@@ -2618,6 +2632,7 @@
     </w:p>
     <w:p>
       <w:r>
+        <w:lastRenderedPageBreak/>
         <w:t>Đáp án:</w:t>
       </w:r>
     </w:p>
@@ -2763,6 +2778,7 @@
     </w:p>
     <w:p>
       <w:r>
+        <w:lastRenderedPageBreak/>
         <w:t>B. Tổng chiều dài các từ trong chuỗi là: 15</w:t>
       </w:r>
     </w:p>
@@ -3111,6 +3127,7 @@
         <w:rPr>
           <w:highlight w:val="green"/>
         </w:rPr>
+        <w:lastRenderedPageBreak/>
         <w:t>C. 5</w:t>
       </w:r>
     </w:p>
@@ -3274,6 +3291,7 @@
     </w:p>
     <w:p>
       <w:r>
+        <w:lastRenderedPageBreak/>
         <w:t>D. 5, 3, 1, -1</w:t>
       </w:r>
     </w:p>
@@ -3443,6 +3461,7 @@
     </w:p>
     <w:p>
       <w:r>
+        <w:lastRenderedPageBreak/>
         <w:t>C. 1, 2, Done</w:t>
       </w:r>
     </w:p>
@@ -3609,6 +3628,7 @@
     </w:p>
     <w:p>
       <w:r>
+        <w:lastRenderedPageBreak/>
         <w:t>C. 7, 4, 1</w:t>
       </w:r>
     </w:p>
@@ -3746,6 +3766,7 @@
     </w:p>
     <w:p>
       <w:r>
+        <w:lastRenderedPageBreak/>
         <w:t>Câu 4: Tham số mặc định là gì?</w:t>
       </w:r>
     </w:p>
@@ -3893,6 +3914,7 @@
         <w:rPr>
           <w:highlight w:val="green"/>
         </w:rPr>
+        <w:lastRenderedPageBreak/>
         <w:t>D. Để tính giá trị của một biểu thức chuỗi</w:t>
       </w:r>
     </w:p>
@@ -4022,6 +4044,7 @@
     </w:p>
     <w:p>
       <w:r>
+        <w:lastRenderedPageBreak/>
         <w:t>Đáp án:</w:t>
       </w:r>
     </w:p>
@@ -4173,6 +4196,7 @@
     <w:p/>
     <w:p>
       <w:r>
+        <w:lastRenderedPageBreak/>
         <w:t xml:space="preserve">def meeting(): </w:t>
       </w:r>
     </w:p>
@@ -4325,6 +4349,7 @@
     </w:p>
     <w:p>
       <w:r>
+        <w:lastRenderedPageBreak/>
         <w:t>A. Result 1: 5</w:t>
       </w:r>
     </w:p>
@@ -4467,6 +4492,7 @@
     </w:p>
     <w:p>
       <w:r>
+        <w:lastRenderedPageBreak/>
         <w:t>B. a + b = 15</w:t>
       </w:r>
     </w:p>
@@ -4612,6 +4638,7 @@
         <w:rPr>
           <w:highlight w:val="green"/>
         </w:rPr>
+        <w:lastRenderedPageBreak/>
         <w:t>D. SyntaxError</w:t>
       </w:r>
     </w:p>
@@ -4811,6 +4838,7 @@
     <w:p/>
     <w:p>
       <w:r>
+        <w:lastRenderedPageBreak/>
         <w:t xml:space="preserve">C. </w:t>
       </w:r>
       <w:r>
@@ -4955,6 +4983,7 @@
     </w:p>
     <w:p>
       <w:r>
+        <w:lastRenderedPageBreak/>
         <w:t>Câu 26: Cho câu lệnh Python như sau: print ("max('python') : ", max("python"))Kết quả câu lệnh trên là:</w:t>
       </w:r>
     </w:p>
@@ -5098,6 +5127,7 @@
     </w:p>
     <w:p>
       <w:r>
+        <w:lastRenderedPageBreak/>
         <w:t>D. Lỗi biến g ở dòng thứ 5</w:t>
       </w:r>
     </w:p>
@@ -5231,6 +5261,7 @@
     </w:p>
     <w:p>
       <w:r>
+        <w:lastRenderedPageBreak/>
         <w:t>Đáp án:</w:t>
       </w:r>
     </w:p>
@@ -5388,6 +5419,7 @@
     </w:p>
     <w:p>
       <w:r>
+        <w:lastRenderedPageBreak/>
         <w:t>ID: 10006</w:t>
       </w:r>
     </w:p>
@@ -5537,6 +5569,7 @@
     </w:p>
     <w:p>
       <w:r>
+        <w:lastRenderedPageBreak/>
         <w:t>D. Dấu gạch ngang -</w:t>
       </w:r>
     </w:p>
@@ -5689,6 +5722,7 @@
         <w:rPr>
           <w:highlight w:val="green"/>
         </w:rPr>
+        <w:lastRenderedPageBreak/>
         <w:t>A. list([1, 2, 3])</w:t>
       </w:r>
     </w:p>
@@ -5833,6 +5867,7 @@
     </w:p>
     <w:p>
       <w:r>
+        <w:lastRenderedPageBreak/>
         <w:t>ID: 10027</w:t>
       </w:r>
     </w:p>
@@ -5980,6 +6015,7 @@
     </w:p>
     <w:p>
       <w:r>
+        <w:lastRenderedPageBreak/>
         <w:t>B. a.max()</w:t>
       </w:r>
     </w:p>
@@ -6119,6 +6155,7 @@
     </w:p>
     <w:p>
       <w:r>
+        <w:lastRenderedPageBreak/>
         <w:t>ID: 10058</w:t>
       </w:r>
     </w:p>
@@ -6253,6 +6290,7 @@
     </w:p>
     <w:p>
       <w:r>
+        <w:lastRenderedPageBreak/>
         <w:t>Đáp án:</w:t>
       </w:r>
     </w:p>
@@ -6447,6 +6485,7 @@
         <w:rPr>
           <w:highlight w:val="green"/>
         </w:rPr>
+        <w:lastRenderedPageBreak/>
         <w:t>B. c++</w:t>
       </w:r>
     </w:p>
@@ -6587,6 +6626,7 @@
     </w:p>
     <w:p>
       <w:r>
+        <w:lastRenderedPageBreak/>
         <w:t>Câu 1: Dictionary trong Python là gì?</w:t>
       </w:r>
     </w:p>
@@ -6747,6 +6787,7 @@
         <w:rPr>
           <w:highlight w:val="green"/>
         </w:rPr>
+        <w:lastRenderedPageBreak/>
         <w:t>C. Gán trực tiếp bằng toán tử = với key và value, VD: dictionary[key] = value</w:t>
       </w:r>
     </w:p>
@@ -6891,6 +6932,7 @@
     </w:p>
     <w:p>
       <w:r>
+        <w:lastRenderedPageBreak/>
         <w:t>A. 1</w:t>
       </w:r>
     </w:p>
@@ -7038,6 +7080,7 @@
     </w:p>
     <w:p>
       <w:r>
+        <w:lastRenderedPageBreak/>
         <w:t>ID: 10455</w:t>
       </w:r>
     </w:p>
@@ -7195,6 +7238,7 @@
     </w:p>
     <w:p>
       <w:r>
+        <w:lastRenderedPageBreak/>
         <w:t>B. hoaqua.update({"Chuối": 120})</w:t>
       </w:r>
     </w:p>
@@ -7339,6 +7383,7 @@
     </w:p>
     <w:p>
       <w:r>
+        <w:lastRenderedPageBreak/>
         <w:t>ID: 10469</w:t>
       </w:r>
     </w:p>
@@ -7468,6 +7513,7 @@
     </w:p>
     <w:p>
       <w:r>
+        <w:lastRenderedPageBreak/>
         <w:t>Câu 22: Cho dictionary products chứa tên sản phẩm và giá cả:products = { 'Bàn': 500, 'Ghế': 250, 'Giường': 1000, 'Tủ': 750}Làm thế nào để tăng giá của tất cả các sản phẩm lên 10%?</w:t>
       </w:r>
     </w:p>
@@ -7597,6 +7643,7 @@
     </w:p>
     <w:p>
       <w:r>
+        <w:lastRenderedPageBreak/>
         <w:t>Đáp án:</w:t>
       </w:r>
     </w:p>
@@ -7744,6 +7791,7 @@
     </w:p>
     <w:p>
       <w:r>
+        <w:lastRenderedPageBreak/>
         <w:t>B. sum(expenses)</w:t>
       </w:r>
     </w:p>
@@ -7893,6 +7941,7 @@
     </w:p>
     <w:p>
       <w:r>
+        <w:lastRenderedPageBreak/>
         <w:t>C. Chỉ chứa các phần tử kiểu số</w:t>
       </w:r>
     </w:p>
@@ -8047,6 +8096,7 @@
     </w:p>
     <w:p>
       <w:r>
+        <w:lastRenderedPageBreak/>
         <w:t>A. Phần tử sẽ được thay đổi thành giá trị mới.</w:t>
       </w:r>
     </w:p>
@@ -8204,6 +8254,7 @@
     </w:p>
     <w:p>
       <w:r>
+        <w:lastRenderedPageBreak/>
         <w:t>ID: 11036</w:t>
       </w:r>
     </w:p>
@@ -8333,6 +8384,7 @@
     </w:p>
     <w:p>
       <w:r>
+        <w:lastRenderedPageBreak/>
         <w:t>Đáp án:</w:t>
       </w:r>
     </w:p>
@@ -8470,6 +8522,7 @@
         <w:rPr>
           <w:highlight w:val="green"/>
         </w:rPr>
+        <w:lastRenderedPageBreak/>
         <w:t>A. area = dimensions[0] * dimensions[1]</w:t>
       </w:r>
     </w:p>
@@ -8614,6 +8667,7 @@
     </w:p>
     <w:p>
       <w:r>
+        <w:lastRenderedPageBreak/>
         <w:t>D. max_score, min_score = scores.sort()</w:t>
       </w:r>
     </w:p>
@@ -8753,6 +8807,7 @@
     </w:p>
     <w:p>
       <w:r>
+        <w:lastRenderedPageBreak/>
         <w:t>Câu 22: Bạn có Tuple data = (5, 10, 15, 20) và bạn muốn lấy các phần tử có giá trị lớn hơn 10, lệnh nào dưới đây là đúng?</w:t>
       </w:r>
     </w:p>
@@ -8924,6 +8979,7 @@
         <w:rPr>
           <w:highlight w:val="green"/>
         </w:rPr>
+        <w:lastRenderedPageBreak/>
         <w:t>A. sub_data = data[1:]</w:t>
       </w:r>
     </w:p>
@@ -9068,6 +9124,7 @@
     </w:p>
     <w:p>
       <w:r>
+        <w:lastRenderedPageBreak/>
         <w:t>ID: 11199</w:t>
       </w:r>
     </w:p>
@@ -9217,6 +9274,7 @@
     </w:p>
     <w:p>
       <w:r>
+        <w:lastRenderedPageBreak/>
         <w:t>Câu 2: Câu lệnh nào dưới đây dùng để thêm phần tử vào Set?</w:t>
       </w:r>
     </w:p>
@@ -9250,117 +9308,410 @@
     </w:p>
     <w:p>
       <w:r>
+        <w:t>ID: 11331</w:t>
+      </w:r>
+    </w:p>
+    <w:p>
+      <w:r>
+        <w:t>Câu 3: Khi bạn sử dụng phương thức add() trên một Set, điều gì sẽ xảy ra nếu bạn cố gắng thêm một phần tử đã tồn tại?</w:t>
+      </w:r>
+    </w:p>
+    <w:p>
+      <w:r>
+        <w:t>Đáp án:</w:t>
+      </w:r>
+    </w:p>
+    <w:p>
+      <w:pPr>
+        <w:rPr>
+          <w:highlight w:val="green"/>
+        </w:rPr>
+      </w:pPr>
+      <w:r>
+        <w:rPr>
+          <w:highlight w:val="green"/>
+        </w:rPr>
+        <w:t>A. Phần tử sẽ không được thêm và Set không thay đổi.</w:t>
+      </w:r>
+    </w:p>
+    <w:p>
+      <w:r>
+        <w:t>B. Phần tử sẽ được thêm vào nhiều lần.</w:t>
+      </w:r>
+    </w:p>
+    <w:p>
+      <w:r>
+        <w:t>C. Phần tử sẽ thay thế phần tử cũ với giá trị mới.</w:t>
+      </w:r>
+    </w:p>
+    <w:p>
+      <w:r>
+        <w:t>D. Một lỗi sẽ được phát sinh.</w:t>
+      </w:r>
+    </w:p>
+    <w:p>
+      <w:r>
+        <w:t>ID: 11337</w:t>
+      </w:r>
+    </w:p>
+    <w:p>
+      <w:r>
+        <w:t>Câu 4: Điều gì xảy ra khi bạn sử dụng phương thức discard() để xóa một phần tử không có trong Set?</w:t>
+      </w:r>
+    </w:p>
+    <w:p>
+      <w:r>
+        <w:t>Đáp án:</w:t>
+      </w:r>
+    </w:p>
+    <w:p>
+      <w:pPr>
+        <w:rPr>
+          <w:highlight w:val="green"/>
+        </w:rPr>
+      </w:pPr>
+      <w:r>
+        <w:rPr>
+          <w:highlight w:val="green"/>
+        </w:rPr>
+        <w:t>A. Phương thức sẽ không làm gì và Set không thay đổi.</w:t>
+      </w:r>
+    </w:p>
+    <w:p>
+      <w:r>
+        <w:t>B. Phần tử sẽ được xóa nếu tồn tại.</w:t>
+      </w:r>
+    </w:p>
+    <w:p>
+      <w:r>
+        <w:t>C. Một lỗi sẽ được phát sinh.</w:t>
+      </w:r>
+    </w:p>
+    <w:p>
+      <w:r>
+        <w:t>D. Phương thức sẽ thêm phần tử vào Set.</w:t>
+      </w:r>
+    </w:p>
+    <w:p>
+      <w:r>
+        <w:t>ID: 11392</w:t>
+      </w:r>
+    </w:p>
+    <w:p>
+      <w:r>
+        <w:t>Câu 5: Khi bạn gọi phương thức union() trên hai Set, kết quả là gì?</w:t>
+      </w:r>
+    </w:p>
+    <w:p>
+      <w:r>
+        <w:t>Đáp án:</w:t>
+      </w:r>
+    </w:p>
+    <w:p>
+      <w:pPr>
+        <w:rPr>
+          <w:highlight w:val="green"/>
+        </w:rPr>
+      </w:pPr>
+      <w:r>
+        <w:rPr>
+          <w:highlight w:val="green"/>
+        </w:rPr>
+        <w:t>A. Tập hợp các phần tử xuất hiện trong ít nhất một trong hai Set.</w:t>
+      </w:r>
+    </w:p>
+    <w:p>
+      <w:r>
+        <w:t>B. Tập hợp các phần tử xuất hiện trong cả hai Set.</w:t>
+      </w:r>
+    </w:p>
+    <w:p>
+      <w:r>
         <w:lastRenderedPageBreak/>
-        <w:t>ID: 11331</w:t>
-      </w:r>
-    </w:p>
-    <w:p>
-      <w:r>
-        <w:t>Câu 3: Khi bạn sử dụng phương thức add() trên một Set, điều gì sẽ xảy ra nếu bạn cố gắng thêm một phần tử đã tồn tại?</w:t>
-      </w:r>
-    </w:p>
-    <w:p>
-      <w:r>
-        <w:t>Đáp án:</w:t>
-      </w:r>
-    </w:p>
-    <w:p>
-      <w:pPr>
-        <w:rPr>
-          <w:highlight w:val="green"/>
-        </w:rPr>
-      </w:pPr>
-      <w:r>
-        <w:rPr>
-          <w:highlight w:val="green"/>
-        </w:rPr>
-        <w:t>A. Phần tử sẽ không được thêm và Set không thay đổi.</w:t>
-      </w:r>
-    </w:p>
-    <w:p>
-      <w:r>
-        <w:t>B. Phần tử sẽ được thêm vào nhiều lần.</w:t>
-      </w:r>
-    </w:p>
-    <w:p>
-      <w:r>
-        <w:t>C. Phần tử sẽ thay thế phần tử cũ với giá trị mới.</w:t>
-      </w:r>
-    </w:p>
-    <w:p>
-      <w:r>
-        <w:t>D. Một lỗi sẽ được phát sinh.</w:t>
-      </w:r>
-    </w:p>
-    <w:p>
-      <w:r>
-        <w:t>ID: 11337</w:t>
-      </w:r>
-    </w:p>
-    <w:p>
-      <w:r>
-        <w:t>Câu 4: Điều gì xảy ra khi bạn sử dụng phương thức discard() để xóa một phần tử không có trong Set?</w:t>
-      </w:r>
-    </w:p>
-    <w:p>
-      <w:r>
-        <w:t>Đáp án:</w:t>
-      </w:r>
-    </w:p>
-    <w:p>
-      <w:pPr>
-        <w:rPr>
-          <w:highlight w:val="green"/>
-        </w:rPr>
-      </w:pPr>
-      <w:r>
-        <w:rPr>
-          <w:highlight w:val="green"/>
-        </w:rPr>
-        <w:t>A. Phương thức sẽ không làm gì và Set không thay đổi.</w:t>
-      </w:r>
-    </w:p>
-    <w:p>
-      <w:r>
-        <w:t>B. Phần tử sẽ được xóa nếu tồn tại.</w:t>
-      </w:r>
-    </w:p>
-    <w:p>
-      <w:r>
-        <w:t>C. Một lỗi sẽ được phát sinh.</w:t>
-      </w:r>
-    </w:p>
-    <w:p>
-      <w:r>
-        <w:t>D. Phương thức sẽ thêm phần tử vào Set.</w:t>
-      </w:r>
-    </w:p>
-    <w:p>
-      <w:r>
-        <w:t>ID: 11392</w:t>
-      </w:r>
-    </w:p>
-    <w:p>
-      <w:r>
-        <w:t>Câu 5: Khi bạn gọi phương thức union() trên hai Set, kết quả là gì?</w:t>
-      </w:r>
-    </w:p>
-    <w:p>
-      <w:r>
-        <w:t>Đáp án:</w:t>
-      </w:r>
-    </w:p>
-    <w:p>
-      <w:pPr>
-        <w:rPr>
-          <w:highlight w:val="green"/>
-        </w:rPr>
-      </w:pPr>
-      <w:r>
-        <w:rPr>
-          <w:highlight w:val="green"/>
-        </w:rPr>
-        <w:t>A. Tập hợp các phần tử xuất hiện trong ít nhất một trong hai Set.</w:t>
+        <w:t>C. Tập hợp các phần tử chỉ xuất hiện trong Set đầu tiên.</w:t>
+      </w:r>
+    </w:p>
+    <w:p>
+      <w:r>
+        <w:t>D. Tập hợp các phần tử chỉ xuất hiện trong Set thứ hai.</w:t>
+      </w:r>
+    </w:p>
+    <w:p>
+      <w:r>
+        <w:t>ID: 11393</w:t>
+      </w:r>
+    </w:p>
+    <w:p>
+      <w:r>
+        <w:t>Câu 6: Câu lệnh nào dưới đây sẽ trả về tập hợp các phần tử xuất hiện trong Set đầu tiên nhưng không xuất hiện trong Set thứ hai?</w:t>
+      </w:r>
+    </w:p>
+    <w:p>
+      <w:r>
+        <w:t>Đáp án:</w:t>
+      </w:r>
+    </w:p>
+    <w:p>
+      <w:pPr>
+        <w:rPr>
+          <w:highlight w:val="green"/>
+        </w:rPr>
+      </w:pPr>
+      <w:r>
+        <w:rPr>
+          <w:highlight w:val="green"/>
+        </w:rPr>
+        <w:t>A. set1.difference(set2)</w:t>
+      </w:r>
+    </w:p>
+    <w:p>
+      <w:r>
+        <w:t>B. set1.intersection(set2)</w:t>
+      </w:r>
+    </w:p>
+    <w:p>
+      <w:r>
+        <w:t>C. set1.union(set2)</w:t>
+      </w:r>
+    </w:p>
+    <w:p>
+      <w:r>
+        <w:t>D. set1.symmetric_difference(set2)</w:t>
+      </w:r>
+    </w:p>
+    <w:p>
+      <w:r>
+        <w:t>ID: 11394</w:t>
+      </w:r>
+    </w:p>
+    <w:p>
+      <w:r>
+        <w:t>Câu 7: Khi bạn gọi phương thức pop() trên một Set, phần tử nào sẽ được xóa?</w:t>
+      </w:r>
+    </w:p>
+    <w:p>
+      <w:r>
+        <w:t>Đáp án:</w:t>
+      </w:r>
+    </w:p>
+    <w:p>
+      <w:r>
+        <w:t>A. Phần tử đầu tiên theo thứ tự của Set.</w:t>
+      </w:r>
+    </w:p>
+    <w:p>
+      <w:pPr>
+        <w:rPr>
+          <w:highlight w:val="green"/>
+        </w:rPr>
+      </w:pPr>
+      <w:r>
+        <w:rPr>
+          <w:highlight w:val="green"/>
+        </w:rPr>
+        <w:t>B. Một phần tử ngẫu nhiên trong Set.</w:t>
+      </w:r>
+    </w:p>
+    <w:p>
+      <w:r>
+        <w:t>C. Phần tử cuối cùng theo thứ tự của Set.</w:t>
+      </w:r>
+    </w:p>
+    <w:p>
+      <w:r>
+        <w:t>D. Phần tử đầu tiên được thêm vào Set.</w:t>
+      </w:r>
+    </w:p>
+    <w:p>
+      <w:r>
+        <w:t>ID: 11395</w:t>
+      </w:r>
+    </w:p>
+    <w:p>
+      <w:r>
+        <w:t>Câu 8: Phương thức nào dưới đây sẽ trả về một Set chứa các phần tử chỉ xuất hiện trong một trong hai Set nhưng không xuất hiện trong cả hai?</w:t>
+      </w:r>
+    </w:p>
+    <w:p>
+      <w:r>
+        <w:t>Đáp án:</w:t>
+      </w:r>
+    </w:p>
+    <w:p>
+      <w:r>
+        <w:rPr>
+          <w:highlight w:val="green"/>
+        </w:rPr>
+        <w:t>A. set1.symmetric_difference(set2)</w:t>
+      </w:r>
+    </w:p>
+    <w:p>
+      <w:r>
+        <w:t>B. set1.union(set2)</w:t>
+      </w:r>
+    </w:p>
+    <w:p>
+      <w:r>
+        <w:t>C. set1.intersection(set2)</w:t>
+      </w:r>
+    </w:p>
+    <w:p>
+      <w:r>
+        <w:t>D. set1.difference(set2)</w:t>
+      </w:r>
+    </w:p>
+    <w:p>
+      <w:r>
+        <w:t>ID: 11396</w:t>
+      </w:r>
+    </w:p>
+    <w:p>
+      <w:r>
+        <w:lastRenderedPageBreak/>
+        <w:t>Câu 9: Bạn có hai Set A = {1, 2, 3} và B = {2, 3, 4}. Lệnh nào dưới đây sẽ trả về Set chứa tất cả các phần tử từ cả hai Set mà không có phần tử nào lặp lại?</w:t>
+      </w:r>
+    </w:p>
+    <w:p>
+      <w:r>
+        <w:t>Đáp án:</w:t>
+      </w:r>
+    </w:p>
+    <w:p>
+      <w:r>
+        <w:rPr>
+          <w:highlight w:val="green"/>
+        </w:rPr>
+        <w:t>A. A.union(B)</w:t>
+      </w:r>
+    </w:p>
+    <w:p>
+      <w:r>
+        <w:t>B. A.intersection(B)</w:t>
+      </w:r>
+    </w:p>
+    <w:p>
+      <w:r>
+        <w:t>C. A.difference(B)</w:t>
+      </w:r>
+    </w:p>
+    <w:p>
+      <w:r>
+        <w:t>D. A.symmetric_difference(B)</w:t>
+      </w:r>
+    </w:p>
+    <w:p>
+      <w:r>
+        <w:t>ID: 11397</w:t>
+      </w:r>
+    </w:p>
+    <w:p>
+      <w:r>
+        <w:t>Câu 10: Nếu bạn có Set data = {10, 20, 30} và bạn muốn loại bỏ số 20 khỏi Set, lệnh nào dưới đây là đúng?</w:t>
+      </w:r>
+    </w:p>
+    <w:p>
+      <w:r>
+        <w:t>Đáp án:</w:t>
+      </w:r>
+    </w:p>
+    <w:p>
+      <w:pPr>
+        <w:rPr>
+          <w:highlight w:val="green"/>
+        </w:rPr>
+      </w:pPr>
+      <w:r>
+        <w:rPr>
+          <w:highlight w:val="green"/>
+        </w:rPr>
+        <w:t>A. data.remove(20)</w:t>
+      </w:r>
+    </w:p>
+    <w:p>
+      <w:r>
+        <w:t>B. data.discard(20)</w:t>
+      </w:r>
+    </w:p>
+    <w:p>
+      <w:r>
+        <w:t>C. data.pop(20)</w:t>
+      </w:r>
+    </w:p>
+    <w:p>
+      <w:r>
+        <w:t>D. data.delete(20)</w:t>
+      </w:r>
+    </w:p>
+    <w:p>
+      <w:r>
+        <w:t>ID: 11398</w:t>
+      </w:r>
+    </w:p>
+    <w:p>
+      <w:r>
+        <w:t>Câu 11: Bạn có Set set1 = {1, 2, 3} và set2 = {2, 3, 4}. Bạn cần tìm các phần tử chỉ có trong set1 nhưng không có trong set2. Lệnh nào dưới đây là đúng?</w:t>
+      </w:r>
+    </w:p>
+    <w:p>
+      <w:r>
+        <w:t>Đáp án:</w:t>
+      </w:r>
+    </w:p>
+    <w:p>
+      <w:pPr>
+        <w:rPr>
+          <w:highlight w:val="green"/>
+        </w:rPr>
+      </w:pPr>
+      <w:r>
+        <w:rPr>
+          <w:highlight w:val="green"/>
+        </w:rPr>
+        <w:t>A. result = set1 - set2</w:t>
+      </w:r>
+    </w:p>
+    <w:p>
+      <w:r>
+        <w:t>B. set1.intersection(set2)</w:t>
+      </w:r>
+    </w:p>
+    <w:p>
+      <w:r>
+        <w:t>C. set1.union(set2)</w:t>
+      </w:r>
+    </w:p>
+    <w:p>
+      <w:r>
+        <w:t>D. set1.symmetric_difference(set2)</w:t>
+      </w:r>
+    </w:p>
+    <w:p>
+      <w:r>
+        <w:t>ID: 11404</w:t>
+      </w:r>
+    </w:p>
+    <w:p>
+      <w:r>
+        <w:t>Câu 12: Khi bạn gọi phương thức symmetric_difference() trên hai Set, kết quả sẽ là gì?</w:t>
+      </w:r>
+    </w:p>
+    <w:p>
+      <w:r>
+        <w:t>Đáp án:</w:t>
+      </w:r>
+    </w:p>
+    <w:p>
+      <w:pPr>
+        <w:rPr>
+          <w:highlight w:val="green"/>
+        </w:rPr>
+      </w:pPr>
+      <w:r>
+        <w:rPr>
+          <w:highlight w:val="green"/>
+        </w:rPr>
+        <w:lastRenderedPageBreak/>
+        <w:t>A. Tập hợp các phần tử chỉ xuất hiện trong một trong hai Set nhưng không xuất hiện trong cả hai.</w:t>
       </w:r>
     </w:p>
     <w:p>
@@ -9380,1112 +9731,2218 @@
     </w:p>
     <w:p>
       <w:r>
-        <w:t>ID: 11393</w:t>
-      </w:r>
-    </w:p>
-    <w:p>
-      <w:r>
-        <w:t>Câu 6: Câu lệnh nào dưới đây sẽ trả về tập hợp các phần tử xuất hiện trong Set đầu tiên nhưng không xuất hiện trong Set thứ hai?</w:t>
-      </w:r>
-    </w:p>
-    <w:p>
-      <w:r>
-        <w:t>Đáp án:</w:t>
-      </w:r>
-    </w:p>
-    <w:p>
-      <w:pPr>
-        <w:rPr>
-          <w:highlight w:val="green"/>
-        </w:rPr>
-      </w:pPr>
-      <w:r>
-        <w:rPr>
-          <w:highlight w:val="green"/>
-        </w:rPr>
+        <w:t>ID: 11405</w:t>
+      </w:r>
+    </w:p>
+    <w:p>
+      <w:r>
+        <w:t>Câu 13: Giả sử bạn có Set numbers = {1, 2, 3, 4, 5} và bạn muốn tạo một Set mới chỉ chứa các số chẵn. Lệnh nào dưới đây là đúng?</w:t>
+      </w:r>
+    </w:p>
+    <w:p>
+      <w:r>
+        <w:t>Đáp án:</w:t>
+      </w:r>
+    </w:p>
+    <w:p>
+      <w:pPr>
+        <w:rPr>
+          <w:highlight w:val="green"/>
+        </w:rPr>
+      </w:pPr>
+      <w:r>
+        <w:rPr>
+          <w:highlight w:val="green"/>
+        </w:rPr>
+        <w:t>A. even_numbers = {x for x in numbers if x % 2 == 0}</w:t>
+      </w:r>
+    </w:p>
+    <w:p>
+      <w:r>
+        <w:t>B. even_numbers = numbers.filter(lambda x: x % 2 == 0)</w:t>
+      </w:r>
+    </w:p>
+    <w:p>
+      <w:r>
+        <w:t>C. even_numbers = numbers.select(lambda x: x % 2 == 0)</w:t>
+      </w:r>
+    </w:p>
+    <w:p>
+      <w:r>
+        <w:t>D. even_numbers = {x if x % 2 == 0}</w:t>
+      </w:r>
+    </w:p>
+    <w:p>
+      <w:r>
+        <w:t>ID: 11406</w:t>
+      </w:r>
+    </w:p>
+    <w:p>
+      <w:r>
+        <w:t>Câu 14: Giả sử bạn có một tập hợp A = {1, 2, 3}. Điều gì xảy ra nếu bạn thêm phần tử 2 vào tập hợp A bằng cách sử dụng lệnh A.add(2)?</w:t>
+      </w:r>
+    </w:p>
+    <w:p>
+      <w:r>
+        <w:t>Đáp án:</w:t>
+      </w:r>
+    </w:p>
+    <w:p>
+      <w:r>
+        <w:t>A. Tập hợp A sẽ trở thành {1, 2, 3, 2}.</w:t>
+      </w:r>
+    </w:p>
+    <w:p>
+      <w:r>
+        <w:t>B. Tập hợp A sẽ trở thành {1, 2}.</w:t>
+      </w:r>
+    </w:p>
+    <w:p>
+      <w:r>
+        <w:rPr>
+          <w:highlight w:val="green"/>
+        </w:rPr>
+        <w:t>C. Tập hợp A sẽ không thay đổi.</w:t>
+      </w:r>
+    </w:p>
+    <w:p>
+      <w:r>
+        <w:t>D. Tập hợp A sẽ trở thành {1, 2, 3, 4}.</w:t>
+      </w:r>
+    </w:p>
+    <w:p>
+      <w:r>
+        <w:t>ID: 11407</w:t>
+      </w:r>
+    </w:p>
+    <w:p>
+      <w:r>
+        <w:t>Câu 15: Kết quả của chương trình sau là gì?set1 = set([ 4, 5, (6, 7)]) set1.update([10, 11])print(set1)</w:t>
+      </w:r>
+    </w:p>
+    <w:p>
+      <w:r>
+        <w:t>Đáp án:</w:t>
+      </w:r>
+    </w:p>
+    <w:p>
+      <w:pPr>
+        <w:rPr>
+          <w:highlight w:val="green"/>
+        </w:rPr>
+      </w:pPr>
+      <w:r>
+        <w:rPr>
+          <w:highlight w:val="green"/>
+        </w:rPr>
+        <w:t>A. {4, 5, (6, 7), 10, 11}</w:t>
+      </w:r>
+    </w:p>
+    <w:p>
+      <w:r>
+        <w:t>B. {4, 5, 6, 7, 10, 11}</w:t>
+      </w:r>
+    </w:p>
+    <w:p>
+      <w:r>
         <w:lastRenderedPageBreak/>
-        <w:t>A. set1.difference(set2)</w:t>
-      </w:r>
-    </w:p>
-    <w:p>
-      <w:r>
-        <w:t>B. set1.intersection(set2)</w:t>
-      </w:r>
-    </w:p>
-    <w:p>
-      <w:r>
-        <w:t>C. set1.union(set2)</w:t>
-      </w:r>
-    </w:p>
-    <w:p>
-      <w:r>
-        <w:t>D. set1.symmetric_difference(set2)</w:t>
-      </w:r>
-    </w:p>
-    <w:p>
-      <w:r>
-        <w:t>ID: 11394</w:t>
-      </w:r>
-    </w:p>
-    <w:p>
-      <w:r>
-        <w:t>Câu 7: Khi bạn gọi phương thức pop() trên một Set, phần tử nào sẽ được xóa?</w:t>
-      </w:r>
-    </w:p>
-    <w:p>
-      <w:r>
-        <w:t>Đáp án:</w:t>
-      </w:r>
-    </w:p>
-    <w:p>
-      <w:r>
-        <w:t>A. Phần tử đầu tiên theo thứ tự của Set.</w:t>
-      </w:r>
-    </w:p>
-    <w:p>
-      <w:pPr>
-        <w:rPr>
-          <w:highlight w:val="green"/>
-        </w:rPr>
-      </w:pPr>
-      <w:r>
-        <w:rPr>
-          <w:highlight w:val="green"/>
-        </w:rPr>
-        <w:t>B. Một phần tử ngẫu nhiên trong Set.</w:t>
-      </w:r>
-    </w:p>
-    <w:p>
-      <w:r>
-        <w:t>C. Phần tử cuối cùng theo thứ tự của Set.</w:t>
-      </w:r>
-    </w:p>
-    <w:p>
-      <w:r>
-        <w:t>D. Phần tử đầu tiên được thêm vào Set.</w:t>
-      </w:r>
-    </w:p>
-    <w:p>
-      <w:r>
-        <w:t>ID: 11395</w:t>
-      </w:r>
-    </w:p>
-    <w:p>
-      <w:r>
-        <w:t>Câu 8: Phương thức nào dưới đây sẽ trả về một Set chứa các phần tử chỉ xuất hiện trong một trong hai Set nhưng không xuất hiện trong cả hai?</w:t>
-      </w:r>
-    </w:p>
-    <w:p>
-      <w:r>
-        <w:t>Đáp án:</w:t>
-      </w:r>
-    </w:p>
-    <w:p>
-      <w:r>
-        <w:rPr>
-          <w:highlight w:val="green"/>
-        </w:rPr>
-        <w:t>A. set1.symmetric_difference(set2)</w:t>
-      </w:r>
-    </w:p>
-    <w:p>
-      <w:r>
-        <w:t>B. set1.union(set2)</w:t>
-      </w:r>
-    </w:p>
-    <w:p>
-      <w:r>
-        <w:t>C. set1.intersection(set2)</w:t>
-      </w:r>
-    </w:p>
-    <w:p>
-      <w:r>
-        <w:t>D. set1.difference(set2)</w:t>
-      </w:r>
-    </w:p>
-    <w:p>
-      <w:r>
-        <w:t>ID: 11396</w:t>
-      </w:r>
-    </w:p>
-    <w:p>
-      <w:r>
-        <w:t>Câu 9: Bạn có hai Set A = {1, 2, 3} và B = {2, 3, 4}. Lệnh nào dưới đây sẽ trả về Set chứa tất cả các phần tử từ cả hai Set mà không có phần tử nào lặp lại?</w:t>
-      </w:r>
-    </w:p>
-    <w:p>
-      <w:r>
-        <w:t>Đáp án:</w:t>
-      </w:r>
-    </w:p>
-    <w:p>
-      <w:r>
-        <w:rPr>
-          <w:highlight w:val="green"/>
-        </w:rPr>
-        <w:t>A. A.union(B)</w:t>
-      </w:r>
-    </w:p>
-    <w:p>
-      <w:r>
-        <w:t>B. A.intersection(B)</w:t>
-      </w:r>
-    </w:p>
-    <w:p>
-      <w:r>
-        <w:t>C. A.difference(B)</w:t>
-      </w:r>
-    </w:p>
-    <w:p>
-      <w:r>
-        <w:t>D. A.symmetric_difference(B)</w:t>
+        <w:t>C. {4, 5, 10, 11}</w:t>
+      </w:r>
+    </w:p>
+    <w:p>
+      <w:r>
+        <w:t>D. None</w:t>
+      </w:r>
+    </w:p>
+    <w:p>
+      <w:r>
+        <w:t>ID: 11409</w:t>
+      </w:r>
+    </w:p>
+    <w:p>
+      <w:r>
+        <w:t>Câu 16: Kết quả của chương trình sau là gì?sets = {1, 2, 3, 4, 4} print(sets)</w:t>
+      </w:r>
+    </w:p>
+    <w:p>
+      <w:r>
+        <w:t>Đáp án:</w:t>
+      </w:r>
+    </w:p>
+    <w:p>
+      <w:pPr>
+        <w:rPr>
+          <w:highlight w:val="green"/>
+        </w:rPr>
+      </w:pPr>
+      <w:r>
+        <w:rPr>
+          <w:highlight w:val="green"/>
+        </w:rPr>
+        <w:t>A. {1, 2, 3, 4}</w:t>
+      </w:r>
+    </w:p>
+    <w:p>
+      <w:r>
+        <w:t>B. {1, 2, 3}</w:t>
+      </w:r>
+    </w:p>
+    <w:p>
+      <w:r>
+        <w:t>C. {1, 2, 3, 4, 4}</w:t>
+      </w:r>
+    </w:p>
+    <w:p>
+      <w:r>
+        <w:t>D. Error</w:t>
+      </w:r>
+    </w:p>
+    <w:p>
+      <w:r>
+        <w:t>ID: 11410</w:t>
+      </w:r>
+    </w:p>
+    <w:p>
+      <w:r>
+        <w:t>Câu 17: Giả sử bạn có Set data = {1, 2, 3, 4, 5} và bạn muốn xóa tất cả các phần tử không nằm trong tập hợp {2, 4, 6}. Viết lệnh nào dưới đây là đúng?</w:t>
+      </w:r>
+    </w:p>
+    <w:p>
+      <w:r>
+        <w:t>Đáp án:</w:t>
+      </w:r>
+    </w:p>
+    <w:p>
+      <w:r>
+        <w:rPr>
+          <w:highlight w:val="green"/>
+        </w:rPr>
+        <w:t>A. data.intersection_update({2, 4, 6})</w:t>
+      </w:r>
+    </w:p>
+    <w:p>
+      <w:r>
+        <w:t>B. data.difference_update({2, 4, 6})</w:t>
+      </w:r>
+    </w:p>
+    <w:p>
+      <w:r>
+        <w:t>C. data.remove({2, 4, 6})</w:t>
+      </w:r>
+    </w:p>
+    <w:p>
+      <w:r>
+        <w:t>D. data.discard({2, 4, 6})</w:t>
+      </w:r>
+    </w:p>
+    <w:p>
+      <w:r>
+        <w:t>ID: 11411</w:t>
+      </w:r>
+    </w:p>
+    <w:p>
+      <w:r>
+        <w:t>Câu 18: Bạn có Set numbers = {1, 2, 3, 4, 5} và bạn muốn tạo một Set mới chỉ chứa các số lớn hơn 3. Viết lệnh nào dưới đây là đúng?</w:t>
+      </w:r>
+    </w:p>
+    <w:p>
+      <w:r>
+        <w:t>Đáp án:</w:t>
+      </w:r>
+    </w:p>
+    <w:p>
+      <w:pPr>
+        <w:rPr>
+          <w:highlight w:val="green"/>
+        </w:rPr>
+      </w:pPr>
+      <w:r>
+        <w:rPr>
+          <w:highlight w:val="green"/>
+        </w:rPr>
+        <w:t>A. filtered_numbers = {x for x in numbers if x</w:t>
+      </w:r>
+      <w:r>
+        <w:rPr>
+          <w:highlight w:val="green"/>
+        </w:rPr>
+        <w:t>&gt;</w:t>
+      </w:r>
+      <w:r>
+        <w:rPr>
+          <w:highlight w:val="green"/>
+        </w:rPr>
+        <w:t>3}</w:t>
+      </w:r>
+    </w:p>
+    <w:p>
+      <w:r>
+        <w:t>B. filtered_numbers = numbers.filter(lambda x: x 3)</w:t>
+      </w:r>
+    </w:p>
+    <w:p>
+      <w:r>
+        <w:t>C. filtered_numbers = {x 3 for x in numbers}</w:t>
+      </w:r>
+    </w:p>
+    <w:p>
+      <w:r>
+        <w:t>D. filtered_numbers = numbers.remove(x for x in numbers if x = 3)</w:t>
+      </w:r>
+    </w:p>
+    <w:p>
+      <w:r>
+        <w:t>ID: 11412</w:t>
+      </w:r>
+    </w:p>
+    <w:p>
+      <w:r>
+        <w:t>Câu 19: Kết quả của chương trình sau là gì?sets = {3, 4, 5} sets.update([1, 2, 3]) print(sets)</w:t>
       </w:r>
     </w:p>
     <w:p>
       <w:r>
         <w:lastRenderedPageBreak/>
-        <w:t>ID: 11397</w:t>
-      </w:r>
-    </w:p>
-    <w:p>
-      <w:r>
-        <w:t>Câu 10: Nếu bạn có Set data = {10, 20, 30} và bạn muốn loại bỏ số 20 khỏi Set, lệnh nào dưới đây là đúng?</w:t>
-      </w:r>
-    </w:p>
-    <w:p>
-      <w:r>
-        <w:t>Đáp án:</w:t>
-      </w:r>
-    </w:p>
-    <w:p>
-      <w:pPr>
-        <w:rPr>
-          <w:highlight w:val="green"/>
-        </w:rPr>
-      </w:pPr>
-      <w:r>
-        <w:rPr>
-          <w:highlight w:val="green"/>
-        </w:rPr>
-        <w:t>A. data.remove(20)</w:t>
-      </w:r>
-    </w:p>
-    <w:p>
-      <w:r>
-        <w:t>B. data.discard(20)</w:t>
-      </w:r>
-    </w:p>
-    <w:p>
-      <w:r>
-        <w:t>C. data.pop(20)</w:t>
-      </w:r>
-    </w:p>
-    <w:p>
-      <w:r>
-        <w:t>D. data.delete(20)</w:t>
-      </w:r>
-    </w:p>
-    <w:p>
-      <w:r>
-        <w:t>ID: 11398</w:t>
-      </w:r>
-    </w:p>
-    <w:p>
-      <w:r>
-        <w:t>Câu 11: Bạn có Set set1 = {1, 2, 3} và set2 = {2, 3, 4}. Bạn cần tìm các phần tử chỉ có trong set1 nhưng không có trong set2. Lệnh nào dưới đây là đúng?</w:t>
-      </w:r>
-    </w:p>
-    <w:p>
-      <w:r>
-        <w:t>Đáp án:</w:t>
-      </w:r>
-    </w:p>
-    <w:p>
-      <w:pPr>
-        <w:rPr>
-          <w:highlight w:val="green"/>
-        </w:rPr>
-      </w:pPr>
-      <w:r>
-        <w:rPr>
-          <w:highlight w:val="green"/>
-        </w:rPr>
-        <w:t>A. result = set1 - set2</w:t>
-      </w:r>
-    </w:p>
-    <w:p>
-      <w:r>
-        <w:t>B. set1.intersection(set2)</w:t>
-      </w:r>
-    </w:p>
-    <w:p>
-      <w:r>
-        <w:t>C. set1.union(set2)</w:t>
-      </w:r>
-    </w:p>
-    <w:p>
-      <w:r>
-        <w:t>D. set1.symmetric_difference(set2)</w:t>
-      </w:r>
-    </w:p>
-    <w:p>
-      <w:r>
-        <w:t>ID: 11404</w:t>
-      </w:r>
-    </w:p>
-    <w:p>
-      <w:r>
-        <w:t>Câu 12: Khi bạn gọi phương thức symmetric_difference() trên hai Set, kết quả sẽ là gì?</w:t>
-      </w:r>
-    </w:p>
-    <w:p>
-      <w:r>
-        <w:t>Đáp án:</w:t>
-      </w:r>
-    </w:p>
-    <w:p>
-      <w:pPr>
-        <w:rPr>
-          <w:highlight w:val="green"/>
-        </w:rPr>
-      </w:pPr>
-      <w:r>
-        <w:rPr>
-          <w:highlight w:val="green"/>
-        </w:rPr>
-        <w:t>A. Tập hợp các phần tử chỉ xuất hiện trong một trong hai Set nhưng không xuất hiện trong cả hai.</w:t>
-      </w:r>
-    </w:p>
-    <w:p>
-      <w:r>
-        <w:t>B. Tập hợp các phần tử xuất hiện trong cả hai Set.</w:t>
-      </w:r>
-    </w:p>
-    <w:p>
-      <w:r>
-        <w:t>C. Tập hợp các phần tử chỉ xuất hiện trong Set đầu tiên.</w:t>
-      </w:r>
-    </w:p>
-    <w:p>
-      <w:r>
-        <w:t>D. Tập hợp các phần tử chỉ xuất hiện trong Set thứ hai.</w:t>
-      </w:r>
-    </w:p>
-    <w:p>
-      <w:r>
-        <w:t>ID: 11405</w:t>
-      </w:r>
-    </w:p>
-    <w:p>
-      <w:r>
-        <w:t>Câu 13: Giả sử bạn có Set numbers = {1, 2, 3, 4, 5} và bạn muốn tạo một Set mới chỉ chứa các số chẵn. Lệnh nào dưới đây là đúng?</w:t>
+        <w:t>Đáp án:</w:t>
+      </w:r>
+    </w:p>
+    <w:p>
+      <w:pPr>
+        <w:rPr>
+          <w:highlight w:val="green"/>
+        </w:rPr>
+      </w:pPr>
+      <w:r>
+        <w:rPr>
+          <w:highlight w:val="green"/>
+        </w:rPr>
+        <w:t>A. {1, 2, 3, 4, 5}</w:t>
+      </w:r>
+    </w:p>
+    <w:p>
+      <w:r>
+        <w:t>B. {3, 4, 5, 1, 2, 3}</w:t>
+      </w:r>
+    </w:p>
+    <w:p>
+      <w:r>
+        <w:t>C. {1, 2, 3, 3, 4, 5}</w:t>
+      </w:r>
+    </w:p>
+    <w:p>
+      <w:r>
+        <w:t>D. Error</w:t>
+      </w:r>
+    </w:p>
+    <w:p>
+      <w:r>
+        <w:t>ID: 11413</w:t>
+      </w:r>
+    </w:p>
+    <w:p>
+      <w:r>
+        <w:t>Câu 20: Giả sử bạn có Set data = {10, 20, 30, 40} và bạn muốn sao chép Set này sang một Set mới. Viết lệnh nào dưới đây là đúng?</w:t>
+      </w:r>
+    </w:p>
+    <w:p>
+      <w:r>
+        <w:t>Đáp án:</w:t>
+      </w:r>
+    </w:p>
+    <w:p>
+      <w:pPr>
+        <w:rPr>
+          <w:highlight w:val="green"/>
+        </w:rPr>
+      </w:pPr>
+      <w:r>
+        <w:rPr>
+          <w:highlight w:val="green"/>
+        </w:rPr>
+        <w:t>A. new_data = data.copy()</w:t>
+      </w:r>
+    </w:p>
+    <w:p>
+      <w:r>
+        <w:t>B. new_data = data.clone()</w:t>
+      </w:r>
+    </w:p>
+    <w:p>
+      <w:r>
+        <w:t>C. new_data = data.duplicate()</w:t>
+      </w:r>
+    </w:p>
+    <w:p>
+      <w:r>
+        <w:t>D. new_data = data.replicate()</w:t>
+      </w:r>
+    </w:p>
+    <w:p>
+      <w:r>
+        <w:t>ID: 11414</w:t>
+      </w:r>
+    </w:p>
+    <w:p>
+      <w:r>
+        <w:t>Câu 21: Kết quả của chương trình sau là gì?set1 = {1, 2, 3} set2 = set1.copy() set2.add(4) print(set1)</w:t>
+      </w:r>
+    </w:p>
+    <w:p>
+      <w:r>
+        <w:t>Đáp án:</w:t>
+      </w:r>
+    </w:p>
+    <w:p>
+      <w:pPr>
+        <w:rPr>
+          <w:highlight w:val="green"/>
+        </w:rPr>
+      </w:pPr>
+      <w:r>
+        <w:rPr>
+          <w:highlight w:val="green"/>
+        </w:rPr>
+        <w:t>A. {1, 2, 3}</w:t>
+      </w:r>
+    </w:p>
+    <w:p>
+      <w:r>
+        <w:t>B. {1, 2, 3, 4}</w:t>
+      </w:r>
+    </w:p>
+    <w:p>
+      <w:r>
+        <w:t>C. Invalid Syntax</w:t>
+      </w:r>
+    </w:p>
+    <w:p>
+      <w:r>
+        <w:t>D. Error</w:t>
+      </w:r>
+    </w:p>
+    <w:p>
+      <w:r>
+        <w:t>ID: 11415</w:t>
+      </w:r>
+    </w:p>
+    <w:p>
+      <w:r>
+        <w:t>Câu 22: Nếu bạn có Set data = {5, 10, 15} và bạn muốn kiểm tra xem số 10 có tồn tại trong Set hay không, viết lệnh nào dưới đây là đúng?</w:t>
+      </w:r>
+    </w:p>
+    <w:p>
+      <w:r>
+        <w:t>Đáp án:</w:t>
+      </w:r>
+    </w:p>
+    <w:p>
+      <w:r>
+        <w:rPr>
+          <w:highlight w:val="green"/>
+        </w:rPr>
+        <w:t>A. exists = 10 in data</w:t>
+      </w:r>
+    </w:p>
+    <w:p>
+      <w:r>
+        <w:t>B. exists = data.has(10)</w:t>
       </w:r>
     </w:p>
     <w:p>
       <w:r>
         <w:lastRenderedPageBreak/>
-        <w:t>Đáp án:</w:t>
-      </w:r>
-    </w:p>
-    <w:p>
-      <w:pPr>
-        <w:rPr>
-          <w:highlight w:val="green"/>
-        </w:rPr>
-      </w:pPr>
-      <w:r>
-        <w:rPr>
-          <w:highlight w:val="green"/>
-        </w:rPr>
-        <w:t>A. even_numbers = {x for x in numbers if x % 2 == 0}</w:t>
-      </w:r>
-    </w:p>
-    <w:p>
-      <w:r>
-        <w:t>B. even_numbers = numbers.filter(lambda x: x % 2 == 0)</w:t>
-      </w:r>
-    </w:p>
-    <w:p>
-      <w:r>
-        <w:t>C. even_numbers = numbers.select(lambda x: x % 2 == 0)</w:t>
-      </w:r>
-    </w:p>
-    <w:p>
-      <w:r>
-        <w:t>D. even_numbers = {x if x % 2 == 0}</w:t>
-      </w:r>
-    </w:p>
-    <w:p>
-      <w:r>
-        <w:t>ID: 11406</w:t>
-      </w:r>
-    </w:p>
-    <w:p>
-      <w:r>
-        <w:t>Câu 14: Giả sử bạn có một tập hợp A = {1, 2, 3}. Điều gì xảy ra nếu bạn thêm phần tử 2 vào tập hợp A bằng cách sử dụng lệnh A.add(2)?</w:t>
-      </w:r>
-    </w:p>
-    <w:p>
-      <w:r>
-        <w:t>Đáp án:</w:t>
-      </w:r>
-    </w:p>
-    <w:p>
-      <w:r>
-        <w:t>A. Tập hợp A sẽ trở thành {1, 2, 3, 2}.</w:t>
-      </w:r>
-    </w:p>
-    <w:p>
-      <w:r>
-        <w:t>B. Tập hợp A sẽ trở thành {1, 2}.</w:t>
-      </w:r>
-    </w:p>
-    <w:p>
-      <w:r>
-        <w:rPr>
-          <w:highlight w:val="green"/>
-        </w:rPr>
-        <w:t>C. Tập hợp A sẽ không thay đổi.</w:t>
-      </w:r>
-    </w:p>
-    <w:p>
-      <w:r>
-        <w:t>D. Tập hợp A sẽ trở thành {1, 2, 3, 4}.</w:t>
-      </w:r>
-    </w:p>
-    <w:p>
-      <w:r>
-        <w:t>ID: 11407</w:t>
-      </w:r>
-    </w:p>
-    <w:p>
-      <w:r>
-        <w:t>Câu 15: Kết quả của chương trình sau là gì?set1 = set([ 4, 5, (6, 7)]) set1.update([10, 11])print(set1)</w:t>
-      </w:r>
-    </w:p>
-    <w:p>
-      <w:r>
-        <w:t>Đáp án:</w:t>
-      </w:r>
-    </w:p>
-    <w:p>
-      <w:pPr>
-        <w:rPr>
-          <w:highlight w:val="green"/>
-        </w:rPr>
-      </w:pPr>
-      <w:r>
-        <w:rPr>
-          <w:highlight w:val="green"/>
-        </w:rPr>
-        <w:t>A. {4, 5, (6, 7), 10, 11}</w:t>
-      </w:r>
-    </w:p>
-    <w:p>
-      <w:r>
-        <w:t>B. {4, 5, 6, 7, 10, 11}</w:t>
-      </w:r>
-    </w:p>
-    <w:p>
-      <w:r>
-        <w:t>C. {4, 5, 10, 11}</w:t>
-      </w:r>
-    </w:p>
-    <w:p>
-      <w:r>
-        <w:t>D. None</w:t>
-      </w:r>
-    </w:p>
-    <w:p>
-      <w:r>
-        <w:t>ID: 11409</w:t>
-      </w:r>
-    </w:p>
-    <w:p>
-      <w:r>
-        <w:t>Câu 16: Kết quả của chương trình sau là gì?sets = {1, 2, 3, 4, 4} print(sets)</w:t>
-      </w:r>
-    </w:p>
-    <w:p>
-      <w:r>
-        <w:t>Đáp án:</w:t>
-      </w:r>
-    </w:p>
-    <w:p>
-      <w:pPr>
-        <w:rPr>
-          <w:highlight w:val="green"/>
-        </w:rPr>
-      </w:pPr>
-      <w:r>
-        <w:rPr>
-          <w:highlight w:val="green"/>
-        </w:rPr>
-        <w:t>A. {1, 2, 3, 4}</w:t>
-      </w:r>
-    </w:p>
-    <w:p>
-      <w:r>
-        <w:t>B. {1, 2, 3}</w:t>
-      </w:r>
-    </w:p>
-    <w:p>
-      <w:r>
-        <w:t>C. {1, 2, 3, 4, 4}</w:t>
+        <w:t>C. exists = data.contains(10)</w:t>
+      </w:r>
+    </w:p>
+    <w:p>
+      <w:r>
+        <w:t>D. exists = data.exists(10)</w:t>
+      </w:r>
+    </w:p>
+    <w:p>
+      <w:r>
+        <w:t>ID: 11416</w:t>
+      </w:r>
+    </w:p>
+    <w:p>
+      <w:r>
+        <w:t>Câu 23: Giả sử bạn có Set numbers = {1, 2, 3, 4, 5} và bạn muốn tìm phần tử duy nhất trong numbers có thể chia hết cho cả 2 và 3. Viết lệnh nào dưới đây là đúng?</w:t>
+      </w:r>
+    </w:p>
+    <w:p>
+      <w:r>
+        <w:t>Đáp án:</w:t>
+      </w:r>
+    </w:p>
+    <w:p>
+      <w:pPr>
+        <w:rPr>
+          <w:highlight w:val="green"/>
+        </w:rPr>
+      </w:pPr>
+      <w:r>
+        <w:rPr>
+          <w:highlight w:val="green"/>
+        </w:rPr>
+        <w:t>A. result = {x for x in numbers if x % 2 == 0 and x % 3 == 0}</w:t>
+      </w:r>
+    </w:p>
+    <w:p>
+      <w:r>
+        <w:t>B. result = {x for x in numbers if x % 2 == 0 or x % 3 == 0}</w:t>
+      </w:r>
+    </w:p>
+    <w:p>
+      <w:r>
+        <w:t>C. result = numbers.filter(lambda x: x % 2 == 0 and x % 3 == 0)</w:t>
+      </w:r>
+    </w:p>
+    <w:p>
+      <w:r>
+        <w:t>D. result = numbers.intersection({6})</w:t>
+      </w:r>
+    </w:p>
+    <w:p>
+      <w:r>
+        <w:t>ID: 11417</w:t>
+      </w:r>
+    </w:p>
+    <w:p>
+      <w:r>
+        <w:t>Câu 24: Nếu bạn có Set data = {10, 12, 25, 50} và bạn muốn loại bỏ tất cả các phần tử có giá trị 25, viết lệnh nào dưới đây là đúng?</w:t>
+      </w:r>
+    </w:p>
+    <w:p>
+      <w:r>
+        <w:t>Đáp án:</w:t>
+      </w:r>
+    </w:p>
+    <w:p>
+      <w:pPr>
+        <w:rPr>
+          <w:highlight w:val="green"/>
+        </w:rPr>
+      </w:pPr>
+      <w:r>
+        <w:rPr>
+          <w:highlight w:val="green"/>
+        </w:rPr>
+        <w:t>A. data = {x for x in data if x</w:t>
+      </w:r>
+      <w:r>
+        <w:rPr>
+          <w:highlight w:val="green"/>
+        </w:rPr>
+        <w:t xml:space="preserve">&gt; </w:t>
+      </w:r>
+      <w:r>
+        <w:rPr>
+          <w:highlight w:val="green"/>
+        </w:rPr>
+        <w:t>25 or x</w:t>
+      </w:r>
+      <w:r>
+        <w:rPr>
+          <w:highlight w:val="green"/>
+        </w:rPr>
+        <w:t>&lt;</w:t>
+      </w:r>
+      <w:r>
+        <w:rPr>
+          <w:highlight w:val="green"/>
+        </w:rPr>
+        <w:t>25}</w:t>
+      </w:r>
+    </w:p>
+    <w:p>
+      <w:r>
+        <w:t>B. data.remove(x for x in data if x = 25 or x =25)</w:t>
+      </w:r>
+    </w:p>
+    <w:p>
+      <w:r>
+        <w:t>C. data.discard(x for x in data if x = 25)</w:t>
+      </w:r>
+    </w:p>
+    <w:p>
+      <w:r>
+        <w:t>D. data = data.difference({x for x in data if x = 25})</w:t>
+      </w:r>
+    </w:p>
+    <w:p>
+      <w:r>
+        <w:t>ID: 11418</w:t>
+      </w:r>
+    </w:p>
+    <w:p>
+      <w:r>
+        <w:t>Câu 25: Nếu bạn có Set data = {10, 12, 30, 50} và bạn muốn loại bỏ tất cả các phần tử nhỏ hơn 25, viết lệnh nào dưới đây là đúng?</w:t>
+      </w:r>
+    </w:p>
+    <w:p>
+      <w:r>
+        <w:t>Đáp án:</w:t>
+      </w:r>
+    </w:p>
+    <w:p>
+      <w:pPr>
+        <w:rPr>
+          <w:highlight w:val="green"/>
+        </w:rPr>
+      </w:pPr>
+      <w:r>
+        <w:rPr>
+          <w:highlight w:val="green"/>
+        </w:rPr>
+        <w:t xml:space="preserve">A. data = {x for x in data if x </w:t>
+      </w:r>
+      <w:r>
+        <w:rPr>
+          <w:highlight w:val="green"/>
+        </w:rPr>
+        <w:t>&gt;</w:t>
+      </w:r>
+      <w:r>
+        <w:rPr>
+          <w:highlight w:val="green"/>
+        </w:rPr>
+        <w:t>= 25}</w:t>
+      </w:r>
+    </w:p>
+    <w:p>
+      <w:r>
+        <w:t>B. data.remove(x for x in data if x 25)</w:t>
+      </w:r>
+    </w:p>
+    <w:p>
+      <w:r>
+        <w:t>C. data.discard(x for x in data if x 25)</w:t>
+      </w:r>
+    </w:p>
+    <w:p>
+      <w:r>
+        <w:t>D. data = data.difference({x for x in data if x 25})</w:t>
+      </w:r>
+    </w:p>
+    <w:p>
+      <w:r>
+        <w:t>ID: 11419</w:t>
       </w:r>
     </w:p>
     <w:p>
       <w:r>
         <w:lastRenderedPageBreak/>
-        <w:t>D. Error</w:t>
-      </w:r>
-    </w:p>
-    <w:p>
-      <w:r>
-        <w:t>ID: 11410</w:t>
-      </w:r>
-    </w:p>
-    <w:p>
-      <w:r>
-        <w:t>Câu 17: Giả sử bạn có Set data = {1, 2, 3, 4, 5} và bạn muốn xóa tất cả các phần tử không nằm trong tập hợp {2, 4, 6}. Viết lệnh nào dưới đây là đúng?</w:t>
-      </w:r>
-    </w:p>
-    <w:p>
-      <w:r>
-        <w:t>Đáp án:</w:t>
-      </w:r>
-    </w:p>
-    <w:p>
-      <w:r>
-        <w:rPr>
-          <w:highlight w:val="green"/>
-        </w:rPr>
-        <w:t>A. data.intersection_update({2, 4, 6})</w:t>
-      </w:r>
-    </w:p>
-    <w:p>
-      <w:r>
-        <w:t>B. data.difference_update({2, 4, 6})</w:t>
-      </w:r>
-    </w:p>
-    <w:p>
-      <w:r>
-        <w:t>C. data.remove({2, 4, 6})</w:t>
-      </w:r>
-    </w:p>
-    <w:p>
-      <w:r>
-        <w:t>D. data.discard({2, 4, 6})</w:t>
-      </w:r>
-    </w:p>
-    <w:p>
-      <w:r>
-        <w:t>ID: 11411</w:t>
-      </w:r>
-    </w:p>
-    <w:p>
-      <w:r>
-        <w:t>Câu 18: Bạn có Set numbers = {1, 2, 3, 4, 5} và bạn muốn tạo một Set mới chỉ chứa các số lớn hơn 3. Viết lệnh nào dưới đây là đúng?</w:t>
-      </w:r>
-    </w:p>
-    <w:p>
-      <w:r>
-        <w:t>Đáp án:</w:t>
-      </w:r>
-    </w:p>
-    <w:p>
-      <w:pPr>
-        <w:rPr>
-          <w:highlight w:val="green"/>
-        </w:rPr>
-      </w:pPr>
-      <w:r>
-        <w:rPr>
-          <w:highlight w:val="green"/>
-        </w:rPr>
-        <w:t>A. filtered_numbers = {x for x in numbers if x</w:t>
-      </w:r>
-      <w:r>
-        <w:rPr>
-          <w:highlight w:val="green"/>
-        </w:rPr>
-        <w:t>&gt;</w:t>
-      </w:r>
-      <w:r>
-        <w:rPr>
-          <w:highlight w:val="green"/>
-        </w:rPr>
-        <w:t>3}</w:t>
-      </w:r>
-    </w:p>
-    <w:p>
-      <w:r>
-        <w:t>B. filtered_numbers = numbers.filter(lambda x: x 3)</w:t>
-      </w:r>
-    </w:p>
-    <w:p>
-      <w:r>
-        <w:t>C. filtered_numbers = {x 3 for x in numbers}</w:t>
-      </w:r>
-    </w:p>
-    <w:p>
-      <w:r>
-        <w:t>D. filtered_numbers = numbers.remove(x for x in numbers if x = 3)</w:t>
-      </w:r>
-    </w:p>
-    <w:p>
-      <w:r>
-        <w:t>ID: 11412</w:t>
-      </w:r>
-    </w:p>
-    <w:p>
-      <w:r>
-        <w:t>Câu 19: Kết quả của chương trình sau là gì?sets = {3, 4, 5} sets.update([1, 2, 3]) print(sets)</w:t>
-      </w:r>
-    </w:p>
-    <w:p>
-      <w:r>
-        <w:t>Đáp án:</w:t>
-      </w:r>
-    </w:p>
-    <w:p>
-      <w:pPr>
-        <w:rPr>
-          <w:highlight w:val="green"/>
-        </w:rPr>
-      </w:pPr>
-      <w:r>
-        <w:rPr>
-          <w:highlight w:val="green"/>
-        </w:rPr>
-        <w:t>A. {1, 2, 3, 4, 5}</w:t>
-      </w:r>
-    </w:p>
-    <w:p>
-      <w:r>
-        <w:t>B. {3, 4, 5, 1, 2, 3}</w:t>
-      </w:r>
-    </w:p>
-    <w:p>
-      <w:r>
-        <w:t>C. {1, 2, 3, 3, 4, 5}</w:t>
-      </w:r>
-    </w:p>
-    <w:p>
-      <w:r>
-        <w:t>D. Error</w:t>
-      </w:r>
-    </w:p>
-    <w:p>
-      <w:r>
-        <w:t>ID: 11413</w:t>
-      </w:r>
-    </w:p>
-    <w:p>
-      <w:r>
-        <w:t>Câu 20: Giả sử bạn có Set data = {10, 20, 30, 40} và bạn muốn sao chép Set này sang một Set mới. Viết lệnh nào dưới đây là đúng?</w:t>
+        <w:t>Câu 26: Nếu bạn có Set data = {10, 20, 30, 40} và bạn muốn loại bỏ tất cả các phần tử lớn hơn 25, viết lệnh nào dưới đây là đúng?</w:t>
+      </w:r>
+    </w:p>
+    <w:p>
+      <w:r>
+        <w:t>Đáp án:</w:t>
+      </w:r>
+    </w:p>
+    <w:p>
+      <w:pPr>
+        <w:rPr>
+          <w:highlight w:val="green"/>
+        </w:rPr>
+      </w:pPr>
+      <w:r>
+        <w:rPr>
+          <w:highlight w:val="green"/>
+        </w:rPr>
+        <w:t xml:space="preserve">A. data = {x for x in data if x </w:t>
+      </w:r>
+      <w:r>
+        <w:rPr>
+          <w:highlight w:val="green"/>
+        </w:rPr>
+        <w:t>&lt;</w:t>
+      </w:r>
+      <w:r>
+        <w:rPr>
+          <w:highlight w:val="green"/>
+        </w:rPr>
+        <w:t>= 25}</w:t>
+      </w:r>
+    </w:p>
+    <w:p>
+      <w:r>
+        <w:t>B. data.remove(x for x in data if x 25)</w:t>
+      </w:r>
+    </w:p>
+    <w:p>
+      <w:r>
+        <w:t>C. data.discard(x for x in data if x 25)</w:t>
+      </w:r>
+    </w:p>
+    <w:p>
+      <w:r>
+        <w:t>D. data = data.difference({x for x in data if x 25})</w:t>
+      </w:r>
+    </w:p>
+    <w:p>
+      <w:r>
+        <w:t>ID: 11421</w:t>
+      </w:r>
+    </w:p>
+    <w:p>
+      <w:r>
+        <w:t>Câu 27: Kết quả của chương trình sau là gì?set1 = {1, 2, 3} set2 = set1.add(4) print(set2)</w:t>
+      </w:r>
+    </w:p>
+    <w:p>
+      <w:r>
+        <w:t>Đáp án:</w:t>
+      </w:r>
+    </w:p>
+    <w:p>
+      <w:pPr>
+        <w:rPr>
+          <w:highlight w:val="green"/>
+        </w:rPr>
+      </w:pPr>
+      <w:r>
+        <w:rPr>
+          <w:highlight w:val="green"/>
+        </w:rPr>
+        <w:t>A. None</w:t>
+      </w:r>
+    </w:p>
+    <w:p>
+      <w:r>
+        <w:t>B. {1, 2, 3, 4}</w:t>
+      </w:r>
+    </w:p>
+    <w:p>
+      <w:r>
+        <w:t>C. {1, 2, 3}</w:t>
+      </w:r>
+    </w:p>
+    <w:p>
+      <w:r>
+        <w:t>D. Invalid Syntax</w:t>
+      </w:r>
+    </w:p>
+    <w:p>
+      <w:r>
+        <w:t>ID: 11422</w:t>
+      </w:r>
+    </w:p>
+    <w:p>
+      <w:r>
+        <w:t>Câu 28: Giả sử bạn có Set students = {'Alice', 'Bob', 'Charlie'} và bạn muốn thêm 'David' vào Set này. Viết lệnh nào dưới đây là đúng?</w:t>
+      </w:r>
+    </w:p>
+    <w:p>
+      <w:r>
+        <w:t>Đáp án:</w:t>
+      </w:r>
+    </w:p>
+    <w:p>
+      <w:r>
+        <w:rPr>
+          <w:highlight w:val="green"/>
+        </w:rPr>
+        <w:t>A. students.add('David')</w:t>
+      </w:r>
+    </w:p>
+    <w:p>
+      <w:r>
+        <w:t>B. students.append('David')</w:t>
+      </w:r>
+    </w:p>
+    <w:p>
+      <w:r>
+        <w:t>C. students.insert('David')</w:t>
+      </w:r>
+    </w:p>
+    <w:p>
+      <w:r>
+        <w:t>D. students.extend('David')</w:t>
+      </w:r>
+    </w:p>
+    <w:p>
+      <w:r>
+        <w:t>ID: 11423</w:t>
+      </w:r>
+    </w:p>
+    <w:p>
+      <w:r>
+        <w:t>Câu 29: Bạn có hai Set A = {1, 2, 3, 4, 5} và B = {4, 5, 6, 7, 8}. Viết lệnh để tạo một Set mới chứa các phần tử xuất hiện trong cả hai Set.</w:t>
+      </w:r>
+    </w:p>
+    <w:p>
+      <w:r>
+        <w:t>Đáp án:</w:t>
+      </w:r>
+    </w:p>
+    <w:p>
+      <w:r>
+        <w:rPr>
+          <w:highlight w:val="green"/>
+        </w:rPr>
+        <w:t>A. intersection_set = A B</w:t>
       </w:r>
     </w:p>
     <w:p>
       <w:r>
         <w:lastRenderedPageBreak/>
-        <w:t>Đáp án:</w:t>
-      </w:r>
-    </w:p>
-    <w:p>
-      <w:pPr>
-        <w:rPr>
-          <w:highlight w:val="green"/>
-        </w:rPr>
-      </w:pPr>
-      <w:r>
-        <w:rPr>
-          <w:highlight w:val="green"/>
-        </w:rPr>
-        <w:t>A. new_data = data.copy()</w:t>
-      </w:r>
-    </w:p>
-    <w:p>
-      <w:r>
-        <w:t>B. new_data = data.clone()</w:t>
-      </w:r>
-    </w:p>
-    <w:p>
-      <w:r>
-        <w:t>C. new_data = data.duplicate()</w:t>
-      </w:r>
-    </w:p>
-    <w:p>
-      <w:r>
-        <w:t>D. new_data = data.replicate()</w:t>
-      </w:r>
-    </w:p>
-    <w:p>
-      <w:r>
-        <w:t>ID: 11414</w:t>
-      </w:r>
-    </w:p>
-    <w:p>
-      <w:r>
-        <w:t>Câu 21: Kết quả của chương trình sau là gì?set1 = {1, 2, 3} set2 = set1.copy() set2.add(4) print(set1)</w:t>
-      </w:r>
-    </w:p>
-    <w:p>
-      <w:r>
-        <w:t>Đáp án:</w:t>
-      </w:r>
-    </w:p>
-    <w:p>
-      <w:pPr>
-        <w:rPr>
-          <w:highlight w:val="green"/>
-        </w:rPr>
-      </w:pPr>
-      <w:r>
-        <w:rPr>
-          <w:highlight w:val="green"/>
-        </w:rPr>
-        <w:t>A. {1, 2, 3}</w:t>
-      </w:r>
-    </w:p>
-    <w:p>
-      <w:r>
-        <w:t>B. {1, 2, 3, 4}</w:t>
-      </w:r>
-    </w:p>
-    <w:p>
-      <w:r>
-        <w:t>C. Invalid Syntax</w:t>
-      </w:r>
-    </w:p>
-    <w:p>
-      <w:r>
-        <w:t>D. Error</w:t>
-      </w:r>
-    </w:p>
-    <w:p>
-      <w:r>
-        <w:t>ID: 11415</w:t>
-      </w:r>
-    </w:p>
-    <w:p>
-      <w:r>
-        <w:t>Câu 22: Nếu bạn có Set data = {5, 10, 15} và bạn muốn kiểm tra xem số 10 có tồn tại trong Set hay không, viết lệnh nào dưới đây là đúng?</w:t>
-      </w:r>
-    </w:p>
-    <w:p>
-      <w:r>
-        <w:t>Đáp án:</w:t>
-      </w:r>
-    </w:p>
-    <w:p>
-      <w:r>
-        <w:rPr>
-          <w:highlight w:val="green"/>
-        </w:rPr>
-        <w:t>A. exists = 10 in data</w:t>
-      </w:r>
-    </w:p>
-    <w:p>
-      <w:r>
-        <w:t>B. exists = data.has(10)</w:t>
-      </w:r>
-    </w:p>
-    <w:p>
-      <w:r>
-        <w:t>C. exists = data.contains(10)</w:t>
-      </w:r>
-    </w:p>
-    <w:p>
-      <w:r>
-        <w:t>D. exists = data.exists(10)</w:t>
-      </w:r>
-    </w:p>
-    <w:p>
-      <w:r>
-        <w:t>ID: 11416</w:t>
-      </w:r>
-    </w:p>
-    <w:p>
-      <w:r>
-        <w:t>Câu 23: Giả sử bạn có Set numbers = {1, 2, 3, 4, 5} và bạn muốn tìm phần tử duy nhất trong numbers có thể chia hết cho cả 2 và 3. Viết lệnh nào dưới đây là đúng?</w:t>
-      </w:r>
-    </w:p>
-    <w:p>
-      <w:r>
-        <w:t>Đáp án:</w:t>
-      </w:r>
-    </w:p>
-    <w:p>
-      <w:pPr>
-        <w:rPr>
-          <w:highlight w:val="green"/>
-        </w:rPr>
-      </w:pPr>
-      <w:r>
-        <w:rPr>
-          <w:highlight w:val="green"/>
-        </w:rPr>
-        <w:t>A. result = {x for x in numbers if x % 2 == 0 and x % 3 == 0}</w:t>
-      </w:r>
-    </w:p>
-    <w:p>
-      <w:r>
-        <w:t>B. result = {x for x in numbers if x % 2 == 0 or x % 3 == 0}</w:t>
+        <w:t>B. intersection_set = A.union(B)</w:t>
+      </w:r>
+    </w:p>
+    <w:p>
+      <w:r>
+        <w:t>C. intersection_set = A.difference(B)</w:t>
+      </w:r>
+    </w:p>
+    <w:p>
+      <w:r>
+        <w:t>D. intersection_set = A.symmetric_difference(B)</w:t>
+      </w:r>
+    </w:p>
+    <w:p>
+      <w:r>
+        <w:t>ID: 11432</w:t>
+      </w:r>
+    </w:p>
+    <w:p>
+      <w:r>
+        <w:t>Câu 30: Bạn có hai Set A = {1, 2, 3, 4, 5} và B = {4, 5, 6, 7, 8}. Viết lệnh để tạo một Set mới chứa các phần tử chỉ xuất hiện trong Set A.</w:t>
+      </w:r>
+    </w:p>
+    <w:p>
+      <w:r>
+        <w:t>Đáp án:</w:t>
+      </w:r>
+    </w:p>
+    <w:p>
+      <w:pPr>
+        <w:rPr>
+          <w:highlight w:val="green"/>
+        </w:rPr>
+      </w:pPr>
+      <w:r>
+        <w:rPr>
+          <w:highlight w:val="green"/>
+        </w:rPr>
+        <w:t>A. difference_set = A - B</w:t>
+      </w:r>
+    </w:p>
+    <w:p>
+      <w:r>
+        <w:t>B. difference_set = A B</w:t>
+      </w:r>
+    </w:p>
+    <w:p>
+      <w:r>
+        <w:t>C. difference_set = A.union(B)</w:t>
+      </w:r>
+    </w:p>
+    <w:p>
+      <w:r>
+        <w:t>D. difference_set = A.symmetric_difference(B)</w:t>
+      </w:r>
+    </w:p>
+    <w:p/>
+    <w:p>
+      <w:pPr>
+        <w:pStyle w:val="Heading1"/>
+      </w:pPr>
+      <w:r>
+        <w:t>W8</w:t>
+      </w:r>
+    </w:p>
+    <w:p>
+      <w:r>
+        <w:rPr>
+          <w:b/>
+          <w:bCs/>
+        </w:rPr>
+        <w:t>ID: 21093</w:t>
+      </w:r>
+    </w:p>
+    <w:p>
+      <w:r>
+        <w:rPr>
+          <w:b/>
+          <w:bCs/>
+        </w:rPr>
+        <w:t>Câu 1: Trong Python, phương thức nào dưới đây được sử dụng để khởi tạo đối tượng của một lớp?</w:t>
+      </w:r>
+    </w:p>
+    <w:p>
+      <w:r>
+        <w:t>Đáp án:</w:t>
+      </w:r>
+    </w:p>
+    <w:p>
+      <w:r>
+        <w:rPr>
+          <w:highlight w:val="yellow"/>
+        </w:rPr>
+        <w:t>A. __init__</w:t>
+      </w:r>
+    </w:p>
+    <w:p>
+      <w:r>
+        <w:t>B. __new__</w:t>
+      </w:r>
+    </w:p>
+    <w:p>
+      <w:r>
+        <w:t>C. __del__</w:t>
+      </w:r>
+    </w:p>
+    <w:p>
+      <w:r>
+        <w:t>D. __str__</w:t>
+      </w:r>
+    </w:p>
+    <w:p>
+      <w:r>
+        <w:rPr>
+          <w:b/>
+          <w:bCs/>
+        </w:rPr>
+        <w:t>ID: 21094</w:t>
+      </w:r>
+    </w:p>
+    <w:p>
+      <w:r>
+        <w:rPr>
+          <w:b/>
+          <w:bCs/>
+        </w:rPr>
+        <w:t>Câu 2: Khi gọi một phương thức của đối tượng trong Python, tham số đầu tiên trong định nghĩa phương thức là gì?</w:t>
+      </w:r>
+    </w:p>
+    <w:p>
+      <w:r>
+        <w:t>Đáp án:</w:t>
+      </w:r>
+    </w:p>
+    <w:p>
+      <w:r>
+        <w:rPr>
+          <w:highlight w:val="yellow"/>
+        </w:rPr>
+        <w:t>A. self</w:t>
       </w:r>
     </w:p>
     <w:p>
       <w:r>
         <w:lastRenderedPageBreak/>
-        <w:t>C. result = numbers.filter(lambda x: x % 2 == 0 and x % 3 == 0)</w:t>
-      </w:r>
-    </w:p>
-    <w:p>
-      <w:r>
-        <w:t>D. result = numbers.intersection({6})</w:t>
-      </w:r>
-    </w:p>
-    <w:p>
-      <w:r>
-        <w:t>ID: 11417</w:t>
-      </w:r>
-    </w:p>
-    <w:p>
-      <w:r>
-        <w:t>Câu 24: Nếu bạn có Set data = {10, 12, 25, 50} và bạn muốn loại bỏ tất cả các phần tử có giá trị 25, viết lệnh nào dưới đây là đúng?</w:t>
-      </w:r>
-    </w:p>
-    <w:p>
-      <w:r>
-        <w:t>Đáp án:</w:t>
-      </w:r>
-    </w:p>
-    <w:p>
-      <w:pPr>
-        <w:rPr>
-          <w:highlight w:val="green"/>
-        </w:rPr>
-      </w:pPr>
-      <w:r>
-        <w:rPr>
-          <w:highlight w:val="green"/>
-        </w:rPr>
-        <w:t>A. data = {x for x in data if x</w:t>
-      </w:r>
-      <w:r>
-        <w:rPr>
-          <w:highlight w:val="green"/>
-        </w:rPr>
-        <w:t xml:space="preserve">&gt; </w:t>
-      </w:r>
-      <w:r>
-        <w:rPr>
-          <w:highlight w:val="green"/>
-        </w:rPr>
-        <w:t>25 or x</w:t>
-      </w:r>
-      <w:r>
-        <w:rPr>
-          <w:highlight w:val="green"/>
-        </w:rPr>
-        <w:t>&lt;</w:t>
-      </w:r>
-      <w:r>
-        <w:rPr>
-          <w:highlight w:val="green"/>
-        </w:rPr>
-        <w:t>25}</w:t>
-      </w:r>
-    </w:p>
-    <w:p>
-      <w:r>
-        <w:t>B. data.remove(x for x in data if x = 25 or x =25)</w:t>
-      </w:r>
-    </w:p>
-    <w:p>
-      <w:r>
-        <w:t>C. data.discard(x for x in data if x = 25)</w:t>
-      </w:r>
-    </w:p>
-    <w:p>
-      <w:r>
-        <w:t>D. data = data.difference({x for x in data if x = 25})</w:t>
-      </w:r>
-    </w:p>
-    <w:p>
-      <w:r>
-        <w:t>ID: 11418</w:t>
-      </w:r>
-    </w:p>
-    <w:p>
-      <w:r>
-        <w:t>Câu 25: Nếu bạn có Set data = {10, 12, 30, 50} và bạn muốn loại bỏ tất cả các phần tử nhỏ hơn 25, viết lệnh nào dưới đây là đúng?</w:t>
-      </w:r>
-    </w:p>
-    <w:p>
-      <w:r>
-        <w:t>Đáp án:</w:t>
-      </w:r>
-    </w:p>
-    <w:p>
-      <w:pPr>
-        <w:rPr>
-          <w:highlight w:val="green"/>
-        </w:rPr>
-      </w:pPr>
-      <w:r>
-        <w:rPr>
-          <w:highlight w:val="green"/>
-        </w:rPr>
-        <w:t xml:space="preserve">A. data = {x for x in data if x </w:t>
-      </w:r>
-      <w:r>
-        <w:rPr>
-          <w:highlight w:val="green"/>
-        </w:rPr>
-        <w:t>&gt;</w:t>
-      </w:r>
-      <w:r>
-        <w:rPr>
-          <w:highlight w:val="green"/>
-        </w:rPr>
-        <w:t>= 25}</w:t>
-      </w:r>
-    </w:p>
-    <w:p>
-      <w:r>
-        <w:t>B. data.remove(x for x in data if x 25)</w:t>
-      </w:r>
-    </w:p>
-    <w:p>
-      <w:r>
-        <w:t>C. data.discard(x for x in data if x 25)</w:t>
-      </w:r>
-    </w:p>
-    <w:p>
-      <w:r>
-        <w:t>D. data = data.difference({x for x in data if x 25})</w:t>
-      </w:r>
-    </w:p>
-    <w:p>
-      <w:r>
-        <w:t>ID: 11419</w:t>
-      </w:r>
-    </w:p>
-    <w:p>
-      <w:r>
-        <w:t>Câu 26: Nếu bạn có Set data = {10, 20, 30, 40} và bạn muốn loại bỏ tất cả các phần tử lớn hơn 25, viết lệnh nào dưới đây là đúng?</w:t>
-      </w:r>
-    </w:p>
-    <w:p>
-      <w:r>
-        <w:t>Đáp án:</w:t>
-      </w:r>
-    </w:p>
-    <w:p>
-      <w:pPr>
-        <w:rPr>
-          <w:highlight w:val="green"/>
-        </w:rPr>
-      </w:pPr>
-      <w:r>
-        <w:rPr>
-          <w:highlight w:val="green"/>
-        </w:rPr>
-        <w:t xml:space="preserve">A. data = {x for x in data if x </w:t>
-      </w:r>
-      <w:r>
-        <w:rPr>
-          <w:highlight w:val="green"/>
-        </w:rPr>
-        <w:t>&lt;</w:t>
-      </w:r>
-      <w:r>
-        <w:rPr>
-          <w:highlight w:val="green"/>
-        </w:rPr>
-        <w:t>= 25}</w:t>
-      </w:r>
-    </w:p>
-    <w:p>
-      <w:r>
-        <w:t>B. data.remove(x for x in data if x 25)</w:t>
-      </w:r>
-    </w:p>
-    <w:p>
-      <w:r>
-        <w:t>C. data.discard(x for x in data if x 25)</w:t>
-      </w:r>
-    </w:p>
-    <w:p>
-      <w:r>
-        <w:t>D. data = data.difference({x for x in data if x 25})</w:t>
-      </w:r>
-    </w:p>
-    <w:p>
-      <w:r>
-        <w:t>ID: 11421</w:t>
-      </w:r>
-    </w:p>
-    <w:p>
-      <w:r>
+        <w:t>B. cls</w:t>
+      </w:r>
+    </w:p>
+    <w:p>
+      <w:r>
+        <w:t>C. object</w:t>
+      </w:r>
+    </w:p>
+    <w:p>
+      <w:r>
+        <w:t>D. instance</w:t>
+      </w:r>
+    </w:p>
+    <w:p>
+      <w:r>
+        <w:rPr>
+          <w:b/>
+          <w:bCs/>
+        </w:rPr>
+        <w:t>ID: 21095</w:t>
+      </w:r>
+    </w:p>
+    <w:p>
+      <w:r>
+        <w:rPr>
+          <w:b/>
+          <w:bCs/>
+        </w:rPr>
+        <w:t>Câu 3: Đoạn mã sau đây tạo ra kết quả gì?class Dog: def __init__(self, name): self.name = name dog1 = Dog("Buddy")print(dog1.name)</w:t>
+      </w:r>
+    </w:p>
+    <w:p>
+      <w:r>
+        <w:t>Đáp án:</w:t>
+      </w:r>
+    </w:p>
+    <w:p>
+      <w:r>
+        <w:rPr>
+          <w:highlight w:val="yellow"/>
+        </w:rPr>
+        <w:t>A. Buddy</w:t>
+      </w:r>
+    </w:p>
+    <w:p>
+      <w:r>
+        <w:t>B. Dog</w:t>
+      </w:r>
+    </w:p>
+    <w:p>
+      <w:r>
+        <w:t>C. None</w:t>
+      </w:r>
+    </w:p>
+    <w:p>
+      <w:r>
+        <w:t>D. Lỗi xảy ra vì name không được khởi tạo.</w:t>
+      </w:r>
+    </w:p>
+    <w:p>
+      <w:r>
+        <w:rPr>
+          <w:b/>
+          <w:bCs/>
+        </w:rPr>
+        <w:t>ID: 21096</w:t>
+      </w:r>
+    </w:p>
+    <w:p>
+      <w:r>
+        <w:rPr>
+          <w:b/>
+          <w:bCs/>
+        </w:rPr>
+        <w:t>Câu 4: Trong lập trình hướng đối tượng, khái niệm "đóng gói" (Encapsulation) được thể hiện như thế nào?</w:t>
+      </w:r>
+    </w:p>
+    <w:p>
+      <w:r>
+        <w:t>Đáp án:</w:t>
+      </w:r>
+    </w:p>
+    <w:p>
+      <w:r>
+        <w:rPr>
+          <w:highlight w:val="yellow"/>
+        </w:rPr>
+        <w:t>A. Ẩn đi chi tiết cài đặt và chỉ hiển thị những phương thức hoặc thuộc tính cần thiết.</w:t>
+      </w:r>
+    </w:p>
+    <w:p>
+      <w:r>
+        <w:t>B. Cho phép đối tượng sử dụng lại các phương thức của đối tượng khác.</w:t>
+      </w:r>
+    </w:p>
+    <w:p>
+      <w:r>
+        <w:t>C. Cho phép một phương thức có thể thực hiện nhiều hành động khác nhau.</w:t>
+      </w:r>
+    </w:p>
+    <w:p>
+      <w:r>
+        <w:t>D. Cung cấp cách tạo ra các đối tượng mà không cần biết lớp cụ thể.</w:t>
+      </w:r>
+    </w:p>
+    <w:p>
+      <w:r>
+        <w:rPr>
+          <w:b/>
+          <w:bCs/>
+        </w:rPr>
+        <w:t>ID: 21097</w:t>
+      </w:r>
+    </w:p>
+    <w:p>
+      <w:r>
+        <w:rPr>
+          <w:b/>
+          <w:bCs/>
+        </w:rPr>
+        <w:t>Câu 5: Trong lập trình hướng đối tượng, tính chất nào cho phép một lớp con kế thừa thuộc tính và phương thức từ lớp cha?</w:t>
+      </w:r>
+    </w:p>
+    <w:p>
+      <w:r>
+        <w:t>Đáp án:</w:t>
+      </w:r>
+    </w:p>
+    <w:p>
+      <w:r>
+        <w:rPr>
+          <w:highlight w:val="yellow"/>
+        </w:rPr>
+        <w:t>A. Tính kế thừa (Inheritance)</w:t>
+      </w:r>
+    </w:p>
+    <w:p>
+      <w:r>
+        <w:t>B. Tính đa hình (Polymorphism)</w:t>
+      </w:r>
+    </w:p>
+    <w:p>
+      <w:r>
+        <w:t>C. Tính đóng gói (Encapsulation)</w:t>
+      </w:r>
+    </w:p>
+    <w:p>
+      <w:r>
+        <w:t>D. Tính trừu tượng (Abstraction)</w:t>
+      </w:r>
+    </w:p>
+    <w:p>
+      <w:r>
+        <w:rPr>
+          <w:b/>
+          <w:bCs/>
+        </w:rPr>
         <w:lastRenderedPageBreak/>
-        <w:t>Câu 27: Kết quả của chương trình sau là gì?set1 = {1, 2, 3} set2 = set1.add(4) print(set2)</w:t>
-      </w:r>
-    </w:p>
-    <w:p>
-      <w:r>
-        <w:t>Đáp án:</w:t>
-      </w:r>
-    </w:p>
-    <w:p>
-      <w:pPr>
-        <w:rPr>
-          <w:highlight w:val="green"/>
-        </w:rPr>
-      </w:pPr>
-      <w:r>
-        <w:rPr>
-          <w:highlight w:val="green"/>
-        </w:rPr>
-        <w:t>A. None</w:t>
-      </w:r>
-    </w:p>
-    <w:p>
-      <w:r>
-        <w:t>B. {1, 2, 3, 4}</w:t>
-      </w:r>
-    </w:p>
-    <w:p>
-      <w:r>
-        <w:t>C. {1, 2, 3}</w:t>
-      </w:r>
-    </w:p>
-    <w:p>
-      <w:r>
-        <w:t>D. Invalid Syntax</w:t>
-      </w:r>
-    </w:p>
-    <w:p>
-      <w:r>
-        <w:t>ID: 11422</w:t>
-      </w:r>
-    </w:p>
-    <w:p>
-      <w:r>
-        <w:t>Câu 28: Giả sử bạn có Set students = {'Alice', 'Bob', 'Charlie'} và bạn muốn thêm 'David' vào Set này. Viết lệnh nào dưới đây là đúng?</w:t>
-      </w:r>
-    </w:p>
-    <w:p>
-      <w:r>
-        <w:t>Đáp án:</w:t>
-      </w:r>
-    </w:p>
-    <w:p>
-      <w:r>
-        <w:rPr>
-          <w:highlight w:val="green"/>
-        </w:rPr>
-        <w:t>A. students.add('David')</w:t>
-      </w:r>
-    </w:p>
-    <w:p>
-      <w:r>
-        <w:t>B. students.append('David')</w:t>
-      </w:r>
-    </w:p>
-    <w:p>
-      <w:r>
-        <w:t>C. students.insert('David')</w:t>
-      </w:r>
-    </w:p>
-    <w:p>
-      <w:r>
-        <w:t>D. students.extend('David')</w:t>
-      </w:r>
-    </w:p>
-    <w:p>
-      <w:r>
-        <w:t>ID: 11423</w:t>
-      </w:r>
-    </w:p>
-    <w:p>
-      <w:r>
-        <w:t>Câu 29: Bạn có hai Set A = {1, 2, 3, 4, 5} và B = {4, 5, 6, 7, 8}. Viết lệnh để tạo một Set mới chứa các phần tử xuất hiện trong cả hai Set.</w:t>
-      </w:r>
-    </w:p>
-    <w:p>
-      <w:r>
-        <w:t>Đáp án:</w:t>
-      </w:r>
-    </w:p>
-    <w:p>
-      <w:r>
-        <w:rPr>
-          <w:highlight w:val="green"/>
-        </w:rPr>
-        <w:t>A. intersection_set = A B</w:t>
-      </w:r>
-    </w:p>
-    <w:p>
-      <w:r>
-        <w:t>B. intersection_set = A.union(B)</w:t>
-      </w:r>
-    </w:p>
-    <w:p>
-      <w:r>
-        <w:t>C. intersection_set = A.difference(B)</w:t>
-      </w:r>
-    </w:p>
-    <w:p>
-      <w:r>
-        <w:t>D. intersection_set = A.symmetric_difference(B)</w:t>
-      </w:r>
-    </w:p>
-    <w:p>
-      <w:r>
-        <w:t>ID: 11432</w:t>
-      </w:r>
-    </w:p>
-    <w:p>
-      <w:r>
-        <w:t>Câu 30: Bạn có hai Set A = {1, 2, 3, 4, 5} và B = {4, 5, 6, 7, 8}. Viết lệnh để tạo một Set mới chứa các phần tử chỉ xuất hiện trong Set A.</w:t>
-      </w:r>
-    </w:p>
-    <w:p>
-      <w:r>
-        <w:t>Đáp án:</w:t>
-      </w:r>
-    </w:p>
-    <w:p>
-      <w:pPr>
-        <w:rPr>
-          <w:highlight w:val="green"/>
-        </w:rPr>
-      </w:pPr>
-      <w:r>
-        <w:rPr>
-          <w:highlight w:val="green"/>
-        </w:rPr>
-        <w:t>A. difference_set = A - B</w:t>
+        <w:t>ID: 21108</w:t>
+      </w:r>
+    </w:p>
+    <w:p>
+      <w:r>
+        <w:rPr>
+          <w:b/>
+          <w:bCs/>
+        </w:rPr>
+        <w:t>Câu 6: Đoạn mã sau đây thể hiện các tính chất nào của lập trình hướng đối tượng?class Shape: def area(self): pass class Rectangle(Shape): def area(self): return "Rectangle area" class Circle(Shape): def area(self): return "Circle area"</w:t>
+      </w:r>
+    </w:p>
+    <w:p>
+      <w:r>
+        <w:t>Đáp án:</w:t>
+      </w:r>
+    </w:p>
+    <w:p>
+      <w:r>
+        <w:t>A. Tính đóng gói, tính kế thừa và tính đa hình</w:t>
+      </w:r>
+    </w:p>
+    <w:p>
+      <w:r>
+        <w:rPr>
+          <w:highlight w:val="yellow"/>
+        </w:rPr>
+        <w:t>B. Tính kế thừa và tính đa hình</w:t>
+      </w:r>
+    </w:p>
+    <w:p>
+      <w:r>
+        <w:t>C. Tính đa hình và tính đóng gói</w:t>
+      </w:r>
+    </w:p>
+    <w:p>
+      <w:r>
+        <w:t>D. Tính đóng gói và tính trừu tượng</w:t>
+      </w:r>
+    </w:p>
+    <w:p>
+      <w:r>
+        <w:rPr>
+          <w:b/>
+          <w:bCs/>
+        </w:rPr>
+        <w:t>ID: 21123</w:t>
+      </w:r>
+    </w:p>
+    <w:p>
+      <w:r>
+        <w:rPr>
+          <w:b/>
+          <w:bCs/>
+        </w:rPr>
+        <w:t>Câu 7: Bạn cần xây dựng một lớp HinhChuNhat để tính diện tích và chu vi của hình chữ nhật. Viết phương thức tinh_dien_tich và tinh_chu_vi cho lớp đó. Chọn phương án đúng để tính diện tích và chu vi.class HinhChuNhat: def __init__(self, chieu_dai, chieu_rong): self.chieu_dai = chieu_dai self.chieu_rong = chieu_rong def tinh_dien_tich(self): # Điền phương án ở đây def tinh_chu_vi(self): # Điền phương án ở đây</w:t>
+      </w:r>
+    </w:p>
+    <w:p>
+      <w:r>
+        <w:t>Đáp án:</w:t>
+      </w:r>
+    </w:p>
+    <w:p>
+      <w:r>
+        <w:rPr>
+          <w:highlight w:val="yellow"/>
+        </w:rPr>
+        <w:t>A. return self.chieu_dai * self.chieu_rong và return 2 * (self.chieu_dai + self.chieu_rong)</w:t>
+      </w:r>
+    </w:p>
+    <w:p>
+      <w:r>
+        <w:t>B. return self.chieu_dai + self.chieu_rong và return self.chieu_dai * self.chieu_rong</w:t>
+      </w:r>
+    </w:p>
+    <w:p>
+      <w:r>
+        <w:t>C. return 2 * (self.chieu_dai + self.chieu_rong) và return self.chieu_dai * self.chieu_rong</w:t>
+      </w:r>
+    </w:p>
+    <w:p>
+      <w:r>
+        <w:t>D. return self.chieu_dai * self.chieu_dai và return 4 * self.chieu_rong</w:t>
+      </w:r>
+    </w:p>
+    <w:p>
+      <w:r>
+        <w:rPr>
+          <w:b/>
+          <w:bCs/>
+        </w:rPr>
+        <w:t>ID: 21130</w:t>
+      </w:r>
+    </w:p>
+    <w:p>
+      <w:r>
+        <w:rPr>
+          <w:b/>
+          <w:bCs/>
+        </w:rPr>
+        <w:t>Câu 8: Bạn cần tạo một lớp PhanSo để biểu diễn phân số và phương thức rut_gon để rút gọn phân số. Chọn phương án đúng cho phương thức rut_gon.class PhanSo: def __init__(self, tu_so, mau_so): self.tu_so = tu_so self.mau_so = mau_so def rut_gon(self): # Điền phương án ở đây</w:t>
+      </w:r>
+    </w:p>
+    <w:p>
+      <w:r>
+        <w:t>Đáp án:</w:t>
+      </w:r>
+    </w:p>
+    <w:p>
+      <w:r>
+        <w:rPr>
+          <w:highlight w:val="yellow"/>
+        </w:rPr>
+        <w:t>A. Tìm UCLN của tử số và mẫu số, rồi chia cả tử và mẫu cho UCLN</w:t>
+      </w:r>
+    </w:p>
+    <w:p>
+      <w:r>
+        <w:t>B. Tìm BSCNN của tử số và mẫu số, rồi chia cả tử và mẫu cho BSCNN</w:t>
       </w:r>
     </w:p>
     <w:p>
       <w:r>
         <w:lastRenderedPageBreak/>
-        <w:t>B. difference_set = A B</w:t>
-      </w:r>
-    </w:p>
-    <w:p>
-      <w:r>
-        <w:t>C. difference_set = A.union(B)</w:t>
-      </w:r>
-    </w:p>
-    <w:p>
-      <w:r>
-        <w:t>D. difference_set = A.symmetric_difference(B)</w:t>
-      </w:r>
-    </w:p>
+        <w:t>C. Chỉ rút gọn khi tử số nhỏ hơn mẫu số</w:t>
+      </w:r>
+    </w:p>
+    <w:p>
+      <w:r>
+        <w:t>D. Không cần rút gọn nếu tử số là 0</w:t>
+      </w:r>
+    </w:p>
+    <w:p>
+      <w:r>
+        <w:rPr>
+          <w:b/>
+          <w:bCs/>
+        </w:rPr>
+        <w:t>ID: 21134</w:t>
+      </w:r>
+    </w:p>
+    <w:p>
+      <w:r>
+        <w:rPr>
+          <w:b/>
+          <w:bCs/>
+        </w:rPr>
+        <w:t>Câu 9: Trong đoạn mã dưới đây, đối tượng dog thuộc lớp Animal. Hãy chọn phương án đúng để sửa lỗi ở phương thức bark.class Animal: def __init__(self, name): self.name = name def bark(self): print(self.name, "says woof!")</w:t>
+      </w:r>
+    </w:p>
+    <w:p>
+      <w:r>
+        <w:t>Đáp án:</w:t>
+      </w:r>
+    </w:p>
+    <w:p>
+      <w:r>
+        <w:rPr>
+          <w:highlight w:val="yellow"/>
+        </w:rPr>
+        <w:t>A. Không có lỗi, đoạn mã đúng</w:t>
+      </w:r>
+    </w:p>
+    <w:p>
+      <w:r>
+        <w:t>B. Đổi từ khóa self thành tên đối tượng cụ thể</w:t>
+      </w:r>
+    </w:p>
+    <w:p>
+      <w:r>
+        <w:t>C. Đảm bảo đối tượng dog được khởi tạo với tên hợp lệ</w:t>
+      </w:r>
+    </w:p>
+    <w:p>
+      <w:r>
+        <w:t>D. Đổi tên phương thức bark thành speak</w:t>
+      </w:r>
+    </w:p>
+    <w:p>
+      <w:r>
+        <w:rPr>
+          <w:b/>
+          <w:bCs/>
+        </w:rPr>
+        <w:t>ID: 21136</w:t>
+      </w:r>
+    </w:p>
+    <w:p>
+      <w:r>
+        <w:rPr>
+          <w:b/>
+          <w:bCs/>
+        </w:rPr>
+        <w:t>Câu 10: Bạn cần xây dựng lớp TamGiac để kiểm tra xem ba cạnh có phải là một tam giác hợp lệ hay không. Chọn phương án đúng để xây dựng phương thức kiem_tra.class TamGiac: def __init__(self, a, b, c): self.a = a self.b = b self.c = c def kiem_tra(self): # Điền phương án ở đây</w:t>
+      </w:r>
+    </w:p>
+    <w:p>
+      <w:r>
+        <w:t>Đáp án:</w:t>
+      </w:r>
+    </w:p>
+    <w:p>
+      <w:r>
+        <w:rPr>
+          <w:highlight w:val="yellow"/>
+        </w:rPr>
+        <w:t>A. if self.a + self.b self.c and self.a + self.c self.b and self.b + self.c self.a: return True</w:t>
+      </w:r>
+    </w:p>
+    <w:p>
+      <w:r>
+        <w:t>B. if self.a + self.b == self.c: return True</w:t>
+      </w:r>
+    </w:p>
+    <w:p>
+      <w:r>
+        <w:t>C. if self.a * self.b * self.c 0: return True</w:t>
+      </w:r>
+    </w:p>
+    <w:p>
+      <w:r>
+        <w:t>D. if self.a == self.b == self.c: return True</w:t>
+      </w:r>
+    </w:p>
+    <w:p>
+      <w:r>
+        <w:rPr>
+          <w:b/>
+          <w:bCs/>
+        </w:rPr>
+        <w:t>ID: 21146</w:t>
+      </w:r>
+    </w:p>
+    <w:p>
+      <w:r>
+        <w:rPr>
+          <w:b/>
+          <w:bCs/>
+        </w:rPr>
+        <w:t>Câu 11: Cho đoạn mã sau, phương thức __str__ sẽ trả về gì khi in đối tượng car?class Vehicle: def __init__(self, brand, color): self.brand = brand self.color = color def __str__(self): return f"{self.brand} - {self.color}" car = Vehicle("Toyota", "Red")print(car)</w:t>
+      </w:r>
+    </w:p>
+    <w:p>
+      <w:r>
+        <w:t>Đáp án:</w:t>
+      </w:r>
+    </w:p>
+    <w:p>
+      <w:r>
+        <w:rPr>
+          <w:highlight w:val="yellow"/>
+        </w:rPr>
+        <w:t>A. Toyota - Red</w:t>
+      </w:r>
+    </w:p>
+    <w:p>
+      <w:r>
+        <w:t>B. brand - color</w:t>
+      </w:r>
+    </w:p>
+    <w:p>
+      <w:r>
+        <w:lastRenderedPageBreak/>
+        <w:t>C. Vehicle object</w:t>
+      </w:r>
+    </w:p>
+    <w:p>
+      <w:r>
+        <w:t>D. Không in gì</w:t>
+      </w:r>
+    </w:p>
+    <w:p>
+      <w:r>
+        <w:rPr>
+          <w:b/>
+          <w:bCs/>
+        </w:rPr>
+        <w:t>ID: 21148</w:t>
+      </w:r>
+    </w:p>
+    <w:p>
+      <w:r>
+        <w:rPr>
+          <w:b/>
+          <w:bCs/>
+        </w:rPr>
+        <w:t>Câu 12: Bạn cần xây dựng lớp Circle để tính chu vi và diện tích hình tròn với phương thức tinh_chu_vi và tinh_dien_tich. Hãy chọn phương án đúng.class Circle: def __init__(self, ban_kinh): self.ban_kinh = ban_kinh def tinh_chu_vi(self): # Điền phương án ở đây def tinh_dien_tich(self): # Điền phương án ở đây</w:t>
+      </w:r>
+    </w:p>
+    <w:p>
+      <w:r>
+        <w:t>Đáp án:</w:t>
+      </w:r>
+    </w:p>
+    <w:p>
+      <w:r>
+        <w:rPr>
+          <w:highlight w:val="yellow"/>
+        </w:rPr>
+        <w:t>A. return 2 * 3.14 * self.ban_kinh và return 3.14 * self.ban_kinh ** 2</w:t>
+      </w:r>
+    </w:p>
+    <w:p>
+      <w:r>
+        <w:t>B. return 3.14 * self.ban_kinh ** 2 và return 2 * 3.14 * self.ban_kinh</w:t>
+      </w:r>
+    </w:p>
+    <w:p>
+      <w:r>
+        <w:t>C. return self.ban_kinh * self.ban_kinh và return 2 * self.ban_kinh</w:t>
+      </w:r>
+    </w:p>
+    <w:p>
+      <w:r>
+        <w:t>D. return self.ban_kinh ** 2 * 3.14 và return 3.14 * self.ban_kinh ** 2</w:t>
+      </w:r>
+    </w:p>
+    <w:p>
+      <w:r>
+        <w:rPr>
+          <w:b/>
+          <w:bCs/>
+        </w:rPr>
+        <w:t>ID: 21162</w:t>
+      </w:r>
+    </w:p>
+    <w:p>
+      <w:r>
+        <w:rPr>
+          <w:b/>
+          <w:bCs/>
+        </w:rPr>
+        <w:t>Câu 13: Lớp BankAccount có thuộc tính balance riêng tư. Hãy chọn phương án đúng để truy cập và thay đổi giá trị của balance.class BankAccount: def __init__(self, balance): self.__balance = balance def deposit(self, amount): self.__balance += amount def get_balance(self): return self.__balance</w:t>
+      </w:r>
+    </w:p>
+    <w:p>
+      <w:r>
+        <w:t>Đáp án:</w:t>
+      </w:r>
+    </w:p>
+    <w:p>
+      <w:r>
+        <w:rPr>
+          <w:highlight w:val="yellow"/>
+        </w:rPr>
+        <w:t>A. Sử dụng phương thức deposit và get_balance</w:t>
+      </w:r>
+    </w:p>
+    <w:p>
+      <w:r>
+        <w:t>B. Truy cập trực tiếp account.__balance</w:t>
+      </w:r>
+    </w:p>
+    <w:p>
+      <w:r>
+        <w:t>C. Đặt lại giá trị của __balance trực tiếp</w:t>
+      </w:r>
+    </w:p>
+    <w:p>
+      <w:r>
+        <w:t>D. Không thể thay đổi giá trị của balance</w:t>
+      </w:r>
+    </w:p>
+    <w:p>
+      <w:r>
+        <w:rPr>
+          <w:b/>
+          <w:bCs/>
+        </w:rPr>
+        <w:t>ID: 21177</w:t>
+      </w:r>
+    </w:p>
+    <w:p>
+      <w:r>
+        <w:rPr>
+          <w:b/>
+          <w:bCs/>
+        </w:rPr>
+        <w:t>Câu 14: Cho đoạn mã dưới đây, kết quả của lệnh print(emp.get_name()) là gì?class Person: def __init__(self, name): self.name = name def get_name(self): return self.name class Employee(Person): def __init__(self, name, employee_id): super().__init__(name) self.employee_id = employee_id emp = Employee("John", "E001")print(emp.get_name())</w:t>
+      </w:r>
+    </w:p>
+    <w:p>
+      <w:r>
+        <w:t>Đáp án:</w:t>
+      </w:r>
+    </w:p>
+    <w:p>
+      <w:r>
+        <w:rPr>
+          <w:highlight w:val="yellow"/>
+        </w:rPr>
+        <w:lastRenderedPageBreak/>
+        <w:t>A. John</w:t>
+      </w:r>
+    </w:p>
+    <w:p>
+      <w:r>
+        <w:t>B. E001</w:t>
+      </w:r>
+    </w:p>
+    <w:p>
+      <w:r>
+        <w:t>C. Person</w:t>
+      </w:r>
+    </w:p>
+    <w:p>
+      <w:r>
+        <w:t>D. Lỗi</w:t>
+      </w:r>
+    </w:p>
+    <w:p>
+      <w:r>
+        <w:rPr>
+          <w:b/>
+          <w:bCs/>
+        </w:rPr>
+        <w:t>ID: 21179</w:t>
+      </w:r>
+    </w:p>
+    <w:p>
+      <w:r>
+        <w:rPr>
+          <w:b/>
+          <w:bCs/>
+        </w:rPr>
+        <w:t>Câu 15: Bạn cần sử dụng tính đa hình (polymorphism) để xử lý nhiều loại đối tượng khác nhau. Hãy chọn phương án đúng để đảm bảo tính đa hình.</w:t>
+      </w:r>
+    </w:p>
+    <w:p>
+      <w:r>
+        <w:t>Đáp án:</w:t>
+      </w:r>
+    </w:p>
+    <w:p>
+      <w:r>
+        <w:rPr>
+          <w:highlight w:val="yellow"/>
+        </w:rPr>
+        <w:t>A. Kế thừa một lớp cha và ghi đè các phương thức</w:t>
+      </w:r>
+    </w:p>
+    <w:p>
+      <w:r>
+        <w:t>B. Chỉ định kiểu dữ liệu cụ thể cho từng lớp</w:t>
+      </w:r>
+    </w:p>
+    <w:p>
+      <w:r>
+        <w:t>C. Không kế thừa bất kỳ lớp nào</w:t>
+      </w:r>
+    </w:p>
+    <w:p>
+      <w:r>
+        <w:t>D. Ghi đè các thuộc tính của lớp cha mà không cần phương thức</w:t>
+      </w:r>
+    </w:p>
+    <w:p>
+      <w:r>
+        <w:rPr>
+          <w:b/>
+          <w:bCs/>
+        </w:rPr>
+        <w:t>ID: 21182</w:t>
+      </w:r>
+    </w:p>
+    <w:p>
+      <w:r>
+        <w:rPr>
+          <w:b/>
+          <w:bCs/>
+        </w:rPr>
+        <w:t>Câu 16: Bạn cần tạo một lớp Rectangle để tính toán và so sánh diện tích giữa hai hình chữ nhật. Hãy chọn phương án đúng để triển khai phương thức so sánh __lt__ (less than).class Rectangle: def __init__(self, chieu_dai, chieu_rong): self.chieu_dai = chieu_dai self.chieu_rong = chieu_rong def dien_tich(self): return self.chieu_dai * self.chieu_rong def __lt__(self, other): # Điền phương án so sánh diện tích ở đây</w:t>
+      </w:r>
+    </w:p>
+    <w:p>
+      <w:r>
+        <w:t>Đáp án:</w:t>
+      </w:r>
+    </w:p>
+    <w:p>
+      <w:r>
+        <w:rPr>
+          <w:highlight w:val="yellow"/>
+        </w:rPr>
+        <w:t>A. return self.dien_tich() other.dien_tich()</w:t>
+      </w:r>
+    </w:p>
+    <w:p>
+      <w:r>
+        <w:t>B. return self.chieu_dai other.chieu_dai</w:t>
+      </w:r>
+    </w:p>
+    <w:p>
+      <w:r>
+        <w:t>C. return self.chieu_rong other.chieu_rong</w:t>
+      </w:r>
+    </w:p>
+    <w:p>
+      <w:r>
+        <w:t>D. return other.dien_tich() self.dien_tich()</w:t>
+      </w:r>
+    </w:p>
+    <w:p>
+      <w:r>
+        <w:rPr>
+          <w:b/>
+          <w:bCs/>
+        </w:rPr>
+        <w:t>ID: 21188</w:t>
+      </w:r>
+    </w:p>
+    <w:p>
+      <w:r>
+        <w:rPr>
+          <w:b/>
+          <w:bCs/>
+        </w:rPr>
+        <w:t>Câu 17: Bạn muốn kiểm tra xem hai đối tượng PhanSo có bằng nhau hay không. Hãy chọn phương án đúng để xây dựng phương thức __eq__.class PhanSo: def __init__(self, tu_so, mau_so): self.tu_so = tu_so self.mau_so = mau_so def __eq__(self, other): # Điền phương án kiểm tra bằng nhau ở đây</w:t>
+      </w:r>
+    </w:p>
+    <w:p>
+      <w:r>
+        <w:lastRenderedPageBreak/>
+        <w:t>Đáp án:</w:t>
+      </w:r>
+    </w:p>
+    <w:p>
+      <w:r>
+        <w:rPr>
+          <w:highlight w:val="yellow"/>
+        </w:rPr>
+        <w:t>A. return self.tu_so * other.mau_so == self.mau_so * other.tu_so</w:t>
+      </w:r>
+    </w:p>
+    <w:p>
+      <w:r>
+        <w:t>B. return self.tu_so == other.tu_so</w:t>
+      </w:r>
+    </w:p>
+    <w:p>
+      <w:r>
+        <w:t>C. return self.mau_so == other.mau_so</w:t>
+      </w:r>
+    </w:p>
+    <w:p>
+      <w:r>
+        <w:t>D. return self.tu_so == other.tu_so and self.mau_so == other.mau_so</w:t>
+      </w:r>
+    </w:p>
+    <w:p>
+      <w:r>
+        <w:rPr>
+          <w:b/>
+          <w:bCs/>
+        </w:rPr>
+        <w:t>ID: 21211</w:t>
+      </w:r>
+    </w:p>
+    <w:p>
+      <w:r>
+        <w:rPr>
+          <w:b/>
+          <w:bCs/>
+        </w:rPr>
+        <w:t>Câu 18: Lớp Person có phương thức greet để chào hỏi. Lớp Employee kế thừa từ Person và ghi đè phương thức greet. Chọn phương án đúng để đảm bảo lớp Employee có thể gọi phương thức greet từ lớp cha Person.class Person: def greet(self): return "Hello!" class Employee(Person): def greet(self): return f"Hi, {super().greet()}" emp = Employee()print(emp.greet())</w:t>
+      </w:r>
+    </w:p>
+    <w:p>
+      <w:r>
+        <w:t>Đáp án:</w:t>
+      </w:r>
+    </w:p>
+    <w:p>
+      <w:r>
+        <w:rPr>
+          <w:highlight w:val="yellow"/>
+        </w:rPr>
+        <w:t>A. Hi, Hello!</w:t>
+      </w:r>
+    </w:p>
+    <w:p>
+      <w:r>
+        <w:t>B. Hello!</w:t>
+      </w:r>
+    </w:p>
+    <w:p>
+      <w:r>
+        <w:t>C. Hi, Hi, Hello!</w:t>
+      </w:r>
+    </w:p>
+    <w:p>
+      <w:r>
+        <w:t>D. Hi!</w:t>
+      </w:r>
+    </w:p>
+    <w:p>
+      <w:r>
+        <w:rPr>
+          <w:b/>
+          <w:bCs/>
+        </w:rPr>
+        <w:t>ID: 21226</w:t>
+      </w:r>
+    </w:p>
+    <w:p>
+      <w:r>
+        <w:rPr>
+          <w:b/>
+          <w:bCs/>
+        </w:rPr>
+        <w:t>Câu 19: Bạn cần cài đặt một lớp Student với thuộc tính grades là một danh sách điểm số và phương thức average để tính điểm trung bình. Hãy chọn phương án đúng để cài đặt phương thức average.class Student: def __init__(self, grades): self.grades = grades def average(self): # Điền phương án ở đây</w:t>
+      </w:r>
+    </w:p>
+    <w:p>
+      <w:r>
+        <w:t>Đáp án:</w:t>
+      </w:r>
+    </w:p>
+    <w:p>
+      <w:r>
+        <w:rPr>
+          <w:highlight w:val="yellow"/>
+        </w:rPr>
+        <w:t>A. return sum(self.grades) / len(self.grades)</w:t>
+      </w:r>
+    </w:p>
+    <w:p>
+      <w:r>
+        <w:t>B. return max(self.grades) / len(self.grades)</w:t>
+      </w:r>
+    </w:p>
+    <w:p>
+      <w:r>
+        <w:t>C. return min(self.grades) / len(self.grades)</w:t>
+      </w:r>
+    </w:p>
+    <w:p>
+      <w:r>
+        <w:t>D. return sum(self.grades) / 100</w:t>
+      </w:r>
+    </w:p>
+    <w:p>
+      <w:r>
+        <w:rPr>
+          <w:b/>
+          <w:bCs/>
+        </w:rPr>
+        <w:t>ID: 21228</w:t>
+      </w:r>
+    </w:p>
+    <w:p>
+      <w:r>
+        <w:rPr>
+          <w:b/>
+          <w:bCs/>
+        </w:rPr>
+        <w:lastRenderedPageBreak/>
+        <w:t>Câu 20: Lớp Person có phương thức update_age để cập nhật tuổi. Hãy chọn phương án đúng để đảm bảo phương thức này hoạt động chính xác.class Person: def __init__(self, name, age): self.name = name self.age = age def update_age(self, new_age): # Điền phương án ở đây</w:t>
+      </w:r>
+    </w:p>
+    <w:p>
+      <w:r>
+        <w:t>Đáp án:</w:t>
+      </w:r>
+    </w:p>
+    <w:p>
+      <w:r>
+        <w:rPr>
+          <w:highlight w:val="yellow"/>
+        </w:rPr>
+        <w:t>A. self.age = new_age</w:t>
+      </w:r>
+    </w:p>
+    <w:p>
+      <w:r>
+        <w:t>B. self.age = new_age + self.age</w:t>
+      </w:r>
+    </w:p>
+    <w:p>
+      <w:r>
+        <w:t>C. self.age = self.age + new_age</w:t>
+      </w:r>
+    </w:p>
+    <w:p>
+      <w:r>
+        <w:t>D. self.age = new_age - self.age</w:t>
+      </w:r>
+    </w:p>
+    <w:p>
+      <w:r>
+        <w:rPr>
+          <w:b/>
+          <w:bCs/>
+        </w:rPr>
+        <w:t>ID: 21232</w:t>
+      </w:r>
+    </w:p>
+    <w:p>
+      <w:r>
+        <w:rPr>
+          <w:b/>
+          <w:bCs/>
+        </w:rPr>
+        <w:t>Câu 21: Bạn cần tạo lớp Rectangle với phương thức is_square để kiểm tra nếu nó là hình vuông. Hãy chọn phương án đúng.class Rectangle: def __init__(self, width, height): self.width = width self.height = height def is_square(self): # Điền phương án ở đây</w:t>
+      </w:r>
+    </w:p>
+    <w:p>
+      <w:r>
+        <w:t>Đáp án:</w:t>
+      </w:r>
+    </w:p>
+    <w:p>
+      <w:r>
+        <w:rPr>
+          <w:highlight w:val="yellow"/>
+        </w:rPr>
+        <w:t>A. return self.width == self.height</w:t>
+      </w:r>
+    </w:p>
+    <w:p>
+      <w:r>
+        <w:t>B. return self.width self.height</w:t>
+      </w:r>
+    </w:p>
+    <w:p>
+      <w:r>
+        <w:t>C. return self.width self.height</w:t>
+      </w:r>
+    </w:p>
+    <w:p>
+      <w:r>
+        <w:t>D. return self.width != self.height</w:t>
+      </w:r>
+    </w:p>
+    <w:p>
+      <w:r>
+        <w:rPr>
+          <w:b/>
+          <w:bCs/>
+        </w:rPr>
+        <w:t>ID: 21236</w:t>
+      </w:r>
+    </w:p>
+    <w:p>
+      <w:r>
+        <w:rPr>
+          <w:b/>
+          <w:bCs/>
+        </w:rPr>
+        <w:t>Câu 22: Lớp BankAccount có phương thức transfer để chuyển tiền giữa hai tài khoản. Hãy chọn phương án đúng để cài đặt phương thức transfer.class BankAccount: def __init__(self, balance): self.balance = balance def transfer(self, other_account, amount): # Điền phương án ở đây</w:t>
+      </w:r>
+    </w:p>
+    <w:p>
+      <w:r>
+        <w:t>Đáp án:</w:t>
+      </w:r>
+    </w:p>
+    <w:p>
+      <w:r>
+        <w:rPr>
+          <w:highlight w:val="yellow"/>
+        </w:rPr>
+        <w:t>A. self.balance -= amount; other_account.balance += amount</w:t>
+      </w:r>
+    </w:p>
+    <w:p>
+      <w:r>
+        <w:t>B. self.balance += amount; other_account.balance -= amount</w:t>
+      </w:r>
+    </w:p>
+    <w:p>
+      <w:r>
+        <w:t>C. self.balance -= amount; other_account.balance -= amount</w:t>
+      </w:r>
+    </w:p>
+    <w:p>
+      <w:r>
+        <w:t>D. self.balance += amount; other_account.balance += amount</w:t>
+      </w:r>
+    </w:p>
+    <w:p>
+      <w:r>
+        <w:rPr>
+          <w:b/>
+          <w:bCs/>
+        </w:rPr>
+        <w:lastRenderedPageBreak/>
+        <w:t>ID: 21240</w:t>
+      </w:r>
+    </w:p>
+    <w:p>
+      <w:r>
+        <w:rPr>
+          <w:b/>
+          <w:bCs/>
+        </w:rPr>
+        <w:t>Câu 23: Bạn cần tạo lớp Vehicle với phương thức display_info để hiển thị thông tin về xe. Lớp Car kế thừa từ Vehicle và cần thêm thông tin về model. Hãy chọn phương án đúng. class Vehicle: def __init__(self, brand): self.brand = brand def display_info(self): # Điền phương án ở đây class Car(Vehicle): def __init__(self, brand, model): super().__init__(brand) self.model = model</w:t>
+      </w:r>
+    </w:p>
+    <w:p>
+      <w:r>
+        <w:t>Đáp án:</w:t>
+      </w:r>
+    </w:p>
+    <w:p>
+      <w:r>
+        <w:rPr>
+          <w:highlight w:val="yellow"/>
+        </w:rPr>
+        <w:t>A. return f"Brand: {self.brand}, Model: {self.model}"</w:t>
+      </w:r>
+    </w:p>
+    <w:p>
+      <w:r>
+        <w:t>B. return f"Brand: {self.model}"</w:t>
+      </w:r>
+    </w:p>
+    <w:p>
+      <w:r>
+        <w:t>C. return f"Model: {self.brand}, Brand: {self.model}"</w:t>
+      </w:r>
+    </w:p>
+    <w:p>
+      <w:r>
+        <w:t>D. return f"Brand: {self.brand}"</w:t>
+      </w:r>
+    </w:p>
+    <w:p>
+      <w:r>
+        <w:rPr>
+          <w:b/>
+          <w:bCs/>
+        </w:rPr>
+        <w:t>ID: 21244</w:t>
+      </w:r>
+    </w:p>
+    <w:p>
+      <w:r>
+        <w:rPr>
+          <w:b/>
+          <w:bCs/>
+        </w:rPr>
+        <w:t>Câu 24: Bạn cần cài đặt lớp Person với phương thức celebrate_birthday để tăng tuổi lên một năm. Hãy chọn phương án đúng.class Person: def __init__(self, name, age): self.name = name self.age = age def celebrate_birthday(self): # Điền phương án ở đây</w:t>
+      </w:r>
+    </w:p>
+    <w:p>
+      <w:r>
+        <w:t>Đáp án:</w:t>
+      </w:r>
+    </w:p>
+    <w:p>
+      <w:r>
+        <w:rPr>
+          <w:highlight w:val="yellow"/>
+        </w:rPr>
+        <w:t>A. self.age += 1</w:t>
+      </w:r>
+    </w:p>
+    <w:p>
+      <w:r>
+        <w:t>B. self.age = self.age - 1</w:t>
+      </w:r>
+    </w:p>
+    <w:p>
+      <w:r>
+        <w:t>C. self.age = self.age * 2</w:t>
+      </w:r>
+    </w:p>
+    <w:p>
+      <w:r>
+        <w:t>D. self.age = self.age + 2</w:t>
+      </w:r>
+    </w:p>
+    <w:p>
+      <w:r>
+        <w:rPr>
+          <w:b/>
+          <w:bCs/>
+        </w:rPr>
+        <w:t>ID: 21249</w:t>
+      </w:r>
+    </w:p>
+    <w:p>
+      <w:r>
+        <w:rPr>
+          <w:b/>
+          <w:bCs/>
+        </w:rPr>
+        <w:t>Câu 25: Lớp Shape có phương thức describe để mô tả hình dạng. Lớp Circle kế thừa từ Shape và cần thêm thông tin về bán kính. Hãy chọn phương án đúng.class Shape: def describe(self): return "This is a shape." class Circle(Shape): def __init__(self, radius): self.radius = radius def describe(self): # Điền phương án ở đây</w:t>
+      </w:r>
+    </w:p>
+    <w:p>
+      <w:r>
+        <w:t>Đáp án:</w:t>
+      </w:r>
+    </w:p>
+    <w:p>
+      <w:r>
+        <w:rPr>
+          <w:highlight w:val="yellow"/>
+        </w:rPr>
+        <w:t>A. return f"This is a circle with radius {self.radius}"</w:t>
+      </w:r>
+    </w:p>
+    <w:p>
+      <w:r>
+        <w:t>B. return f"This is a shape with radius {self.radius}"</w:t>
+      </w:r>
+    </w:p>
+    <w:p>
+      <w:r>
+        <w:t>C. return f"This is a circle"</w:t>
+      </w:r>
+    </w:p>
+    <w:p>
+      <w:r>
+        <w:lastRenderedPageBreak/>
+        <w:t>D. return f"Radius: {self.radius}"</w:t>
+      </w:r>
+    </w:p>
+    <w:p>
+      <w:r>
+        <w:rPr>
+          <w:b/>
+          <w:bCs/>
+        </w:rPr>
+        <w:t>ID: 21250</w:t>
+      </w:r>
+    </w:p>
+    <w:p>
+      <w:r>
+        <w:rPr>
+          <w:b/>
+          <w:bCs/>
+        </w:rPr>
+        <w:t>Câu 26: Lớp Employee có phương thức calculate_salary để tính lương. Lớp Manager kế thừa từ Employee và cần thêm hệ số lương. Hãy chọn phương án đúng.class Employee: def __init__(self, base_salary): self.base_salary = base_salary def calculate_salary(self): return self.base_salary class Manager(Employee): def __init__(self, base_salary, multiplier): super().__init__(base_salary) self.multiplier = multiplier def calculate_salary(self): # Điền phương án ở đây</w:t>
+      </w:r>
+    </w:p>
+    <w:p>
+      <w:r>
+        <w:t>Đáp án:</w:t>
+      </w:r>
+    </w:p>
+    <w:p>
+      <w:r>
+        <w:rPr>
+          <w:highlight w:val="yellow"/>
+        </w:rPr>
+        <w:t>A. return super().calculate_salary() * self.multiplier</w:t>
+      </w:r>
+    </w:p>
+    <w:p>
+      <w:r>
+        <w:t>B. return self.base_salary * self.multiplier</w:t>
+      </w:r>
+    </w:p>
+    <w:p>
+      <w:r>
+        <w:t>C. return super().calculate_salary() + self.multiplier</w:t>
+      </w:r>
+    </w:p>
+    <w:p>
+      <w:r>
+        <w:t>D. return self.base_salary + self.multiplier</w:t>
+      </w:r>
+    </w:p>
+    <w:p>
+      <w:r>
+        <w:rPr>
+          <w:b/>
+          <w:bCs/>
+        </w:rPr>
+        <w:t>ID: 21265</w:t>
+      </w:r>
+    </w:p>
+    <w:p>
+      <w:r>
+        <w:rPr>
+          <w:b/>
+          <w:bCs/>
+        </w:rPr>
+        <w:t>Câu 27: Lớp Book có phương thức discount_price để áp dụng giảm giá cho sách. Hãy chọn phương án đúng để áp dụng giảm giá.class Book: def __init__(self, price): self.price = price def discount_price(self, discount): # Điền phương án ở đây</w:t>
+      </w:r>
+    </w:p>
+    <w:p>
+      <w:r>
+        <w:t>Đáp án:</w:t>
+      </w:r>
+    </w:p>
+    <w:p>
+      <w:r>
+        <w:rPr>
+          <w:highlight w:val="yellow"/>
+        </w:rPr>
+        <w:t>A. return self.price * (1 - discount)</w:t>
+      </w:r>
+    </w:p>
+    <w:p>
+      <w:r>
+        <w:t>B. return self.price * discount</w:t>
+      </w:r>
+    </w:p>
+    <w:p>
+      <w:r>
+        <w:t>C. return self.price - discount</w:t>
+      </w:r>
+    </w:p>
+    <w:p>
+      <w:r>
+        <w:t>D. return self.price + discount</w:t>
+      </w:r>
+    </w:p>
+    <w:p>
+      <w:r>
+        <w:rPr>
+          <w:b/>
+          <w:bCs/>
+        </w:rPr>
+        <w:t>ID: 21271</w:t>
+      </w:r>
+    </w:p>
+    <w:p>
+      <w:r>
+        <w:rPr>
+          <w:b/>
+          <w:bCs/>
+        </w:rPr>
+        <w:t>Câu 28: Bạn cần cài đặt lớp Account với phương thức withdraw để rút tiền. Hãy chọn phương án đúng để kiểm tra số dư và thực hiện giao dịch.class Account: def __init__(self, balance): self.balance = balance def withdraw(self, amount): # Điền phương án ở đây</w:t>
+      </w:r>
+    </w:p>
+    <w:p>
+      <w:r>
+        <w:t>Đáp án:</w:t>
+      </w:r>
+    </w:p>
+    <w:p>
+      <w:r>
+        <w:t>A. if amount = self.balance: self.balance -= amount</w:t>
+      </w:r>
+    </w:p>
+    <w:p>
+      <w:r>
+        <w:rPr>
+          <w:highlight w:val="yellow"/>
+        </w:rPr>
+        <w:lastRenderedPageBreak/>
+        <w:t>B. if amount self.balance: self.balance -= amount</w:t>
+      </w:r>
+    </w:p>
+    <w:p>
+      <w:r>
+        <w:t>C. self.balance -= amount</w:t>
+      </w:r>
+    </w:p>
+    <w:p>
+      <w:r>
+        <w:t>D. self.balance += amount</w:t>
+      </w:r>
+    </w:p>
+    <w:p>
+      <w:r>
+        <w:rPr>
+          <w:b/>
+          <w:bCs/>
+        </w:rPr>
+        <w:t>ID: 21276</w:t>
+      </w:r>
+    </w:p>
+    <w:p>
+      <w:r>
+        <w:rPr>
+          <w:b/>
+          <w:bCs/>
+        </w:rPr>
+        <w:t>Câu 29: Bạn cần cài đặt lớp Team với phương thức add_member để thêm thành viên vào đội. Hãy chọn phương án đúng để cài đặt phương thức này.class Team: def __init__(self): self.members = [] def add_member(self, member): # Điền phương án ở đây</w:t>
+      </w:r>
+    </w:p>
+    <w:p>
+      <w:r>
+        <w:t>Đáp án:</w:t>
+      </w:r>
+    </w:p>
+    <w:p>
+      <w:r>
+        <w:rPr>
+          <w:highlight w:val="yellow"/>
+        </w:rPr>
+        <w:t>A. self.members.append(member)</w:t>
+      </w:r>
+    </w:p>
+    <w:p>
+      <w:r>
+        <w:t>B. self.members = member</w:t>
+      </w:r>
+    </w:p>
+    <w:p>
+      <w:r>
+        <w:t>C. self.members += member</w:t>
+      </w:r>
+    </w:p>
+    <w:p>
+      <w:r>
+        <w:t>D. self.members.insert(0, member)</w:t>
+      </w:r>
+    </w:p>
+    <w:p>
+      <w:r>
+        <w:rPr>
+          <w:b/>
+          <w:bCs/>
+        </w:rPr>
+        <w:t>ID: 21283</w:t>
+      </w:r>
+    </w:p>
+    <w:p>
+      <w:r>
+        <w:rPr>
+          <w:b/>
+          <w:bCs/>
+        </w:rPr>
+        <w:t>Câu 30: Trong lớp Library dưới đây, bạn cần cài đặt phương thức add_book để thêm sách vào thư viện và phương thức find_book để tìm sách theo tên. Hãy chọn phương án đúng để cài đặt phương thức add_book.class Library: def __init__(self): self.books = {} def add_book(self, title, author): # Điền phương án ở đây</w:t>
+      </w:r>
+    </w:p>
+    <w:p>
+      <w:r>
+        <w:t>Đáp án:</w:t>
+      </w:r>
+    </w:p>
+    <w:p>
+      <w:r>
+        <w:rPr>
+          <w:highlight w:val="yellow"/>
+        </w:rPr>
+        <w:t>A. self.books[title] = author</w:t>
+      </w:r>
+    </w:p>
+    <w:p>
+      <w:r>
+        <w:t>B. self.books.append({title: author})</w:t>
+      </w:r>
+    </w:p>
+    <w:p>
+      <w:r>
+        <w:t>C. self.books.add({title: author})</w:t>
+      </w:r>
+    </w:p>
+    <w:p>
+      <w:r>
+        <w:t>D. self.books.update({title: author})</w:t>
+      </w:r>
+    </w:p>
+    <w:p/>
     <w:sectPr>
       <w:pgSz w:w="12240" w:h="15840"/>
       <w:pgMar w:top="1440" w:right="1440" w:bottom="1440" w:left="1440" w:header="720" w:footer="720" w:gutter="0"/>

</xml_diff>